<commit_message>
ajout de test collision dans document protocole
</commit_message>
<xml_diff>
--- a/doc/TemplateProtocole.docx
+++ b/doc/TemplateProtocole.docx
@@ -534,7 +534,7 @@
               </mc:Choice>
               <mc:Fallback>
                 <w:pict>
-                  <v:rect w14:anchorId="1A36B61F" id="Rectangle 36" o:spid="_x0000_s1026" style="position:absolute;margin-left:0;margin-top:0;width:244.8pt;height:554.4pt;z-index:251638784;visibility:visible;mso-wrap-style:square;mso-width-percent:400;mso-height-percent:700;mso-left-percent:440;mso-top-percent:25;mso-wrap-distance-left:9pt;mso-wrap-distance-top:0;mso-wrap-distance-right:9pt;mso-wrap-distance-bottom:0;mso-position-horizontal-relative:page;mso-position-vertical-relative:page;mso-width-percent:400;mso-height-percent:700;mso-left-percent:440;mso-top-percent:25;mso-width-relative:page;mso-height-relative:page;v-text-anchor:middle" o:gfxdata="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" fillcolor="white [3212]" strokecolor="#938953 [1614]" strokeweight="1.25pt">
+                  <v:rect w14:anchorId="09B5AD04" id="Rectangle 36" o:spid="_x0000_s1026" style="position:absolute;margin-left:0;margin-top:0;width:244.8pt;height:554.4pt;z-index:251638784;visibility:visible;mso-wrap-style:square;mso-width-percent:400;mso-height-percent:700;mso-left-percent:440;mso-top-percent:25;mso-wrap-distance-left:9pt;mso-wrap-distance-top:0;mso-wrap-distance-right:9pt;mso-wrap-distance-bottom:0;mso-position-horizontal-relative:page;mso-position-vertical-relative:page;mso-width-percent:400;mso-height-percent:700;mso-left-percent:440;mso-top-percent:25;mso-width-relative:page;mso-height-relative:page;v-text-anchor:middle" o:gfxdata="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" fillcolor="white [3212]" strokecolor="#938953 [1614]" strokeweight="1.25pt">
                     <w10:wrap anchorx="page" anchory="page"/>
                   </v:rect>
                 </w:pict>
@@ -632,7 +632,7 @@
               </mc:Choice>
               <mc:Fallback>
                 <w:pict>
-                  <v:rect w14:anchorId="3C63CB3C" id="Rectangle 37" o:spid="_x0000_s1026" style="position:absolute;margin-left:0;margin-top:0;width:226.45pt;height:9.35pt;z-index:251642880;visibility:visible;mso-wrap-style:square;mso-width-percent:370;mso-height-percent:0;mso-left-percent:455;mso-top-percent:690;mso-wrap-distance-left:9pt;mso-wrap-distance-top:0;mso-wrap-distance-right:9pt;mso-wrap-distance-bottom:0;mso-position-horizontal-relative:page;mso-position-vertical-relative:page;mso-width-percent:370;mso-height-percent:0;mso-left-percent:455;mso-top-percent:690;mso-width-relative:page;mso-height-relative:margin;v-text-anchor:middle" o:gfxdata="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" fillcolor="#4f81bd [3204]" stroked="f" strokeweight="2pt">
+                  <v:rect w14:anchorId="7781E6DD" id="Rectangle 37" o:spid="_x0000_s1026" style="position:absolute;margin-left:0;margin-top:0;width:226.45pt;height:9.35pt;z-index:251642880;visibility:visible;mso-wrap-style:square;mso-width-percent:370;mso-height-percent:0;mso-left-percent:455;mso-top-percent:690;mso-wrap-distance-left:9pt;mso-wrap-distance-top:0;mso-wrap-distance-right:9pt;mso-wrap-distance-bottom:0;mso-position-horizontal-relative:page;mso-position-vertical-relative:page;mso-width-percent:370;mso-height-percent:0;mso-left-percent:455;mso-top-percent:690;mso-width-relative:page;mso-height-relative:margin;v-text-anchor:middle" o:gfxdata="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" fillcolor="#4f81bd [3204]" stroked="f" strokeweight="2pt">
                     <w10:wrap anchorx="page" anchory="page"/>
                   </v:rect>
                 </w:pict>
@@ -1507,13 +1507,7 @@
               <w:rPr>
                 <w:noProof/>
               </w:rPr>
-              <w:t>positionJoueur2</w:t>
-            </w:r>
-            <w:r>
-              <w:rPr>
-                <w:noProof/>
-              </w:rPr>
-              <w:t>:Objet</w:t>
+              <w:t>positionJoueur2:Objet</w:t>
             </w:r>
           </w:p>
         </w:tc>
@@ -1798,8 +1792,6 @@
           <w:noProof/>
         </w:rPr>
       </w:pPr>
-      <w:bookmarkStart w:id="0" w:name="_GoBack"/>
-      <w:bookmarkEnd w:id="0"/>
     </w:p>
     <w:p>
       <w:pPr>
@@ -1861,7 +1853,7 @@
         <mc:AlternateContent>
           <mc:Choice Requires="wps">
             <w:drawing>
-              <wp:anchor distT="0" distB="0" distL="114300" distR="114300" simplePos="0" relativeHeight="251651072" behindDoc="0" locked="0" layoutInCell="1" allowOverlap="1" wp14:anchorId="4A68C9BE" wp14:editId="31106666">
+              <wp:anchor distT="0" distB="0" distL="114300" distR="114300" simplePos="0" relativeHeight="251566592" behindDoc="0" locked="0" layoutInCell="1" allowOverlap="1" wp14:anchorId="4A68C9BE" wp14:editId="31106666">
                 <wp:simplePos x="0" y="0"/>
                 <wp:positionH relativeFrom="column">
                   <wp:posOffset>2352675</wp:posOffset>
@@ -1955,7 +1947,7 @@
           </mc:Choice>
           <mc:Fallback>
             <w:pict>
-              <v:roundrect w14:anchorId="4A68C9BE" id="Rectangle à coins arrondis 7" o:spid="_x0000_s1030" style="position:absolute;margin-left:185.25pt;margin-top:5.2pt;width:116.25pt;height:39.75pt;z-index:251651072;visibility:visible;mso-wrap-style:square;mso-wrap-distance-left:9pt;mso-wrap-distance-top:0;mso-wrap-distance-right:9pt;mso-wrap-distance-bottom:0;mso-position-horizontal:absolute;mso-position-horizontal-relative:text;mso-position-vertical:absolute;mso-position-vertical-relative:text;v-text-anchor:middle" arcsize="10923f" o:gfxdata="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" fillcolor="#00b0f0" stroked="f" strokeweight="2pt">
+              <v:roundrect w14:anchorId="4A68C9BE" id="Rectangle à coins arrondis 7" o:spid="_x0000_s1030" style="position:absolute;margin-left:185.25pt;margin-top:5.2pt;width:116.25pt;height:39.75pt;z-index:251566592;visibility:visible;mso-wrap-style:square;mso-wrap-distance-left:9pt;mso-wrap-distance-top:0;mso-wrap-distance-right:9pt;mso-wrap-distance-bottom:0;mso-position-horizontal:absolute;mso-position-horizontal-relative:text;mso-position-vertical:absolute;mso-position-vertical-relative:text;v-text-anchor:middle" arcsize="10923f" o:gfxdata="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" fillcolor="#00b0f0" stroked="f" strokeweight="2pt">
                 <v:fill opacity="41377f"/>
                 <v:shadow on="t" color="black" opacity="26214f" origin="-.5,-.5" offset=".74836mm,.74836mm"/>
                 <v:textbox>
@@ -1994,7 +1986,7 @@
         <mc:AlternateContent>
           <mc:Choice Requires="wps">
             <w:drawing>
-              <wp:anchor distT="0" distB="0" distL="114300" distR="114300" simplePos="0" relativeHeight="251649024" behindDoc="0" locked="0" layoutInCell="1" allowOverlap="1" wp14:anchorId="091F7F87" wp14:editId="186C0529">
+              <wp:anchor distT="0" distB="0" distL="114300" distR="114300" simplePos="0" relativeHeight="251565568" behindDoc="0" locked="0" layoutInCell="1" allowOverlap="1" wp14:anchorId="091F7F87" wp14:editId="186C0529">
                 <wp:simplePos x="0" y="0"/>
                 <wp:positionH relativeFrom="column">
                   <wp:posOffset>4124325</wp:posOffset>
@@ -2088,7 +2080,7 @@
           </mc:Choice>
           <mc:Fallback>
             <w:pict>
-              <v:roundrect w14:anchorId="091F7F87" id="Rectangle à coins arrondis 6" o:spid="_x0000_s1031" style="position:absolute;margin-left:324.75pt;margin-top:5.2pt;width:116.25pt;height:39.75pt;z-index:251649024;visibility:visible;mso-wrap-style:square;mso-wrap-distance-left:9pt;mso-wrap-distance-top:0;mso-wrap-distance-right:9pt;mso-wrap-distance-bottom:0;mso-position-horizontal:absolute;mso-position-horizontal-relative:text;mso-position-vertical:absolute;mso-position-vertical-relative:text;v-text-anchor:middle" arcsize="10923f" o:gfxdata="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" fillcolor="#00b0f0" stroked="f" strokeweight="2pt">
+              <v:roundrect w14:anchorId="091F7F87" id="Rectangle à coins arrondis 6" o:spid="_x0000_s1031" style="position:absolute;margin-left:324.75pt;margin-top:5.2pt;width:116.25pt;height:39.75pt;z-index:251565568;visibility:visible;mso-wrap-style:square;mso-wrap-distance-left:9pt;mso-wrap-distance-top:0;mso-wrap-distance-right:9pt;mso-wrap-distance-bottom:0;mso-position-horizontal:absolute;mso-position-horizontal-relative:text;mso-position-vertical:absolute;mso-position-vertical-relative:text;v-text-anchor:middle" arcsize="10923f" o:gfxdata="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" fillcolor="#00b0f0" stroked="f" strokeweight="2pt">
                 <v:fill opacity="41377f"/>
                 <v:shadow on="t" color="black" opacity="26214f" origin="-.5,-.5" offset=".74836mm,.74836mm"/>
                 <v:textbox>
@@ -2127,7 +2119,7 @@
         <mc:AlternateContent>
           <mc:Choice Requires="wps">
             <w:drawing>
-              <wp:anchor distT="0" distB="0" distL="114300" distR="114300" simplePos="0" relativeHeight="251648000" behindDoc="0" locked="0" layoutInCell="1" allowOverlap="1" wp14:anchorId="030EA255" wp14:editId="63763F57">
+              <wp:anchor distT="0" distB="0" distL="114300" distR="114300" simplePos="0" relativeHeight="251564544" behindDoc="0" locked="0" layoutInCell="1" allowOverlap="1" wp14:anchorId="030EA255" wp14:editId="63763F57">
                 <wp:simplePos x="0" y="0"/>
                 <wp:positionH relativeFrom="column">
                   <wp:posOffset>485775</wp:posOffset>
@@ -2221,7 +2213,7 @@
           </mc:Choice>
           <mc:Fallback>
             <w:pict>
-              <v:roundrect w14:anchorId="030EA255" id="Rectangle à coins arrondis 5" o:spid="_x0000_s1032" style="position:absolute;margin-left:38.25pt;margin-top:5.2pt;width:116.25pt;height:39.75pt;z-index:251648000;visibility:visible;mso-wrap-style:square;mso-wrap-distance-left:9pt;mso-wrap-distance-top:0;mso-wrap-distance-right:9pt;mso-wrap-distance-bottom:0;mso-position-horizontal:absolute;mso-position-horizontal-relative:text;mso-position-vertical:absolute;mso-position-vertical-relative:text;v-text-anchor:middle" arcsize="10923f" o:gfxdata="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" fillcolor="#00b0f0" stroked="f" strokeweight="2pt">
+              <v:roundrect w14:anchorId="030EA255" id="Rectangle à coins arrondis 5" o:spid="_x0000_s1032" style="position:absolute;margin-left:38.25pt;margin-top:5.2pt;width:116.25pt;height:39.75pt;z-index:251564544;visibility:visible;mso-wrap-style:square;mso-wrap-distance-left:9pt;mso-wrap-distance-top:0;mso-wrap-distance-right:9pt;mso-wrap-distance-bottom:0;mso-position-horizontal:absolute;mso-position-horizontal-relative:text;mso-position-vertical:absolute;mso-position-vertical-relative:text;v-text-anchor:middle" arcsize="10923f" o:gfxdata="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" fillcolor="#00b0f0" stroked="f" strokeweight="2pt">
                 <v:fill opacity="41377f"/>
                 <v:shadow on="t" color="black" opacity="26214f" origin="-.5,-.5" offset=".74836mm,.74836mm"/>
                 <v:textbox>
@@ -2255,10 +2247,14 @@
     </w:p>
     <w:p>
       <w:r>
+        <w:rPr>
+          <w:noProof/>
+          <w:lang w:val="fr-FR" w:eastAsia="fr-FR"/>
+        </w:rPr>
         <mc:AlternateContent>
           <mc:Choice Requires="wps">
             <w:drawing>
-              <wp:anchor distT="0" distB="0" distL="114300" distR="114300" simplePos="0" relativeHeight="251684864" behindDoc="0" locked="0" layoutInCell="1" allowOverlap="1" wp14:anchorId="08D66605" wp14:editId="24147468">
+              <wp:anchor distT="0" distB="0" distL="114300" distR="114300" simplePos="0" relativeHeight="251644416" behindDoc="0" locked="0" layoutInCell="1" allowOverlap="1" wp14:anchorId="228F16F1" wp14:editId="666FEBB9">
                 <wp:simplePos x="0" y="0"/>
                 <wp:positionH relativeFrom="column">
                   <wp:posOffset>1523365</wp:posOffset>
@@ -2327,7 +2323,7 @@
           </mc:Choice>
           <mc:Fallback>
             <w:pict>
-              <v:shape w14:anchorId="08D66605" id="Zone de texte 2" o:spid="_x0000_s1033" type="#_x0000_t202" style="position:absolute;margin-left:119.95pt;margin-top:353.25pt;width:100.05pt;height:33.75pt;z-index:251684864;visibility:visible;mso-wrap-style:square;mso-width-percent:0;mso-height-percent:0;mso-wrap-distance-left:9pt;mso-wrap-distance-top:0;mso-wrap-distance-right:9pt;mso-wrap-distance-bottom:0;mso-position-horizontal:absolute;mso-position-horizontal-relative:text;mso-position-vertical:absolute;mso-position-vertical-relative:text;mso-width-percent:0;mso-height-percent:0;mso-width-relative:margin;mso-height-relative:margin;v-text-anchor:top" o:gfxdata="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" filled="f" stroked="f">
+              <v:shape w14:anchorId="228F16F1" id="Zone de texte 2" o:spid="_x0000_s1033" type="#_x0000_t202" style="position:absolute;margin-left:119.95pt;margin-top:353.25pt;width:100.05pt;height:33.75pt;z-index:251644416;visibility:visible;mso-wrap-style:square;mso-width-percent:0;mso-height-percent:0;mso-wrap-distance-left:9pt;mso-wrap-distance-top:0;mso-wrap-distance-right:9pt;mso-wrap-distance-bottom:0;mso-position-horizontal:absolute;mso-position-horizontal-relative:text;mso-position-vertical:absolute;mso-position-vertical-relative:text;mso-width-percent:0;mso-height-percent:0;mso-width-relative:margin;mso-height-relative:margin;v-text-anchor:top" o:gfxdata="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" filled="f" stroked="f">
                 <v:textbox>
                   <w:txbxContent>
                     <w:p>
@@ -2343,10 +2339,14 @@
         </mc:AlternateContent>
       </w:r>
       <w:r>
+        <w:rPr>
+          <w:noProof/>
+          <w:lang w:val="fr-FR" w:eastAsia="fr-FR"/>
+        </w:rPr>
         <mc:AlternateContent>
           <mc:Choice Requires="wps">
             <w:drawing>
-              <wp:anchor distT="0" distB="0" distL="114300" distR="114300" simplePos="0" relativeHeight="251683840" behindDoc="0" locked="0" layoutInCell="1" allowOverlap="1" wp14:anchorId="55DFEB43" wp14:editId="0A51523E">
+              <wp:anchor distT="0" distB="0" distL="114300" distR="114300" simplePos="0" relativeHeight="251642368" behindDoc="0" locked="0" layoutInCell="1" allowOverlap="1" wp14:anchorId="6EB30B2F" wp14:editId="65C0ECAE">
                 <wp:simplePos x="0" y="0"/>
                 <wp:positionH relativeFrom="column">
                   <wp:posOffset>1226128</wp:posOffset>
@@ -2398,11 +2398,11 @@
           </mc:Choice>
           <mc:Fallback>
             <w:pict>
-              <v:shapetype w14:anchorId="2D6ED25E" id="_x0000_t32" coordsize="21600,21600" o:spt="32" o:oned="t" path="m,l21600,21600e" filled="f">
+              <v:shapetype w14:anchorId="44FCFB0E" id="_x0000_t32" coordsize="21600,21600" o:spt="32" o:oned="t" path="m,l21600,21600e" filled="f">
                 <v:path arrowok="t" fillok="f" o:connecttype="none"/>
                 <o:lock v:ext="edit" shapetype="t"/>
               </v:shapetype>
-              <v:shape id="Connecteur droit avec flèche 56" o:spid="_x0000_s1026" type="#_x0000_t32" style="position:absolute;margin-left:96.55pt;margin-top:367pt;width:142.8pt;height:2.75pt;flip:x y;z-index:251683840;visibility:visible;mso-wrap-style:square;mso-wrap-distance-left:9pt;mso-wrap-distance-top:0;mso-wrap-distance-right:9pt;mso-wrap-distance-bottom:0;mso-position-horizontal:absolute;mso-position-horizontal-relative:text;mso-position-vertical:absolute;mso-position-vertical-relative:text" o:gfxdata="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" strokecolor="#4579b8 [3044]">
+              <v:shape id="Connecteur droit avec flèche 56" o:spid="_x0000_s1026" type="#_x0000_t32" style="position:absolute;margin-left:96.55pt;margin-top:367pt;width:142.8pt;height:2.75pt;flip:x y;z-index:251642368;visibility:visible;mso-wrap-style:square;mso-wrap-distance-left:9pt;mso-wrap-distance-top:0;mso-wrap-distance-right:9pt;mso-wrap-distance-bottom:0;mso-position-horizontal:absolute;mso-position-horizontal-relative:text;mso-position-vertical:absolute;mso-position-vertical-relative:text" o:gfxdata="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" strokecolor="#4579b8 [3044]">
                 <v:stroke endarrow="block"/>
               </v:shape>
             </w:pict>
@@ -2410,10 +2410,14 @@
         </mc:AlternateContent>
       </w:r>
       <w:r>
+        <w:rPr>
+          <w:noProof/>
+          <w:lang w:val="fr-FR" w:eastAsia="fr-FR"/>
+        </w:rPr>
         <mc:AlternateContent>
           <mc:Choice Requires="wps">
             <w:drawing>
-              <wp:anchor distT="0" distB="0" distL="114300" distR="114300" simplePos="0" relativeHeight="252018176" behindDoc="0" locked="0" layoutInCell="1" allowOverlap="1" wp14:anchorId="44780DC6" wp14:editId="4CB54C2E">
+              <wp:anchor distT="0" distB="0" distL="114300" distR="114300" simplePos="0" relativeHeight="251677184" behindDoc="0" locked="0" layoutInCell="1" allowOverlap="1" wp14:anchorId="3544AA8D" wp14:editId="264FA6CF">
                 <wp:simplePos x="0" y="0"/>
                 <wp:positionH relativeFrom="column">
                   <wp:posOffset>3373592</wp:posOffset>
@@ -2460,10 +2464,7 @@
                         <w:txbxContent>
                           <w:p>
                             <w:r>
-                              <w:t xml:space="preserve">Mort </w:t>
-                            </w:r>
-                            <w:r>
-                              <w:t>joueur 2</w:t>
+                              <w:t>Mort joueur 2</w:t>
                             </w:r>
                           </w:p>
                         </w:txbxContent>
@@ -2485,15 +2486,12 @@
           </mc:Choice>
           <mc:Fallback>
             <w:pict>
-              <v:shape w14:anchorId="44780DC6" id="_x0000_s1034" type="#_x0000_t202" style="position:absolute;margin-left:265.65pt;margin-top:346.65pt;width:100.05pt;height:33.75pt;z-index:252018176;visibility:visible;mso-wrap-style:square;mso-width-percent:0;mso-height-percent:0;mso-wrap-distance-left:9pt;mso-wrap-distance-top:0;mso-wrap-distance-right:9pt;mso-wrap-distance-bottom:0;mso-position-horizontal:absolute;mso-position-horizontal-relative:text;mso-position-vertical:absolute;mso-position-vertical-relative:text;mso-width-percent:0;mso-height-percent:0;mso-width-relative:margin;mso-height-relative:margin;v-text-anchor:top" o:gfxdata="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" filled="f" stroked="f">
+              <v:shape w14:anchorId="3544AA8D" id="_x0000_s1034" type="#_x0000_t202" style="position:absolute;margin-left:265.65pt;margin-top:346.65pt;width:100.05pt;height:33.75pt;z-index:251677184;visibility:visible;mso-wrap-style:square;mso-width-percent:0;mso-height-percent:0;mso-wrap-distance-left:9pt;mso-wrap-distance-top:0;mso-wrap-distance-right:9pt;mso-wrap-distance-bottom:0;mso-position-horizontal:absolute;mso-position-horizontal-relative:text;mso-position-vertical:absolute;mso-position-vertical-relative:text;mso-width-percent:0;mso-height-percent:0;mso-width-relative:margin;mso-height-relative:margin;v-text-anchor:top" o:gfxdata="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" filled="f" stroked="f">
                 <v:textbox>
                   <w:txbxContent>
                     <w:p>
                       <w:r>
-                        <w:t xml:space="preserve">Mort </w:t>
-                      </w:r>
-                      <w:r>
-                        <w:t>joueur 2</w:t>
+                        <w:t>Mort joueur 2</w:t>
                       </w:r>
                     </w:p>
                   </w:txbxContent>
@@ -2511,7 +2509,7 @@
         <mc:AlternateContent>
           <mc:Choice Requires="wps">
             <w:drawing>
-              <wp:anchor distT="0" distB="0" distL="114300" distR="114300" simplePos="0" relativeHeight="252016128" behindDoc="0" locked="0" layoutInCell="1" allowOverlap="1" wp14:anchorId="53A9BCF2" wp14:editId="31C26BC7">
+              <wp:anchor distT="0" distB="0" distL="114300" distR="114300" simplePos="0" relativeHeight="251675136" behindDoc="0" locked="0" layoutInCell="1" allowOverlap="1" wp14:anchorId="58BF26E5" wp14:editId="3843F4E9">
                 <wp:simplePos x="0" y="0"/>
                 <wp:positionH relativeFrom="column">
                   <wp:posOffset>3075709</wp:posOffset>
@@ -2563,7 +2561,7 @@
           </mc:Choice>
           <mc:Fallback>
             <w:pict>
-              <v:shape w14:anchorId="1160AFCF" id="Connecteur droit avec flèche 53" o:spid="_x0000_s1026" type="#_x0000_t32" style="position:absolute;margin-left:242.2pt;margin-top:355.95pt;width:142.8pt;height:2.75pt;flip:x y;z-index:252016128;visibility:visible;mso-wrap-style:square;mso-wrap-distance-left:9pt;mso-wrap-distance-top:0;mso-wrap-distance-right:9pt;mso-wrap-distance-bottom:0;mso-position-horizontal:absolute;mso-position-horizontal-relative:text;mso-position-vertical:absolute;mso-position-vertical-relative:text" o:gfxdata="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" strokecolor="#4579b8 [3044]">
+              <v:shape w14:anchorId="5CEC6FBA" id="Connecteur droit avec flèche 53" o:spid="_x0000_s1026" type="#_x0000_t32" style="position:absolute;margin-left:242.2pt;margin-top:355.95pt;width:142.8pt;height:2.75pt;flip:x y;z-index:251675136;visibility:visible;mso-wrap-style:square;mso-wrap-distance-left:9pt;mso-wrap-distance-top:0;mso-wrap-distance-right:9pt;mso-wrap-distance-bottom:0;mso-position-horizontal:absolute;mso-position-horizontal-relative:text;mso-position-vertical:absolute;mso-position-vertical-relative:text" o:gfxdata="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" strokecolor="#4579b8 [3044]">
                 <v:stroke endarrow="block"/>
               </v:shape>
             </w:pict>
@@ -2571,10 +2569,14 @@
         </mc:AlternateContent>
       </w:r>
       <w:r>
+        <w:rPr>
+          <w:noProof/>
+          <w:lang w:val="fr-FR" w:eastAsia="fr-FR"/>
+        </w:rPr>
         <mc:AlternateContent>
           <mc:Choice Requires="wps">
             <w:drawing>
-              <wp:anchor distT="45720" distB="45720" distL="114300" distR="114300" simplePos="0" relativeHeight="252014080" behindDoc="0" locked="0" layoutInCell="1" allowOverlap="1" wp14:anchorId="0AAD7F4C" wp14:editId="3CF93D75">
+              <wp:anchor distT="45720" distB="45720" distL="114300" distR="114300" simplePos="0" relativeHeight="251673088" behindDoc="0" locked="0" layoutInCell="1" allowOverlap="1" wp14:anchorId="221760B1" wp14:editId="75E53C2A">
                 <wp:simplePos x="0" y="0"/>
                 <wp:positionH relativeFrom="column">
                   <wp:posOffset>5701030</wp:posOffset>
@@ -2623,17 +2625,11 @@
                             </w:r>
                             <w:proofErr w:type="gramStart"/>
                             <w:r>
-                              <w:t xml:space="preserve">joueur </w:t>
-                            </w:r>
-                            <w:r>
-                              <w:t xml:space="preserve"> vulnérable</w:t>
+                              <w:t>joueur  vulnérable</w:t>
                             </w:r>
                             <w:proofErr w:type="gramEnd"/>
                             <w:r>
-                              <w:t xml:space="preserve"> </w:t>
-                            </w:r>
-                            <w:r>
-                              <w:t>et la balle</w:t>
+                              <w:t xml:space="preserve"> et la balle</w:t>
                             </w:r>
                           </w:p>
                         </w:txbxContent>
@@ -2655,7 +2651,7 @@
           </mc:Choice>
           <mc:Fallback>
             <w:pict>
-              <v:shape w14:anchorId="0AAD7F4C" id="_x0000_s1035" type="#_x0000_t202" style="position:absolute;margin-left:448.9pt;margin-top:240.85pt;width:90pt;height:74.6pt;z-index:252014080;visibility:visible;mso-wrap-style:square;mso-width-percent:0;mso-height-percent:0;mso-wrap-distance-left:9pt;mso-wrap-distance-top:3.6pt;mso-wrap-distance-right:9pt;mso-wrap-distance-bottom:3.6pt;mso-position-horizontal:absolute;mso-position-horizontal-relative:text;mso-position-vertical:absolute;mso-position-vertical-relative:text;mso-width-percent:0;mso-height-percent:0;mso-width-relative:margin;mso-height-relative:margin;v-text-anchor:top" o:gfxdata="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">
+              <v:shape w14:anchorId="221760B1" id="_x0000_s1035" type="#_x0000_t202" style="position:absolute;margin-left:448.9pt;margin-top:240.85pt;width:90pt;height:74.6pt;z-index:251673088;visibility:visible;mso-wrap-style:square;mso-width-percent:0;mso-height-percent:0;mso-wrap-distance-left:9pt;mso-wrap-distance-top:3.6pt;mso-wrap-distance-right:9pt;mso-wrap-distance-bottom:3.6pt;mso-position-horizontal:absolute;mso-position-horizontal-relative:text;mso-position-vertical:absolute;mso-position-vertical-relative:text;mso-width-percent:0;mso-height-percent:0;mso-width-relative:margin;mso-height-relative:margin;v-text-anchor:top" o:gfxdata="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">
                 <v:textbox>
                   <w:txbxContent>
                     <w:p>
@@ -2664,17 +2660,11 @@
                       </w:r>
                       <w:proofErr w:type="gramStart"/>
                       <w:r>
-                        <w:t xml:space="preserve">joueur </w:t>
-                      </w:r>
-                      <w:r>
-                        <w:t xml:space="preserve"> vulnérable</w:t>
+                        <w:t>joueur  vulnérable</w:t>
                       </w:r>
                       <w:proofErr w:type="gramEnd"/>
                       <w:r>
-                        <w:t xml:space="preserve"> </w:t>
-                      </w:r>
-                      <w:r>
-                        <w:t>et la balle</w:t>
+                        <w:t xml:space="preserve"> et la balle</w:t>
                       </w:r>
                     </w:p>
                   </w:txbxContent>
@@ -2686,10 +2676,14 @@
         </mc:AlternateContent>
       </w:r>
       <w:r>
+        <w:rPr>
+          <w:noProof/>
+          <w:lang w:val="fr-FR" w:eastAsia="fr-FR"/>
+        </w:rPr>
         <mc:AlternateContent>
           <mc:Choice Requires="wps">
             <w:drawing>
-              <wp:anchor distT="0" distB="0" distL="114300" distR="114300" simplePos="0" relativeHeight="252011008" behindDoc="0" locked="0" layoutInCell="1" allowOverlap="1" wp14:anchorId="40B789D8" wp14:editId="5C30033A">
+              <wp:anchor distT="0" distB="0" distL="114300" distR="114300" simplePos="0" relativeHeight="251671040" behindDoc="0" locked="0" layoutInCell="1" allowOverlap="1" wp14:anchorId="76421D9A" wp14:editId="61769102">
                 <wp:simplePos x="0" y="0"/>
                 <wp:positionH relativeFrom="column">
                   <wp:posOffset>4792576</wp:posOffset>
@@ -2745,7 +2739,7 @@
           </mc:Choice>
           <mc:Fallback>
             <w:pict>
-              <v:roundrect w14:anchorId="482DBA19" id="Rectangle à coins arrondis 51" o:spid="_x0000_s1026" style="position:absolute;margin-left:377.35pt;margin-top:275.7pt;width:68.8pt;height:5.15pt;z-index:252011008;visibility:visible;mso-wrap-style:square;mso-wrap-distance-left:9pt;mso-wrap-distance-top:0;mso-wrap-distance-right:9pt;mso-wrap-distance-bottom:0;mso-position-horizontal:absolute;mso-position-horizontal-relative:text;mso-position-vertical:absolute;mso-position-vertical-relative:text;v-text-anchor:middle" arcsize="10923f" o:gfxdata="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" fillcolor="#4f81bd [3204]" strokecolor="#243f60 [1604]" strokeweight="2pt"/>
+              <v:roundrect w14:anchorId="07A6E22B" id="Rectangle à coins arrondis 51" o:spid="_x0000_s1026" style="position:absolute;margin-left:377.35pt;margin-top:275.7pt;width:68.8pt;height:5.15pt;z-index:251671040;visibility:visible;mso-wrap-style:square;mso-wrap-distance-left:9pt;mso-wrap-distance-top:0;mso-wrap-distance-right:9pt;mso-wrap-distance-bottom:0;mso-position-horizontal:absolute;mso-position-horizontal-relative:text;mso-position-vertical:absolute;mso-position-vertical-relative:text;v-text-anchor:middle" arcsize="10923f" o:gfxdata="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" fillcolor="#4f81bd [3204]" strokecolor="#243f60 [1604]" strokeweight="2pt"/>
             </w:pict>
           </mc:Fallback>
         </mc:AlternateContent>
@@ -2753,11 +2747,12 @@
       <w:r>
         <w:rPr>
           <w:noProof/>
+          <w:lang w:val="fr-FR" w:eastAsia="fr-FR"/>
         </w:rPr>
         <mc:AlternateContent>
           <mc:Choice Requires="wps">
             <w:drawing>
-              <wp:anchor distT="45720" distB="45720" distL="114300" distR="114300" simplePos="0" relativeHeight="252007936" behindDoc="0" locked="0" layoutInCell="1" allowOverlap="1" wp14:anchorId="38F8A728" wp14:editId="36317044">
+              <wp:anchor distT="45720" distB="45720" distL="114300" distR="114300" simplePos="0" relativeHeight="251668992" behindDoc="0" locked="0" layoutInCell="1" allowOverlap="1" wp14:anchorId="1CA5E181" wp14:editId="22C8DB4C">
                 <wp:simplePos x="0" y="0"/>
                 <wp:positionH relativeFrom="column">
                   <wp:posOffset>-457200</wp:posOffset>
@@ -2830,7 +2825,7 @@
           </mc:Choice>
           <mc:Fallback>
             <w:pict>
-              <v:shape w14:anchorId="38F8A728" id="_x0000_s1036" type="#_x0000_t202" style="position:absolute;margin-left:-36pt;margin-top:156.3pt;width:60pt;height:74.6pt;z-index:252007936;visibility:visible;mso-wrap-style:square;mso-width-percent:0;mso-height-percent:0;mso-wrap-distance-left:9pt;mso-wrap-distance-top:3.6pt;mso-wrap-distance-right:9pt;mso-wrap-distance-bottom:3.6pt;mso-position-horizontal:absolute;mso-position-horizontal-relative:text;mso-position-vertical:absolute;mso-position-vertical-relative:text;mso-width-percent:0;mso-height-percent:0;mso-width-relative:margin;mso-height-relative:margin;v-text-anchor:top" o:gfxdata="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">
+              <v:shape w14:anchorId="1CA5E181" id="_x0000_s1036" type="#_x0000_t202" style="position:absolute;margin-left:-36pt;margin-top:156.3pt;width:60pt;height:74.6pt;z-index:251668992;visibility:visible;mso-wrap-style:square;mso-width-percent:0;mso-height-percent:0;mso-wrap-distance-left:9pt;mso-wrap-distance-top:3.6pt;mso-wrap-distance-right:9pt;mso-wrap-distance-bottom:3.6pt;mso-position-horizontal:absolute;mso-position-horizontal-relative:text;mso-position-vertical:absolute;mso-position-vertical-relative:text;mso-width-percent:0;mso-height-percent:0;mso-width-relative:margin;mso-height-relative:margin;v-text-anchor:top" o:gfxdata="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">
                 <v:textbox>
                   <w:txbxContent>
                     <w:p>
@@ -2860,7 +2855,7 @@
         <mc:AlternateContent>
           <mc:Choice Requires="wps">
             <w:drawing>
-              <wp:anchor distT="0" distB="0" distL="114300" distR="114300" simplePos="0" relativeHeight="252005888" behindDoc="0" locked="0" layoutInCell="1" allowOverlap="1" wp14:anchorId="21ACA62A" wp14:editId="776F5B57">
+              <wp:anchor distT="0" distB="0" distL="114300" distR="114300" simplePos="0" relativeHeight="251667968" behindDoc="0" locked="0" layoutInCell="1" allowOverlap="1" wp14:anchorId="0E91A663" wp14:editId="04A8EB27">
                 <wp:simplePos x="0" y="0"/>
                 <wp:positionH relativeFrom="column">
                   <wp:posOffset>318366</wp:posOffset>
@@ -2916,16 +2911,20 @@
           </mc:Choice>
           <mc:Fallback>
             <w:pict>
-              <v:roundrect w14:anchorId="532CC3C7" id="Rectangle à coins arrondis 50" o:spid="_x0000_s1026" style="position:absolute;margin-left:25.05pt;margin-top:193.25pt;width:68.8pt;height:5.15pt;z-index:252005888;visibility:visible;mso-wrap-style:square;mso-wrap-distance-left:9pt;mso-wrap-distance-top:0;mso-wrap-distance-right:9pt;mso-wrap-distance-bottom:0;mso-position-horizontal:absolute;mso-position-horizontal-relative:text;mso-position-vertical:absolute;mso-position-vertical-relative:text;v-text-anchor:middle" arcsize="10923f" o:gfxdata="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" fillcolor="#4f81bd [3204]" strokecolor="#243f60 [1604]" strokeweight="2pt"/>
+              <v:roundrect w14:anchorId="36808AB6" id="Rectangle à coins arrondis 50" o:spid="_x0000_s1026" style="position:absolute;margin-left:25.05pt;margin-top:193.25pt;width:68.8pt;height:5.15pt;z-index:251667968;visibility:visible;mso-wrap-style:square;mso-wrap-distance-left:9pt;mso-wrap-distance-top:0;mso-wrap-distance-right:9pt;mso-wrap-distance-bottom:0;mso-position-horizontal:absolute;mso-position-horizontal-relative:text;mso-position-vertical:absolute;mso-position-vertical-relative:text;v-text-anchor:middle" arcsize="10923f" o:gfxdata="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" fillcolor="#4f81bd [3204]" strokecolor="#243f60 [1604]" strokeweight="2pt"/>
             </w:pict>
           </mc:Fallback>
         </mc:AlternateContent>
       </w:r>
       <w:r>
+        <w:rPr>
+          <w:noProof/>
+          <w:lang w:val="fr-FR" w:eastAsia="fr-FR"/>
+        </w:rPr>
         <mc:AlternateContent>
           <mc:Choice Requires="wps">
             <w:drawing>
-              <wp:anchor distT="0" distB="0" distL="114300" distR="114300" simplePos="0" relativeHeight="252004864" behindDoc="0" locked="0" layoutInCell="1" allowOverlap="1" wp14:anchorId="061020C1" wp14:editId="33C5413D">
+              <wp:anchor distT="0" distB="0" distL="114300" distR="114300" simplePos="0" relativeHeight="251666944" behindDoc="0" locked="0" layoutInCell="1" allowOverlap="1" wp14:anchorId="5F51D9B5" wp14:editId="6219EAD7">
                 <wp:simplePos x="0" y="0"/>
                 <wp:positionH relativeFrom="column">
                   <wp:posOffset>1499235</wp:posOffset>
@@ -2994,7 +2993,7 @@
           </mc:Choice>
           <mc:Fallback>
             <w:pict>
-              <v:shape w14:anchorId="061020C1" id="_x0000_s1037" type="#_x0000_t202" style="position:absolute;margin-left:118.05pt;margin-top:303.5pt;width:100.05pt;height:33.75pt;rotation:-856107fd;z-index:252004864;visibility:visible;mso-wrap-style:square;mso-width-percent:0;mso-height-percent:0;mso-wrap-distance-left:9pt;mso-wrap-distance-top:0;mso-wrap-distance-right:9pt;mso-wrap-distance-bottom:0;mso-position-horizontal:absolute;mso-position-horizontal-relative:text;mso-position-vertical:absolute;mso-position-vertical-relative:text;mso-width-percent:0;mso-height-percent:0;mso-width-relative:margin;mso-height-relative:margin;v-text-anchor:top" o:gfxdata="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" filled="f" stroked="f">
+              <v:shape w14:anchorId="5F51D9B5" id="_x0000_s1037" type="#_x0000_t202" style="position:absolute;margin-left:118.05pt;margin-top:303.5pt;width:100.05pt;height:33.75pt;rotation:-856107fd;z-index:251666944;visibility:visible;mso-wrap-style:square;mso-width-percent:0;mso-height-percent:0;mso-wrap-distance-left:9pt;mso-wrap-distance-top:0;mso-wrap-distance-right:9pt;mso-wrap-distance-bottom:0;mso-position-horizontal:absolute;mso-position-horizontal-relative:text;mso-position-vertical:absolute;mso-position-vertical-relative:text;mso-width-percent:0;mso-height-percent:0;mso-width-relative:margin;mso-height-relative:margin;v-text-anchor:top" o:gfxdata="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" filled="f" stroked="f">
                 <v:textbox>
                   <w:txbxContent>
                     <w:p>
@@ -3010,10 +3009,14 @@
         </mc:AlternateContent>
       </w:r>
       <w:r>
+        <w:rPr>
+          <w:noProof/>
+          <w:lang w:val="fr-FR" w:eastAsia="fr-FR"/>
+        </w:rPr>
         <mc:AlternateContent>
           <mc:Choice Requires="wps">
             <w:drawing>
-              <wp:anchor distT="0" distB="0" distL="114300" distR="114300" simplePos="0" relativeHeight="252003840" behindDoc="0" locked="0" layoutInCell="1" allowOverlap="1" wp14:anchorId="316492AF" wp14:editId="7A5C0F06">
+              <wp:anchor distT="0" distB="0" distL="114300" distR="114300" simplePos="0" relativeHeight="251665920" behindDoc="0" locked="0" layoutInCell="1" allowOverlap="1" wp14:anchorId="17531E23" wp14:editId="6AB7EAFF">
                 <wp:simplePos x="0" y="0"/>
                 <wp:positionH relativeFrom="column">
                   <wp:posOffset>1149120</wp:posOffset>
@@ -3071,7 +3074,7 @@
           </mc:Choice>
           <mc:Fallback>
             <w:pict>
-              <v:shape w14:anchorId="5453B33F" id="Connecteur droit avec flèche 48" o:spid="_x0000_s1026" type="#_x0000_t32" style="position:absolute;margin-left:90.5pt;margin-top:284.7pt;width:142.15pt;height:42.65pt;rotation:-1990588fd;flip:x y;z-index:252003840;visibility:visible;mso-wrap-style:square;mso-width-percent:0;mso-height-percent:0;mso-wrap-distance-left:9pt;mso-wrap-distance-top:0;mso-wrap-distance-right:9pt;mso-wrap-distance-bottom:0;mso-position-horizontal:absolute;mso-position-horizontal-relative:text;mso-position-vertical:absolute;mso-position-vertical-relative:text;mso-width-percent:0;mso-height-percent:0;mso-width-relative:margin;mso-height-relative:margin" o:gfxdata="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" strokecolor="#4579b8 [3044]">
+              <v:shape w14:anchorId="5AB5FC8B" id="Connecteur droit avec flèche 48" o:spid="_x0000_s1026" type="#_x0000_t32" style="position:absolute;margin-left:90.5pt;margin-top:284.7pt;width:142.15pt;height:42.65pt;rotation:-1990588fd;flip:x y;z-index:251665920;visibility:visible;mso-wrap-style:square;mso-width-percent:0;mso-height-percent:0;mso-wrap-distance-left:9pt;mso-wrap-distance-top:0;mso-wrap-distance-right:9pt;mso-wrap-distance-bottom:0;mso-position-horizontal:absolute;mso-position-horizontal-relative:text;mso-position-vertical:absolute;mso-position-vertical-relative:text;mso-width-percent:0;mso-height-percent:0;mso-width-relative:margin;mso-height-relative:margin" o:gfxdata="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" strokecolor="#4579b8 [3044]">
                 <v:stroke endarrow="open"/>
               </v:shape>
             </w:pict>
@@ -3079,10 +3082,14 @@
         </mc:AlternateContent>
       </w:r>
       <w:r>
+        <w:rPr>
+          <w:noProof/>
+          <w:lang w:val="fr-FR" w:eastAsia="fr-FR"/>
+        </w:rPr>
         <mc:AlternateContent>
           <mc:Choice Requires="wps">
             <w:drawing>
-              <wp:anchor distT="0" distB="0" distL="114300" distR="114300" simplePos="0" relativeHeight="252001792" behindDoc="0" locked="0" layoutInCell="1" allowOverlap="1" wp14:anchorId="38B95603" wp14:editId="39257C3E">
+              <wp:anchor distT="0" distB="0" distL="114300" distR="114300" simplePos="0" relativeHeight="251664896" behindDoc="0" locked="0" layoutInCell="1" allowOverlap="1" wp14:anchorId="2CBF2103" wp14:editId="3B624AE7">
                 <wp:simplePos x="0" y="0"/>
                 <wp:positionH relativeFrom="column">
                   <wp:posOffset>3350260</wp:posOffset>
@@ -3156,7 +3163,7 @@
           </mc:Choice>
           <mc:Fallback>
             <w:pict>
-              <v:shape w14:anchorId="38B95603" id="_x0000_s1038" type="#_x0000_t202" style="position:absolute;margin-left:263.8pt;margin-top:305.85pt;width:100.05pt;height:33.75pt;rotation:1134482fd;z-index:252001792;visibility:visible;mso-wrap-style:square;mso-width-percent:0;mso-height-percent:0;mso-wrap-distance-left:9pt;mso-wrap-distance-top:0;mso-wrap-distance-right:9pt;mso-wrap-distance-bottom:0;mso-position-horizontal:absolute;mso-position-horizontal-relative:text;mso-position-vertical:absolute;mso-position-vertical-relative:text;mso-width-percent:0;mso-height-percent:0;mso-width-relative:margin;mso-height-relative:margin;v-text-anchor:top" o:gfxdata="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" filled="f" stroked="f">
+              <v:shape w14:anchorId="2CBF2103" id="_x0000_s1038" type="#_x0000_t202" style="position:absolute;margin-left:263.8pt;margin-top:305.85pt;width:100.05pt;height:33.75pt;rotation:1134482fd;z-index:251664896;visibility:visible;mso-wrap-style:square;mso-width-percent:0;mso-height-percent:0;mso-wrap-distance-left:9pt;mso-wrap-distance-top:0;mso-wrap-distance-right:9pt;mso-wrap-distance-bottom:0;mso-position-horizontal:absolute;mso-position-horizontal-relative:text;mso-position-vertical:absolute;mso-position-vertical-relative:text;mso-width-percent:0;mso-height-percent:0;mso-width-relative:margin;mso-height-relative:margin;v-text-anchor:top" o:gfxdata="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" filled="f" stroked="f">
                 <v:textbox>
                   <w:txbxContent>
                     <w:p>
@@ -3177,10 +3184,14 @@
         </mc:AlternateContent>
       </w:r>
       <w:r>
+        <w:rPr>
+          <w:noProof/>
+          <w:lang w:val="fr-FR" w:eastAsia="fr-FR"/>
+        </w:rPr>
         <mc:AlternateContent>
           <mc:Choice Requires="wps">
             <w:drawing>
-              <wp:anchor distT="0" distB="0" distL="114300" distR="114300" simplePos="0" relativeHeight="251999744" behindDoc="0" locked="0" layoutInCell="1" allowOverlap="1" wp14:anchorId="6E1C377A" wp14:editId="4B89452C">
+              <wp:anchor distT="0" distB="0" distL="114300" distR="114300" simplePos="0" relativeHeight="251663872" behindDoc="0" locked="0" layoutInCell="1" allowOverlap="1" wp14:anchorId="44E05F74" wp14:editId="6EBAAF51">
                 <wp:simplePos x="0" y="0"/>
                 <wp:positionH relativeFrom="column">
                   <wp:posOffset>3068782</wp:posOffset>
@@ -3232,7 +3243,7 @@
           </mc:Choice>
           <mc:Fallback>
             <w:pict>
-              <v:shape w14:anchorId="4272D7F1" id="Connecteur droit avec flèche 46" o:spid="_x0000_s1026" type="#_x0000_t32" style="position:absolute;margin-left:241.65pt;margin-top:290.7pt;width:143.25pt;height:39.75pt;z-index:251999744;visibility:visible;mso-wrap-style:square;mso-wrap-distance-left:9pt;mso-wrap-distance-top:0;mso-wrap-distance-right:9pt;mso-wrap-distance-bottom:0;mso-position-horizontal:absolute;mso-position-horizontal-relative:text;mso-position-vertical:absolute;mso-position-vertical-relative:text" o:gfxdata="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" strokecolor="#4579b8 [3044]">
+              <v:shape w14:anchorId="227BDAB6" id="Connecteur droit avec flèche 46" o:spid="_x0000_s1026" type="#_x0000_t32" style="position:absolute;margin-left:241.65pt;margin-top:290.7pt;width:143.25pt;height:39.75pt;z-index:251663872;visibility:visible;mso-wrap-style:square;mso-wrap-distance-left:9pt;mso-wrap-distance-top:0;mso-wrap-distance-right:9pt;mso-wrap-distance-bottom:0;mso-position-horizontal:absolute;mso-position-horizontal-relative:text;mso-position-vertical:absolute;mso-position-vertical-relative:text" o:gfxdata="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" strokecolor="#4579b8 [3044]">
                 <v:stroke endarrow="open"/>
               </v:shape>
             </w:pict>
@@ -3240,10 +3251,14 @@
         </mc:AlternateContent>
       </w:r>
       <w:r>
+        <w:rPr>
+          <w:noProof/>
+          <w:lang w:val="fr-FR" w:eastAsia="fr-FR"/>
+        </w:rPr>
         <mc:AlternateContent>
           <mc:Choice Requires="wps">
             <w:drawing>
-              <wp:anchor distT="0" distB="0" distL="114300" distR="114300" simplePos="0" relativeHeight="251982336" behindDoc="0" locked="0" layoutInCell="1" allowOverlap="1" wp14:anchorId="6C2F7A94" wp14:editId="747E788C">
+              <wp:anchor distT="0" distB="0" distL="114300" distR="114300" simplePos="0" relativeHeight="251658752" behindDoc="0" locked="0" layoutInCell="1" allowOverlap="1" wp14:anchorId="0AE4AFE3" wp14:editId="023C5BE1">
                 <wp:simplePos x="0" y="0"/>
                 <wp:positionH relativeFrom="column">
                   <wp:posOffset>3409608</wp:posOffset>
@@ -3312,7 +3327,7 @@
           </mc:Choice>
           <mc:Fallback>
             <w:pict>
-              <v:shape w14:anchorId="6C2F7A94" id="_x0000_s1039" type="#_x0000_t202" style="position:absolute;margin-left:268.45pt;margin-top:251.05pt;width:102.9pt;height:46pt;rotation:279309fd;z-index:251982336;visibility:visible;mso-wrap-style:square;mso-width-percent:0;mso-height-percent:0;mso-wrap-distance-left:9pt;mso-wrap-distance-top:0;mso-wrap-distance-right:9pt;mso-wrap-distance-bottom:0;mso-position-horizontal:absolute;mso-position-horizontal-relative:text;mso-position-vertical:absolute;mso-position-vertical-relative:text;mso-width-percent:0;mso-height-percent:0;mso-width-relative:margin;mso-height-relative:margin;v-text-anchor:top" o:gfxdata="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" filled="f" stroked="f">
+              <v:shape w14:anchorId="0AE4AFE3" id="_x0000_s1039" type="#_x0000_t202" style="position:absolute;margin-left:268.45pt;margin-top:251.05pt;width:102.9pt;height:46pt;rotation:279309fd;z-index:251658752;visibility:visible;mso-wrap-style:square;mso-width-percent:0;mso-height-percent:0;mso-wrap-distance-left:9pt;mso-wrap-distance-top:0;mso-wrap-distance-right:9pt;mso-wrap-distance-bottom:0;mso-position-horizontal:absolute;mso-position-horizontal-relative:text;mso-position-vertical:absolute;mso-position-vertical-relative:text;mso-width-percent:0;mso-height-percent:0;mso-width-relative:margin;mso-height-relative:margin;v-text-anchor:top" o:gfxdata="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" filled="f" stroked="f">
                 <v:textbox>
                   <w:txbxContent>
                     <w:p>
@@ -3328,10 +3343,14 @@
         </mc:AlternateContent>
       </w:r>
       <w:r>
+        <w:rPr>
+          <w:noProof/>
+          <w:lang w:val="fr-FR" w:eastAsia="fr-FR"/>
+        </w:rPr>
         <mc:AlternateContent>
           <mc:Choice Requires="wps">
             <w:drawing>
-              <wp:anchor distT="0" distB="0" distL="114300" distR="114300" simplePos="0" relativeHeight="251997696" behindDoc="0" locked="0" layoutInCell="1" allowOverlap="1" wp14:anchorId="67249844" wp14:editId="01F26191">
+              <wp:anchor distT="0" distB="0" distL="114300" distR="114300" simplePos="0" relativeHeight="251662848" behindDoc="0" locked="0" layoutInCell="1" allowOverlap="1" wp14:anchorId="609D73FE" wp14:editId="1377CC64">
                 <wp:simplePos x="0" y="0"/>
                 <wp:positionH relativeFrom="column">
                   <wp:posOffset>3539490</wp:posOffset>
@@ -3400,7 +3419,7 @@
           </mc:Choice>
           <mc:Fallback>
             <w:pict>
-              <v:shape w14:anchorId="67249844" id="_x0000_s1040" type="#_x0000_t202" style="position:absolute;margin-left:278.7pt;margin-top:274.8pt;width:100.05pt;height:33.75pt;z-index:251997696;visibility:visible;mso-wrap-style:square;mso-width-percent:0;mso-height-percent:0;mso-wrap-distance-left:9pt;mso-wrap-distance-top:0;mso-wrap-distance-right:9pt;mso-wrap-distance-bottom:0;mso-position-horizontal:absolute;mso-position-horizontal-relative:text;mso-position-vertical:absolute;mso-position-vertical-relative:text;mso-width-percent:0;mso-height-percent:0;mso-width-relative:margin;mso-height-relative:margin;v-text-anchor:top" o:gfxdata="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" filled="f" stroked="f">
+              <v:shape w14:anchorId="609D73FE" id="_x0000_s1040" type="#_x0000_t202" style="position:absolute;margin-left:278.7pt;margin-top:274.8pt;width:100.05pt;height:33.75pt;z-index:251662848;visibility:visible;mso-wrap-style:square;mso-width-percent:0;mso-height-percent:0;mso-wrap-distance-left:9pt;mso-wrap-distance-top:0;mso-wrap-distance-right:9pt;mso-wrap-distance-bottom:0;mso-position-horizontal:absolute;mso-position-horizontal-relative:text;mso-position-vertical:absolute;mso-position-vertical-relative:text;mso-width-percent:0;mso-height-percent:0;mso-width-relative:margin;mso-height-relative:margin;v-text-anchor:top" o:gfxdata="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" filled="f" stroked="f">
                 <v:textbox>
                   <w:txbxContent>
                     <w:p>
@@ -3416,10 +3435,14 @@
         </mc:AlternateContent>
       </w:r>
       <w:r>
+        <w:rPr>
+          <w:noProof/>
+          <w:lang w:val="fr-FR" w:eastAsia="fr-FR"/>
+        </w:rPr>
         <mc:AlternateContent>
           <mc:Choice Requires="wps">
             <w:drawing>
-              <wp:anchor distT="0" distB="0" distL="114300" distR="114300" simplePos="0" relativeHeight="251993600" behindDoc="0" locked="0" layoutInCell="1" allowOverlap="1" wp14:anchorId="604DF0E5" wp14:editId="291F5AF5">
+              <wp:anchor distT="0" distB="0" distL="114300" distR="114300" simplePos="0" relativeHeight="251661824" behindDoc="0" locked="0" layoutInCell="1" allowOverlap="1" wp14:anchorId="75E8DF22" wp14:editId="01C50E25">
                 <wp:simplePos x="0" y="0"/>
                 <wp:positionH relativeFrom="column">
                   <wp:posOffset>3199742</wp:posOffset>
@@ -3477,7 +3500,7 @@
           </mc:Choice>
           <mc:Fallback>
             <w:pict>
-              <v:shape w14:anchorId="1188B365" id="Connecteur droit avec flèche 44" o:spid="_x0000_s1026" type="#_x0000_t32" style="position:absolute;margin-left:251.95pt;margin-top:251.4pt;width:116.1pt;height:67.95pt;rotation:-1990588fd;flip:x y;z-index:251993600;visibility:visible;mso-wrap-style:square;mso-width-percent:0;mso-height-percent:0;mso-wrap-distance-left:9pt;mso-wrap-distance-top:0;mso-wrap-distance-right:9pt;mso-wrap-distance-bottom:0;mso-position-horizontal:absolute;mso-position-horizontal-relative:text;mso-position-vertical:absolute;mso-position-vertical-relative:text;mso-width-percent:0;mso-height-percent:0;mso-width-relative:margin;mso-height-relative:margin" o:gfxdata="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" strokecolor="#4579b8 [3044]">
+              <v:shape w14:anchorId="6E01DF16" id="Connecteur droit avec flèche 44" o:spid="_x0000_s1026" type="#_x0000_t32" style="position:absolute;margin-left:251.95pt;margin-top:251.4pt;width:116.1pt;height:67.95pt;rotation:-1990588fd;flip:x y;z-index:251661824;visibility:visible;mso-wrap-style:square;mso-width-percent:0;mso-height-percent:0;mso-wrap-distance-left:9pt;mso-wrap-distance-top:0;mso-wrap-distance-right:9pt;mso-wrap-distance-bottom:0;mso-position-horizontal:absolute;mso-position-horizontal-relative:text;mso-position-vertical:absolute;mso-position-vertical-relative:text;mso-width-percent:0;mso-height-percent:0;mso-width-relative:margin;mso-height-relative:margin" o:gfxdata="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" strokecolor="#4579b8 [3044]">
                 <v:stroke endarrow="open"/>
               </v:shape>
             </w:pict>
@@ -3485,10 +3508,14 @@
         </mc:AlternateContent>
       </w:r>
       <w:r>
+        <w:rPr>
+          <w:noProof/>
+          <w:lang w:val="fr-FR" w:eastAsia="fr-FR"/>
+        </w:rPr>
         <mc:AlternateContent>
           <mc:Choice Requires="wps">
             <w:drawing>
-              <wp:anchor distT="0" distB="0" distL="114300" distR="114300" simplePos="0" relativeHeight="251986432" behindDoc="0" locked="0" layoutInCell="1" allowOverlap="1" wp14:anchorId="32F133B5" wp14:editId="6A598443">
+              <wp:anchor distT="0" distB="0" distL="114300" distR="114300" simplePos="0" relativeHeight="251659776" behindDoc="0" locked="0" layoutInCell="1" allowOverlap="1" wp14:anchorId="7FBC5F67" wp14:editId="78A4FAF0">
                 <wp:simplePos x="0" y="0"/>
                 <wp:positionH relativeFrom="column">
                   <wp:posOffset>1252855</wp:posOffset>
@@ -3546,7 +3573,7 @@
           </mc:Choice>
           <mc:Fallback>
             <w:pict>
-              <v:shape w14:anchorId="24DDAFBB" id="Connecteur droit avec flèche 42" o:spid="_x0000_s1026" type="#_x0000_t32" style="position:absolute;margin-left:98.65pt;margin-top:282.95pt;width:139.95pt;height:5.45pt;flip:y;z-index:251986432;visibility:visible;mso-wrap-style:square;mso-width-percent:0;mso-height-percent:0;mso-wrap-distance-left:9pt;mso-wrap-distance-top:0;mso-wrap-distance-right:9pt;mso-wrap-distance-bottom:0;mso-position-horizontal:absolute;mso-position-horizontal-relative:text;mso-position-vertical:absolute;mso-position-vertical-relative:text;mso-width-percent:0;mso-height-percent:0;mso-width-relative:margin;mso-height-relative:margin" o:gfxdata="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" strokecolor="#4579b8 [3044]">
+              <v:shape w14:anchorId="1E42AD1B" id="Connecteur droit avec flèche 42" o:spid="_x0000_s1026" type="#_x0000_t32" style="position:absolute;margin-left:98.65pt;margin-top:282.95pt;width:139.95pt;height:5.45pt;flip:y;z-index:251659776;visibility:visible;mso-wrap-style:square;mso-width-percent:0;mso-height-percent:0;mso-wrap-distance-left:9pt;mso-wrap-distance-top:0;mso-wrap-distance-right:9pt;mso-wrap-distance-bottom:0;mso-position-horizontal:absolute;mso-position-horizontal-relative:text;mso-position-vertical:absolute;mso-position-vertical-relative:text;mso-width-percent:0;mso-height-percent:0;mso-width-relative:margin;mso-height-relative:margin" o:gfxdata="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" strokecolor="#4579b8 [3044]">
                 <v:stroke endarrow="open"/>
               </v:shape>
             </w:pict>
@@ -3554,10 +3581,14 @@
         </mc:AlternateContent>
       </w:r>
       <w:r>
+        <w:rPr>
+          <w:noProof/>
+          <w:lang w:val="fr-FR" w:eastAsia="fr-FR"/>
+        </w:rPr>
         <mc:AlternateContent>
           <mc:Choice Requires="wps">
             <w:drawing>
-              <wp:anchor distT="0" distB="0" distL="114300" distR="114300" simplePos="0" relativeHeight="251990528" behindDoc="0" locked="0" layoutInCell="1" allowOverlap="1" wp14:anchorId="0733F28F" wp14:editId="6EED00DC">
+              <wp:anchor distT="0" distB="0" distL="114300" distR="114300" simplePos="0" relativeHeight="251660800" behindDoc="0" locked="0" layoutInCell="1" allowOverlap="1" wp14:anchorId="6C3BB827" wp14:editId="4A14B0D2">
                 <wp:simplePos x="0" y="0"/>
                 <wp:positionH relativeFrom="column">
                   <wp:posOffset>1455824</wp:posOffset>
@@ -3631,7 +3662,7 @@
           </mc:Choice>
           <mc:Fallback>
             <w:pict>
-              <v:shape w14:anchorId="0733F28F" id="_x0000_s1041" type="#_x0000_t202" style="position:absolute;margin-left:114.65pt;margin-top:273.1pt;width:100.1pt;height:33.75pt;rotation:-295234fd;z-index:251990528;visibility:visible;mso-wrap-style:square;mso-width-percent:0;mso-height-percent:0;mso-wrap-distance-left:9pt;mso-wrap-distance-top:0;mso-wrap-distance-right:9pt;mso-wrap-distance-bottom:0;mso-position-horizontal:absolute;mso-position-horizontal-relative:text;mso-position-vertical:absolute;mso-position-vertical-relative:text;mso-width-percent:0;mso-height-percent:0;mso-width-relative:margin;mso-height-relative:margin;v-text-anchor:top" o:gfxdata="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" filled="f" stroked="f">
+              <v:shape w14:anchorId="6C3BB827" id="_x0000_s1041" type="#_x0000_t202" style="position:absolute;margin-left:114.65pt;margin-top:273.1pt;width:100.1pt;height:33.75pt;rotation:-295234fd;z-index:251660800;visibility:visible;mso-wrap-style:square;mso-width-percent:0;mso-height-percent:0;mso-wrap-distance-left:9pt;mso-wrap-distance-top:0;mso-wrap-distance-right:9pt;mso-wrap-distance-bottom:0;mso-position-horizontal:absolute;mso-position-horizontal-relative:text;mso-position-vertical:absolute;mso-position-vertical-relative:text;mso-width-percent:0;mso-height-percent:0;mso-width-relative:margin;mso-height-relative:margin;v-text-anchor:top" o:gfxdata="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" filled="f" stroked="f">
                 <v:textbox>
                   <w:txbxContent>
                     <w:p>
@@ -3652,10 +3683,14 @@
         </mc:AlternateContent>
       </w:r>
       <w:r>
+        <w:rPr>
+          <w:noProof/>
+          <w:lang w:val="fr-FR" w:eastAsia="fr-FR"/>
+        </w:rPr>
         <mc:AlternateContent>
           <mc:Choice Requires="wps">
             <w:drawing>
-              <wp:anchor distT="0" distB="0" distL="114300" distR="114300" simplePos="0" relativeHeight="251976192" behindDoc="0" locked="0" layoutInCell="1" allowOverlap="1" wp14:anchorId="1546D882" wp14:editId="59ECABF2">
+              <wp:anchor distT="0" distB="0" distL="114300" distR="114300" simplePos="0" relativeHeight="251657728" behindDoc="0" locked="0" layoutInCell="1" allowOverlap="1" wp14:anchorId="16D03D7C" wp14:editId="4DD385AE">
                 <wp:simplePos x="0" y="0"/>
                 <wp:positionH relativeFrom="column">
                   <wp:posOffset>3223260</wp:posOffset>
@@ -3713,7 +3748,7 @@
           </mc:Choice>
           <mc:Fallback>
             <w:pict>
-              <v:shape w14:anchorId="110FE010" id="Connecteur droit avec flèche 40" o:spid="_x0000_s1026" type="#_x0000_t32" style="position:absolute;margin-left:253.8pt;margin-top:227.95pt;width:121.3pt;height:72.7pt;rotation:9891532fd;flip:x y;z-index:251976192;visibility:visible;mso-wrap-style:square;mso-width-percent:0;mso-height-percent:0;mso-wrap-distance-left:9pt;mso-wrap-distance-top:0;mso-wrap-distance-right:9pt;mso-wrap-distance-bottom:0;mso-position-horizontal:absolute;mso-position-horizontal-relative:text;mso-position-vertical:absolute;mso-position-vertical-relative:text;mso-width-percent:0;mso-height-percent:0;mso-width-relative:margin;mso-height-relative:margin" o:gfxdata="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" strokecolor="#4579b8 [3044]">
+              <v:shape w14:anchorId="0F92ADC1" id="Connecteur droit avec flèche 40" o:spid="_x0000_s1026" type="#_x0000_t32" style="position:absolute;margin-left:253.8pt;margin-top:227.95pt;width:121.3pt;height:72.7pt;rotation:9891532fd;flip:x y;z-index:251657728;visibility:visible;mso-wrap-style:square;mso-width-percent:0;mso-height-percent:0;mso-wrap-distance-left:9pt;mso-wrap-distance-top:0;mso-wrap-distance-right:9pt;mso-wrap-distance-bottom:0;mso-position-horizontal:absolute;mso-position-horizontal-relative:text;mso-position-vertical:absolute;mso-position-vertical-relative:text;mso-width-percent:0;mso-height-percent:0;mso-width-relative:margin;mso-height-relative:margin" o:gfxdata="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" strokecolor="#4579b8 [3044]">
                 <v:stroke endarrow="open"/>
               </v:shape>
             </w:pict>
@@ -3721,10 +3756,14 @@
         </mc:AlternateContent>
       </w:r>
       <w:r>
+        <w:rPr>
+          <w:noProof/>
+          <w:lang w:val="fr-FR" w:eastAsia="fr-FR"/>
+        </w:rPr>
         <mc:AlternateContent>
           <mc:Choice Requires="wps">
             <w:drawing>
-              <wp:anchor distT="0" distB="0" distL="114300" distR="114300" simplePos="0" relativeHeight="251971072" behindDoc="0" locked="0" layoutInCell="1" allowOverlap="1" wp14:anchorId="678D5002" wp14:editId="3343488D">
+              <wp:anchor distT="0" distB="0" distL="114300" distR="114300" simplePos="0" relativeHeight="251656704" behindDoc="0" locked="0" layoutInCell="1" allowOverlap="1" wp14:anchorId="46BC3090" wp14:editId="3C9FE1AC">
                 <wp:simplePos x="0" y="0"/>
                 <wp:positionH relativeFrom="column">
                   <wp:posOffset>1575435</wp:posOffset>
@@ -3793,7 +3832,7 @@
           </mc:Choice>
           <mc:Fallback>
             <w:pict>
-              <v:shape w14:anchorId="678D5002" id="_x0000_s1042" type="#_x0000_t202" style="position:absolute;margin-left:124.05pt;margin-top:252.6pt;width:102.9pt;height:46pt;rotation:250177fd;z-index:251971072;visibility:visible;mso-wrap-style:square;mso-width-percent:0;mso-height-percent:0;mso-wrap-distance-left:9pt;mso-wrap-distance-top:0;mso-wrap-distance-right:9pt;mso-wrap-distance-bottom:0;mso-position-horizontal:absolute;mso-position-horizontal-relative:text;mso-position-vertical:absolute;mso-position-vertical-relative:text;mso-width-percent:0;mso-height-percent:0;mso-width-relative:margin;mso-height-relative:margin;v-text-anchor:top" o:gfxdata="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" filled="f" stroked="f">
+              <v:shape w14:anchorId="46BC3090" id="_x0000_s1042" type="#_x0000_t202" style="position:absolute;margin-left:124.05pt;margin-top:252.6pt;width:102.9pt;height:46pt;rotation:250177fd;z-index:251656704;visibility:visible;mso-wrap-style:square;mso-width-percent:0;mso-height-percent:0;mso-wrap-distance-left:9pt;mso-wrap-distance-top:0;mso-wrap-distance-right:9pt;mso-wrap-distance-bottom:0;mso-position-horizontal:absolute;mso-position-horizontal-relative:text;mso-position-vertical:absolute;mso-position-vertical-relative:text;mso-width-percent:0;mso-height-percent:0;mso-width-relative:margin;mso-height-relative:margin;v-text-anchor:top" o:gfxdata="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" filled="f" stroked="f">
                 <v:textbox>
                   <w:txbxContent>
                     <w:p>
@@ -3809,10 +3848,14 @@
         </mc:AlternateContent>
       </w:r>
       <w:r>
+        <w:rPr>
+          <w:noProof/>
+          <w:lang w:val="fr-FR" w:eastAsia="fr-FR"/>
+        </w:rPr>
         <mc:AlternateContent>
           <mc:Choice Requires="wps">
             <w:drawing>
-              <wp:anchor distT="0" distB="0" distL="114300" distR="114300" simplePos="0" relativeHeight="251965952" behindDoc="0" locked="0" layoutInCell="1" allowOverlap="1" wp14:anchorId="37430B4F" wp14:editId="2215B77C">
+              <wp:anchor distT="0" distB="0" distL="114300" distR="114300" simplePos="0" relativeHeight="251655680" behindDoc="0" locked="0" layoutInCell="1" allowOverlap="1" wp14:anchorId="5CA169C3" wp14:editId="3763355B">
                 <wp:simplePos x="0" y="0"/>
                 <wp:positionH relativeFrom="column">
                   <wp:posOffset>1558953</wp:posOffset>
@@ -3870,7 +3913,7 @@
           </mc:Choice>
           <mc:Fallback>
             <w:pict>
-              <v:shape w14:anchorId="729BFE52" id="Connecteur droit avec flèche 32" o:spid="_x0000_s1026" type="#_x0000_t32" style="position:absolute;margin-left:122.75pt;margin-top:204.45pt;width:87.35pt;height:110.9pt;rotation:8391338fd;z-index:251965952;visibility:visible;mso-wrap-style:square;mso-width-percent:0;mso-height-percent:0;mso-wrap-distance-left:9pt;mso-wrap-distance-top:0;mso-wrap-distance-right:9pt;mso-wrap-distance-bottom:0;mso-position-horizontal:absolute;mso-position-horizontal-relative:text;mso-position-vertical:absolute;mso-position-vertical-relative:text;mso-width-percent:0;mso-height-percent:0;mso-width-relative:margin;mso-height-relative:margin" o:gfxdata="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" strokecolor="#4579b8 [3044]">
+              <v:shape w14:anchorId="17C1751E" id="Connecteur droit avec flèche 32" o:spid="_x0000_s1026" type="#_x0000_t32" style="position:absolute;margin-left:122.75pt;margin-top:204.45pt;width:87.35pt;height:110.9pt;rotation:8391338fd;z-index:251655680;visibility:visible;mso-wrap-style:square;mso-width-percent:0;mso-height-percent:0;mso-wrap-distance-left:9pt;mso-wrap-distance-top:0;mso-wrap-distance-right:9pt;mso-wrap-distance-bottom:0;mso-position-horizontal:absolute;mso-position-horizontal-relative:text;mso-position-vertical:absolute;mso-position-vertical-relative:text;mso-width-percent:0;mso-height-percent:0;mso-width-relative:margin;mso-height-relative:margin" o:gfxdata="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" strokecolor="#4579b8 [3044]">
                 <v:stroke endarrow="open"/>
               </v:shape>
             </w:pict>
@@ -3878,10 +3921,14 @@
         </mc:AlternateContent>
       </w:r>
       <w:r>
+        <w:rPr>
+          <w:noProof/>
+          <w:lang w:val="fr-FR" w:eastAsia="fr-FR"/>
+        </w:rPr>
         <mc:AlternateContent>
           <mc:Choice Requires="wps">
             <w:drawing>
-              <wp:anchor distT="0" distB="0" distL="114300" distR="114300" simplePos="0" relativeHeight="251521536" behindDoc="0" locked="0" layoutInCell="1" allowOverlap="1" wp14:anchorId="362CC519" wp14:editId="6E921AA2">
+              <wp:anchor distT="0" distB="0" distL="114300" distR="114300" simplePos="0" relativeHeight="251635200" behindDoc="0" locked="0" layoutInCell="1" allowOverlap="1" wp14:anchorId="7402C3E4" wp14:editId="2921E7E2">
                 <wp:simplePos x="0" y="0"/>
                 <wp:positionH relativeFrom="column">
                   <wp:posOffset>1581772</wp:posOffset>
@@ -3939,7 +3986,7 @@
           </mc:Choice>
           <mc:Fallback>
             <w:pict>
-              <v:shape w14:anchorId="4E59EFA9" id="Connecteur droit avec flèche 12" o:spid="_x0000_s1026" type="#_x0000_t32" style="position:absolute;margin-left:124.55pt;margin-top:54.25pt;width:87.35pt;height:110.9pt;rotation:8391338fd;z-index:251521536;visibility:visible;mso-wrap-style:square;mso-width-percent:0;mso-height-percent:0;mso-wrap-distance-left:9pt;mso-wrap-distance-top:0;mso-wrap-distance-right:9pt;mso-wrap-distance-bottom:0;mso-position-horizontal:absolute;mso-position-horizontal-relative:text;mso-position-vertical:absolute;mso-position-vertical-relative:text;mso-width-percent:0;mso-height-percent:0;mso-width-relative:margin;mso-height-relative:margin" o:gfxdata="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" strokecolor="#4579b8 [3044]">
+              <v:shape w14:anchorId="4B00AAF0" id="Connecteur droit avec flèche 12" o:spid="_x0000_s1026" type="#_x0000_t32" style="position:absolute;margin-left:124.55pt;margin-top:54.25pt;width:87.35pt;height:110.9pt;rotation:8391338fd;z-index:251635200;visibility:visible;mso-wrap-style:square;mso-width-percent:0;mso-height-percent:0;mso-wrap-distance-left:9pt;mso-wrap-distance-top:0;mso-wrap-distance-right:9pt;mso-wrap-distance-bottom:0;mso-position-horizontal:absolute;mso-position-horizontal-relative:text;mso-position-vertical:absolute;mso-position-vertical-relative:text;mso-width-percent:0;mso-height-percent:0;mso-width-relative:margin;mso-height-relative:margin" o:gfxdata="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" strokecolor="#4579b8 [3044]">
                 <v:stroke endarrow="open"/>
               </v:shape>
             </w:pict>
@@ -3947,10 +3994,14 @@
         </mc:AlternateContent>
       </w:r>
       <w:r>
+        <w:rPr>
+          <w:noProof/>
+          <w:lang w:val="fr-FR" w:eastAsia="fr-FR"/>
+        </w:rPr>
         <mc:AlternateContent>
           <mc:Choice Requires="wps">
             <w:drawing>
-              <wp:anchor distT="0" distB="0" distL="114300" distR="114300" simplePos="0" relativeHeight="251960832" behindDoc="0" locked="0" layoutInCell="1" allowOverlap="1" wp14:anchorId="7614AEC9" wp14:editId="128251A1">
+              <wp:anchor distT="0" distB="0" distL="114300" distR="114300" simplePos="0" relativeHeight="251654656" behindDoc="0" locked="0" layoutInCell="1" allowOverlap="1" wp14:anchorId="14C98BDE" wp14:editId="1307710F">
                 <wp:simplePos x="0" y="0"/>
                 <wp:positionH relativeFrom="column">
                   <wp:posOffset>3340619</wp:posOffset>
@@ -4025,7 +4076,7 @@
           </mc:Choice>
           <mc:Fallback>
             <w:pict>
-              <v:shape w14:anchorId="7614AEC9" id="_x0000_s1043" type="#_x0000_t202" style="position:absolute;margin-left:263.05pt;margin-top:212.85pt;width:104.2pt;height:42.75pt;rotation:1134482fd;z-index:251960832;visibility:visible;mso-wrap-style:square;mso-width-percent:0;mso-height-percent:0;mso-wrap-distance-left:9pt;mso-wrap-distance-top:0;mso-wrap-distance-right:9pt;mso-wrap-distance-bottom:0;mso-position-horizontal:absolute;mso-position-horizontal-relative:text;mso-position-vertical:absolute;mso-position-vertical-relative:text;mso-width-percent:0;mso-height-percent:0;mso-width-relative:margin;mso-height-relative:margin;v-text-anchor:top" o:gfxdata="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" filled="f" stroked="f">
+              <v:shape w14:anchorId="14C98BDE" id="_x0000_s1043" type="#_x0000_t202" style="position:absolute;margin-left:263.05pt;margin-top:212.85pt;width:104.2pt;height:42.75pt;rotation:1134482fd;z-index:251654656;visibility:visible;mso-wrap-style:square;mso-width-percent:0;mso-height-percent:0;mso-wrap-distance-left:9pt;mso-wrap-distance-top:0;mso-wrap-distance-right:9pt;mso-wrap-distance-bottom:0;mso-position-horizontal:absolute;mso-position-horizontal-relative:text;mso-position-vertical:absolute;mso-position-vertical-relative:text;mso-width-percent:0;mso-height-percent:0;mso-width-relative:margin;mso-height-relative:margin;v-text-anchor:top" o:gfxdata="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" filled="f" stroked="f">
                 <v:textbox>
                   <w:txbxContent>
                     <w:p>
@@ -4047,10 +4098,14 @@
         </mc:AlternateContent>
       </w:r>
       <w:r>
+        <w:rPr>
+          <w:noProof/>
+          <w:lang w:val="fr-FR" w:eastAsia="fr-FR"/>
+        </w:rPr>
         <mc:AlternateContent>
           <mc:Choice Requires="wps">
             <w:drawing>
-              <wp:anchor distT="0" distB="0" distL="114300" distR="114300" simplePos="0" relativeHeight="251901440" behindDoc="0" locked="0" layoutInCell="1" allowOverlap="1" wp14:anchorId="2C8243AA" wp14:editId="1C6A90C0">
+              <wp:anchor distT="0" distB="0" distL="114300" distR="114300" simplePos="0" relativeHeight="251652608" behindDoc="0" locked="0" layoutInCell="1" allowOverlap="1" wp14:anchorId="1F8902C6" wp14:editId="663C33DA">
                 <wp:simplePos x="0" y="0"/>
                 <wp:positionH relativeFrom="column">
                   <wp:posOffset>1544556</wp:posOffset>
@@ -4119,7 +4174,7 @@
           </mc:Choice>
           <mc:Fallback>
             <w:pict>
-              <v:shape w14:anchorId="2C8243AA" id="_x0000_s1044" type="#_x0000_t202" style="position:absolute;margin-left:121.6pt;margin-top:192.55pt;width:104.25pt;height:42.8pt;rotation:164759fd;z-index:251901440;visibility:visible;mso-wrap-style:square;mso-width-percent:0;mso-height-percent:0;mso-wrap-distance-left:9pt;mso-wrap-distance-top:0;mso-wrap-distance-right:9pt;mso-wrap-distance-bottom:0;mso-position-horizontal:absolute;mso-position-horizontal-relative:text;mso-position-vertical:absolute;mso-position-vertical-relative:text;mso-width-percent:0;mso-height-percent:0;mso-width-relative:margin;mso-height-relative:margin;v-text-anchor:top" o:gfxdata="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" filled="f" stroked="f">
+              <v:shape w14:anchorId="1F8902C6" id="_x0000_s1044" type="#_x0000_t202" style="position:absolute;margin-left:121.6pt;margin-top:192.55pt;width:104.25pt;height:42.8pt;rotation:164759fd;z-index:251652608;visibility:visible;mso-wrap-style:square;mso-width-percent:0;mso-height-percent:0;mso-wrap-distance-left:9pt;mso-wrap-distance-top:0;mso-wrap-distance-right:9pt;mso-wrap-distance-bottom:0;mso-position-horizontal:absolute;mso-position-horizontal-relative:text;mso-position-vertical:absolute;mso-position-vertical-relative:text;mso-width-percent:0;mso-height-percent:0;mso-width-relative:margin;mso-height-relative:margin;v-text-anchor:top" o:gfxdata="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" filled="f" stroked="f">
                 <v:textbox>
                   <w:txbxContent>
                     <w:p>
@@ -4135,10 +4190,14 @@
         </mc:AlternateContent>
       </w:r>
       <w:r>
+        <w:rPr>
+          <w:noProof/>
+          <w:lang w:val="fr-FR" w:eastAsia="fr-FR"/>
+        </w:rPr>
         <mc:AlternateContent>
           <mc:Choice Requires="wps">
             <w:drawing>
-              <wp:anchor distT="0" distB="0" distL="114300" distR="114300" simplePos="0" relativeHeight="251871744" behindDoc="0" locked="0" layoutInCell="1" allowOverlap="1" wp14:anchorId="3F3FCDDF" wp14:editId="0DC9BFBA">
+              <wp:anchor distT="0" distB="0" distL="114300" distR="114300" simplePos="0" relativeHeight="251651584" behindDoc="0" locked="0" layoutInCell="1" allowOverlap="1" wp14:anchorId="2E9E2ECD" wp14:editId="05764AF0">
                 <wp:simplePos x="0" y="0"/>
                 <wp:positionH relativeFrom="column">
                   <wp:posOffset>1163782</wp:posOffset>
@@ -4196,7 +4255,7 @@
           </mc:Choice>
           <mc:Fallback>
             <w:pict>
-              <v:shape w14:anchorId="654137D6" id="Connecteur droit avec flèche 25" o:spid="_x0000_s1026" type="#_x0000_t32" style="position:absolute;margin-left:91.65pt;margin-top:200.5pt;width:150pt;height:5.45pt;z-index:251871744;visibility:visible;mso-wrap-style:square;mso-width-percent:0;mso-height-percent:0;mso-wrap-distance-left:9pt;mso-wrap-distance-top:0;mso-wrap-distance-right:9pt;mso-wrap-distance-bottom:0;mso-position-horizontal:absolute;mso-position-horizontal-relative:text;mso-position-vertical:absolute;mso-position-vertical-relative:text;mso-width-percent:0;mso-height-percent:0;mso-width-relative:margin;mso-height-relative:margin" o:gfxdata="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" strokecolor="#4579b8 [3044]">
+              <v:shape w14:anchorId="7BA019C8" id="Connecteur droit avec flèche 25" o:spid="_x0000_s1026" type="#_x0000_t32" style="position:absolute;margin-left:91.65pt;margin-top:200.5pt;width:150pt;height:5.45pt;z-index:251651584;visibility:visible;mso-wrap-style:square;mso-width-percent:0;mso-height-percent:0;mso-wrap-distance-left:9pt;mso-wrap-distance-top:0;mso-wrap-distance-right:9pt;mso-wrap-distance-bottom:0;mso-position-horizontal:absolute;mso-position-horizontal-relative:text;mso-position-vertical:absolute;mso-position-vertical-relative:text;mso-width-percent:0;mso-height-percent:0;mso-width-relative:margin;mso-height-relative:margin" o:gfxdata="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" strokecolor="#4579b8 [3044]">
                 <v:stroke endarrow="open"/>
               </v:shape>
             </w:pict>
@@ -4204,10 +4263,14 @@
         </mc:AlternateContent>
       </w:r>
       <w:r>
+        <w:rPr>
+          <w:noProof/>
+          <w:lang w:val="fr-FR" w:eastAsia="fr-FR"/>
+        </w:rPr>
         <mc:AlternateContent>
           <mc:Choice Requires="wps">
             <w:drawing>
-              <wp:anchor distT="0" distB="0" distL="114300" distR="114300" simplePos="0" relativeHeight="251931136" behindDoc="0" locked="0" layoutInCell="1" allowOverlap="1" wp14:anchorId="0FCD02A3" wp14:editId="46EAE64E">
+              <wp:anchor distT="0" distB="0" distL="114300" distR="114300" simplePos="0" relativeHeight="251653632" behindDoc="0" locked="0" layoutInCell="1" allowOverlap="1" wp14:anchorId="26259236" wp14:editId="0A66DDDD">
                 <wp:simplePos x="0" y="0"/>
                 <wp:positionH relativeFrom="column">
                   <wp:posOffset>3099805</wp:posOffset>
@@ -4259,7 +4322,7 @@
           </mc:Choice>
           <mc:Fallback>
             <w:pict>
-              <v:shape w14:anchorId="14E165C6" id="Connecteur droit avec flèche 27" o:spid="_x0000_s1026" type="#_x0000_t32" style="position:absolute;margin-left:244.1pt;margin-top:206pt;width:143.25pt;height:39.75pt;z-index:251931136;visibility:visible;mso-wrap-style:square;mso-wrap-distance-left:9pt;mso-wrap-distance-top:0;mso-wrap-distance-right:9pt;mso-wrap-distance-bottom:0;mso-position-horizontal:absolute;mso-position-horizontal-relative:text;mso-position-vertical:absolute;mso-position-vertical-relative:text" o:gfxdata="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" strokecolor="#4579b8 [3044]">
+              <v:shape w14:anchorId="63DDF03F" id="Connecteur droit avec flèche 27" o:spid="_x0000_s1026" type="#_x0000_t32" style="position:absolute;margin-left:244.1pt;margin-top:206pt;width:143.25pt;height:39.75pt;z-index:251653632;visibility:visible;mso-wrap-style:square;mso-wrap-distance-left:9pt;mso-wrap-distance-top:0;mso-wrap-distance-right:9pt;mso-wrap-distance-bottom:0;mso-position-horizontal:absolute;mso-position-horizontal-relative:text;mso-position-vertical:absolute;mso-position-vertical-relative:text" o:gfxdata="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" strokecolor="#4579b8 [3044]">
                 <v:stroke endarrow="open"/>
               </v:shape>
             </w:pict>
@@ -4267,10 +4330,14 @@
         </mc:AlternateContent>
       </w:r>
       <w:r>
+        <w:rPr>
+          <w:noProof/>
+          <w:lang w:val="fr-FR" w:eastAsia="fr-FR"/>
+        </w:rPr>
         <mc:AlternateContent>
           <mc:Choice Requires="wps">
             <w:drawing>
-              <wp:anchor distT="0" distB="0" distL="114300" distR="114300" simplePos="0" relativeHeight="251842048" behindDoc="0" locked="0" layoutInCell="1" allowOverlap="1" wp14:anchorId="4A1402CA" wp14:editId="7CBBE462">
+              <wp:anchor distT="0" distB="0" distL="114300" distR="114300" simplePos="0" relativeHeight="251650560" behindDoc="0" locked="0" layoutInCell="1" allowOverlap="1" wp14:anchorId="275A1C43" wp14:editId="46FAF9ED">
                 <wp:simplePos x="0" y="0"/>
                 <wp:positionH relativeFrom="column">
                   <wp:posOffset>1579880</wp:posOffset>
@@ -4339,7 +4406,7 @@
           </mc:Choice>
           <mc:Fallback>
             <w:pict>
-              <v:shape w14:anchorId="4A1402CA" id="_x0000_s1045" type="#_x0000_t202" style="position:absolute;margin-left:124.4pt;margin-top:163.9pt;width:100.05pt;height:33.75pt;rotation:-856107fd;z-index:251842048;visibility:visible;mso-wrap-style:square;mso-width-percent:0;mso-height-percent:0;mso-wrap-distance-left:9pt;mso-wrap-distance-top:0;mso-wrap-distance-right:9pt;mso-wrap-distance-bottom:0;mso-position-horizontal:absolute;mso-position-horizontal-relative:text;mso-position-vertical:absolute;mso-position-vertical-relative:text;mso-width-percent:0;mso-height-percent:0;mso-width-relative:margin;mso-height-relative:margin;v-text-anchor:top" o:gfxdata="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" filled="f" stroked="f">
+              <v:shape w14:anchorId="275A1C43" id="_x0000_s1045" type="#_x0000_t202" style="position:absolute;margin-left:124.4pt;margin-top:163.9pt;width:100.05pt;height:33.75pt;rotation:-856107fd;z-index:251650560;visibility:visible;mso-wrap-style:square;mso-width-percent:0;mso-height-percent:0;mso-wrap-distance-left:9pt;mso-wrap-distance-top:0;mso-wrap-distance-right:9pt;mso-wrap-distance-bottom:0;mso-position-horizontal:absolute;mso-position-horizontal-relative:text;mso-position-vertical:absolute;mso-position-vertical-relative:text;mso-width-percent:0;mso-height-percent:0;mso-width-relative:margin;mso-height-relative:margin;v-text-anchor:top" o:gfxdata="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" filled="f" stroked="f">
                 <v:textbox>
                   <w:txbxContent>
                     <w:p>
@@ -4355,10 +4422,14 @@
         </mc:AlternateContent>
       </w:r>
       <w:r>
+        <w:rPr>
+          <w:noProof/>
+          <w:lang w:val="fr-FR" w:eastAsia="fr-FR"/>
+        </w:rPr>
         <mc:AlternateContent>
           <mc:Choice Requires="wps">
             <w:drawing>
-              <wp:anchor distT="0" distB="0" distL="114300" distR="114300" simplePos="0" relativeHeight="251811328" behindDoc="0" locked="0" layoutInCell="1" allowOverlap="1" wp14:anchorId="4F357E1C" wp14:editId="5233D169">
+              <wp:anchor distT="0" distB="0" distL="114300" distR="114300" simplePos="0" relativeHeight="251649536" behindDoc="0" locked="0" layoutInCell="1" allowOverlap="1" wp14:anchorId="2552CCCB" wp14:editId="74875D76">
                 <wp:simplePos x="0" y="0"/>
                 <wp:positionH relativeFrom="column">
                   <wp:posOffset>1229880</wp:posOffset>
@@ -4416,7 +4487,7 @@
           </mc:Choice>
           <mc:Fallback>
             <w:pict>
-              <v:shape w14:anchorId="7621CAD3" id="Connecteur droit avec flèche 23" o:spid="_x0000_s1026" type="#_x0000_t32" style="position:absolute;margin-left:96.85pt;margin-top:152.6pt;width:142.15pt;height:42.65pt;rotation:-1990588fd;flip:x y;z-index:251811328;visibility:visible;mso-wrap-style:square;mso-width-percent:0;mso-height-percent:0;mso-wrap-distance-left:9pt;mso-wrap-distance-top:0;mso-wrap-distance-right:9pt;mso-wrap-distance-bottom:0;mso-position-horizontal:absolute;mso-position-horizontal-relative:text;mso-position-vertical:absolute;mso-position-vertical-relative:text;mso-width-percent:0;mso-height-percent:0;mso-width-relative:margin;mso-height-relative:margin" o:gfxdata="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" strokecolor="#4579b8 [3044]">
+              <v:shape w14:anchorId="074A3F84" id="Connecteur droit avec flèche 23" o:spid="_x0000_s1026" type="#_x0000_t32" style="position:absolute;margin-left:96.85pt;margin-top:152.6pt;width:142.15pt;height:42.65pt;rotation:-1990588fd;flip:x y;z-index:251649536;visibility:visible;mso-wrap-style:square;mso-width-percent:0;mso-height-percent:0;mso-wrap-distance-left:9pt;mso-wrap-distance-top:0;mso-wrap-distance-right:9pt;mso-wrap-distance-bottom:0;mso-position-horizontal:absolute;mso-position-horizontal-relative:text;mso-position-vertical:absolute;mso-position-vertical-relative:text;mso-width-percent:0;mso-height-percent:0;mso-width-relative:margin;mso-height-relative:margin" o:gfxdata="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" strokecolor="#4579b8 [3044]">
                 <v:stroke endarrow="open"/>
               </v:shape>
             </w:pict>
@@ -4424,10 +4495,14 @@
         </mc:AlternateContent>
       </w:r>
       <w:r>
+        <w:rPr>
+          <w:noProof/>
+          <w:lang w:val="fr-FR" w:eastAsia="fr-FR"/>
+        </w:rPr>
         <mc:AlternateContent>
           <mc:Choice Requires="wps">
             <w:drawing>
-              <wp:anchor distT="0" distB="0" distL="114300" distR="114300" simplePos="0" relativeHeight="251722240" behindDoc="0" locked="0" layoutInCell="1" allowOverlap="1" wp14:anchorId="32E11333" wp14:editId="7FAA55DA">
+              <wp:anchor distT="0" distB="0" distL="114300" distR="114300" simplePos="0" relativeHeight="251646464" behindDoc="0" locked="0" layoutInCell="1" allowOverlap="1" wp14:anchorId="08197048" wp14:editId="52F529BC">
                 <wp:simplePos x="0" y="0"/>
                 <wp:positionH relativeFrom="column">
                   <wp:posOffset>3558972</wp:posOffset>
@@ -4474,16 +4549,7 @@
                         <w:txbxContent>
                           <w:p>
                             <w:r>
-                              <w:t>P</w:t>
-                            </w:r>
-                            <w:r>
-                              <w:t>osition</w:t>
-                            </w:r>
-                            <w:r>
-                              <w:t xml:space="preserve"> joueur</w:t>
-                            </w:r>
-                            <w:r>
-                              <w:t xml:space="preserve"> 2</w:t>
+                              <w:t>Position joueur 2</w:t>
                             </w:r>
                           </w:p>
                         </w:txbxContent>
@@ -4505,21 +4571,12 @@
           </mc:Choice>
           <mc:Fallback>
             <w:pict>
-              <v:shape w14:anchorId="32E11333" id="_x0000_s1046" type="#_x0000_t202" style="position:absolute;margin-left:280.25pt;margin-top:130.65pt;width:100.05pt;height:33.75pt;z-index:251722240;visibility:visible;mso-wrap-style:square;mso-width-percent:0;mso-height-percent:0;mso-wrap-distance-left:9pt;mso-wrap-distance-top:0;mso-wrap-distance-right:9pt;mso-wrap-distance-bottom:0;mso-position-horizontal:absolute;mso-position-horizontal-relative:text;mso-position-vertical:absolute;mso-position-vertical-relative:text;mso-width-percent:0;mso-height-percent:0;mso-width-relative:margin;mso-height-relative:margin;v-text-anchor:top" o:gfxdata="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" filled="f" stroked="f">
+              <v:shape w14:anchorId="08197048" id="_x0000_s1046" type="#_x0000_t202" style="position:absolute;margin-left:280.25pt;margin-top:130.65pt;width:100.05pt;height:33.75pt;z-index:251646464;visibility:visible;mso-wrap-style:square;mso-width-percent:0;mso-height-percent:0;mso-wrap-distance-left:9pt;mso-wrap-distance-top:0;mso-wrap-distance-right:9pt;mso-wrap-distance-bottom:0;mso-position-horizontal:absolute;mso-position-horizontal-relative:text;mso-position-vertical:absolute;mso-position-vertical-relative:text;mso-width-percent:0;mso-height-percent:0;mso-width-relative:margin;mso-height-relative:margin;v-text-anchor:top" o:gfxdata="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" filled="f" stroked="f">
                 <v:textbox>
                   <w:txbxContent>
                     <w:p>
                       <w:r>
-                        <w:t>P</w:t>
-                      </w:r>
-                      <w:r>
-                        <w:t>osition</w:t>
-                      </w:r>
-                      <w:r>
-                        <w:t xml:space="preserve"> joueur</w:t>
-                      </w:r>
-                      <w:r>
-                        <w:t xml:space="preserve"> 2</w:t>
+                        <w:t>Position joueur 2</w:t>
                       </w:r>
                     </w:p>
                   </w:txbxContent>
@@ -4530,10 +4587,14 @@
         </mc:AlternateContent>
       </w:r>
       <w:r>
+        <w:rPr>
+          <w:noProof/>
+          <w:lang w:val="fr-FR" w:eastAsia="fr-FR"/>
+        </w:rPr>
         <mc:AlternateContent>
           <mc:Choice Requires="wps">
             <w:drawing>
-              <wp:anchor distT="0" distB="0" distL="114300" distR="114300" simplePos="0" relativeHeight="251692544" behindDoc="0" locked="0" layoutInCell="1" allowOverlap="1" wp14:anchorId="44AC9397" wp14:editId="2BA6EA63">
+              <wp:anchor distT="0" distB="0" distL="114300" distR="114300" simplePos="0" relativeHeight="251645440" behindDoc="0" locked="0" layoutInCell="1" allowOverlap="1" wp14:anchorId="224EF840" wp14:editId="4A9678C1">
                 <wp:simplePos x="0" y="0"/>
                 <wp:positionH relativeFrom="column">
                   <wp:posOffset>3218453</wp:posOffset>
@@ -4591,7 +4652,7 @@
           </mc:Choice>
           <mc:Fallback>
             <w:pict>
-              <v:shape w14:anchorId="4E1EA046" id="Connecteur droit avec flèche 19" o:spid="_x0000_s1026" type="#_x0000_t32" style="position:absolute;margin-left:253.4pt;margin-top:108.75pt;width:116.1pt;height:67.95pt;rotation:-1990588fd;flip:x y;z-index:251692544;visibility:visible;mso-wrap-style:square;mso-width-percent:0;mso-height-percent:0;mso-wrap-distance-left:9pt;mso-wrap-distance-top:0;mso-wrap-distance-right:9pt;mso-wrap-distance-bottom:0;mso-position-horizontal:absolute;mso-position-horizontal-relative:text;mso-position-vertical:absolute;mso-position-vertical-relative:text;mso-width-percent:0;mso-height-percent:0;mso-width-relative:margin;mso-height-relative:margin" o:gfxdata="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" strokecolor="#4579b8 [3044]">
+              <v:shape w14:anchorId="30FE997F" id="Connecteur droit avec flèche 19" o:spid="_x0000_s1026" type="#_x0000_t32" style="position:absolute;margin-left:253.4pt;margin-top:108.75pt;width:116.1pt;height:67.95pt;rotation:-1990588fd;flip:x y;z-index:251645440;visibility:visible;mso-wrap-style:square;mso-width-percent:0;mso-height-percent:0;mso-wrap-distance-left:9pt;mso-wrap-distance-top:0;mso-wrap-distance-right:9pt;mso-wrap-distance-bottom:0;mso-position-horizontal:absolute;mso-position-horizontal-relative:text;mso-position-vertical:absolute;mso-position-vertical-relative:text;mso-width-percent:0;mso-height-percent:0;mso-width-relative:margin;mso-height-relative:margin" o:gfxdata="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" strokecolor="#4579b8 [3044]">
                 <v:stroke endarrow="open"/>
               </v:shape>
             </w:pict>
@@ -4599,10 +4660,14 @@
         </mc:AlternateContent>
       </w:r>
       <w:r>
+        <w:rPr>
+          <w:noProof/>
+          <w:lang w:val="fr-FR" w:eastAsia="fr-FR"/>
+        </w:rPr>
         <mc:AlternateContent>
           <mc:Choice Requires="wps">
             <w:drawing>
-              <wp:anchor distT="0" distB="0" distL="114300" distR="114300" simplePos="0" relativeHeight="251780608" behindDoc="0" locked="0" layoutInCell="1" allowOverlap="1" wp14:anchorId="74FBB71B" wp14:editId="77AC6A76">
+              <wp:anchor distT="0" distB="0" distL="114300" distR="114300" simplePos="0" relativeHeight="251648512" behindDoc="0" locked="0" layoutInCell="1" allowOverlap="1" wp14:anchorId="09A36539" wp14:editId="5C6EFEC4">
                 <wp:simplePos x="0" y="0"/>
                 <wp:positionH relativeFrom="column">
                   <wp:posOffset>3341138</wp:posOffset>
@@ -4676,7 +4741,7 @@
           </mc:Choice>
           <mc:Fallback>
             <w:pict>
-              <v:shape w14:anchorId="74FBB71B" id="_x0000_s1047" type="#_x0000_t202" style="position:absolute;margin-left:263.1pt;margin-top:151.65pt;width:100.1pt;height:33.75pt;rotation:1134482fd;z-index:251780608;visibility:visible;mso-wrap-style:square;mso-width-percent:0;mso-height-percent:0;mso-wrap-distance-left:9pt;mso-wrap-distance-top:0;mso-wrap-distance-right:9pt;mso-wrap-distance-bottom:0;mso-position-horizontal:absolute;mso-position-horizontal-relative:text;mso-position-vertical:absolute;mso-position-vertical-relative:text;mso-width-percent:0;mso-height-percent:0;mso-width-relative:margin;mso-height-relative:margin;v-text-anchor:top" o:gfxdata="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" filled="f" stroked="f">
+              <v:shape w14:anchorId="09A36539" id="_x0000_s1047" type="#_x0000_t202" style="position:absolute;margin-left:263.1pt;margin-top:151.65pt;width:100.1pt;height:33.75pt;rotation:1134482fd;z-index:251648512;visibility:visible;mso-wrap-style:square;mso-width-percent:0;mso-height-percent:0;mso-wrap-distance-left:9pt;mso-wrap-distance-top:0;mso-wrap-distance-right:9pt;mso-wrap-distance-bottom:0;mso-position-horizontal:absolute;mso-position-horizontal-relative:text;mso-position-vertical:absolute;mso-position-vertical-relative:text;mso-width-percent:0;mso-height-percent:0;mso-width-relative:margin;mso-height-relative:margin;v-text-anchor:top" o:gfxdata="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" filled="f" stroked="f">
                 <v:textbox>
                   <w:txbxContent>
                     <w:p>
@@ -4697,10 +4762,14 @@
         </mc:AlternateContent>
       </w:r>
       <w:r>
+        <w:rPr>
+          <w:noProof/>
+          <w:lang w:val="fr-FR" w:eastAsia="fr-FR"/>
+        </w:rPr>
         <mc:AlternateContent>
           <mc:Choice Requires="wps">
             <w:drawing>
-              <wp:anchor distT="0" distB="0" distL="114300" distR="114300" simplePos="0" relativeHeight="251751936" behindDoc="0" locked="0" layoutInCell="1" allowOverlap="1" wp14:anchorId="2C7D2130" wp14:editId="576EECB4">
+              <wp:anchor distT="0" distB="0" distL="114300" distR="114300" simplePos="0" relativeHeight="251647488" behindDoc="0" locked="0" layoutInCell="1" allowOverlap="1" wp14:anchorId="293094D9" wp14:editId="47CB1509">
                 <wp:simplePos x="0" y="0"/>
                 <wp:positionH relativeFrom="column">
                   <wp:posOffset>3059026</wp:posOffset>
@@ -4752,7 +4821,7 @@
           </mc:Choice>
           <mc:Fallback>
             <w:pict>
-              <v:shape w14:anchorId="30FE4F58" id="Connecteur droit avec flèche 21" o:spid="_x0000_s1026" type="#_x0000_t32" style="position:absolute;margin-left:240.85pt;margin-top:145.5pt;width:143.25pt;height:39.75pt;z-index:251751936;visibility:visible;mso-wrap-style:square;mso-wrap-distance-left:9pt;mso-wrap-distance-top:0;mso-wrap-distance-right:9pt;mso-wrap-distance-bottom:0;mso-position-horizontal:absolute;mso-position-horizontal-relative:text;mso-position-vertical:absolute;mso-position-vertical-relative:text" o:gfxdata="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" strokecolor="#4579b8 [3044]">
+              <v:shape w14:anchorId="436A0204" id="Connecteur droit avec flèche 21" o:spid="_x0000_s1026" type="#_x0000_t32" style="position:absolute;margin-left:240.85pt;margin-top:145.5pt;width:143.25pt;height:39.75pt;z-index:251647488;visibility:visible;mso-wrap-style:square;mso-wrap-distance-left:9pt;mso-wrap-distance-top:0;mso-wrap-distance-right:9pt;mso-wrap-distance-bottom:0;mso-position-horizontal:absolute;mso-position-horizontal-relative:text;mso-position-vertical:absolute;mso-position-vertical-relative:text" o:gfxdata="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" strokecolor="#4579b8 [3044]">
                 <v:stroke endarrow="open"/>
               </v:shape>
             </w:pict>
@@ -4760,10 +4829,14 @@
         </mc:AlternateContent>
       </w:r>
       <w:r>
+        <w:rPr>
+          <w:noProof/>
+          <w:lang w:val="fr-FR" w:eastAsia="fr-FR"/>
+        </w:rPr>
         <mc:AlternateContent>
           <mc:Choice Requires="wps">
             <w:drawing>
-              <wp:anchor distT="0" distB="0" distL="114300" distR="114300" simplePos="0" relativeHeight="251662848" behindDoc="0" locked="0" layoutInCell="1" allowOverlap="1" wp14:anchorId="7AECF704" wp14:editId="6FCD45E4">
+              <wp:anchor distT="0" distB="0" distL="114300" distR="114300" simplePos="0" relativeHeight="251640320" behindDoc="0" locked="0" layoutInCell="1" allowOverlap="1" wp14:anchorId="54F2C9B1" wp14:editId="013079D3">
                 <wp:simplePos x="0" y="0"/>
                 <wp:positionH relativeFrom="column">
                   <wp:posOffset>1484515</wp:posOffset>
@@ -4837,7 +4910,7 @@
           </mc:Choice>
           <mc:Fallback>
             <w:pict>
-              <v:shape w14:anchorId="7AECF704" id="_x0000_s1048" type="#_x0000_t202" style="position:absolute;margin-left:116.9pt;margin-top:136.7pt;width:100.1pt;height:33.75pt;rotation:-295234fd;z-index:251662848;visibility:visible;mso-wrap-style:square;mso-width-percent:0;mso-height-percent:0;mso-wrap-distance-left:9pt;mso-wrap-distance-top:0;mso-wrap-distance-right:9pt;mso-wrap-distance-bottom:0;mso-position-horizontal:absolute;mso-position-horizontal-relative:text;mso-position-vertical:absolute;mso-position-vertical-relative:text;mso-width-percent:0;mso-height-percent:0;mso-width-relative:margin;mso-height-relative:margin;v-text-anchor:top" o:gfxdata="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" filled="f" stroked="f">
+              <v:shape w14:anchorId="54F2C9B1" id="_x0000_s1048" type="#_x0000_t202" style="position:absolute;margin-left:116.9pt;margin-top:136.7pt;width:100.1pt;height:33.75pt;rotation:-295234fd;z-index:251640320;visibility:visible;mso-wrap-style:square;mso-width-percent:0;mso-height-percent:0;mso-wrap-distance-left:9pt;mso-wrap-distance-top:0;mso-wrap-distance-right:9pt;mso-wrap-distance-bottom:0;mso-position-horizontal:absolute;mso-position-horizontal-relative:text;mso-position-vertical:absolute;mso-position-vertical-relative:text;mso-width-percent:0;mso-height-percent:0;mso-width-relative:margin;mso-height-relative:margin;v-text-anchor:top" o:gfxdata="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" filled="f" stroked="f">
                 <v:textbox>
                   <w:txbxContent>
                     <w:p>
@@ -4858,10 +4931,14 @@
         </mc:AlternateContent>
       </w:r>
       <w:r>
+        <w:rPr>
+          <w:noProof/>
+          <w:lang w:val="fr-FR" w:eastAsia="fr-FR"/>
+        </w:rPr>
         <mc:AlternateContent>
           <mc:Choice Requires="wps">
             <w:drawing>
-              <wp:anchor distT="0" distB="0" distL="114300" distR="114300" simplePos="0" relativeHeight="251635200" behindDoc="0" locked="0" layoutInCell="1" allowOverlap="1" wp14:anchorId="30FF3C55" wp14:editId="4ABA5023">
+              <wp:anchor distT="0" distB="0" distL="114300" distR="114300" simplePos="0" relativeHeight="251639296" behindDoc="0" locked="0" layoutInCell="1" allowOverlap="1" wp14:anchorId="3BBE440E" wp14:editId="0D45B3F8">
                 <wp:simplePos x="0" y="0"/>
                 <wp:positionH relativeFrom="column">
                   <wp:posOffset>1281545</wp:posOffset>
@@ -4919,7 +4996,7 @@
           </mc:Choice>
           <mc:Fallback>
             <w:pict>
-              <v:shape w14:anchorId="187F12AA" id="Connecteur droit avec flèche 17" o:spid="_x0000_s1026" type="#_x0000_t32" style="position:absolute;margin-left:100.9pt;margin-top:142.15pt;width:139.95pt;height:5.45pt;flip:y;z-index:251635200;visibility:visible;mso-wrap-style:square;mso-width-percent:0;mso-height-percent:0;mso-wrap-distance-left:9pt;mso-wrap-distance-top:0;mso-wrap-distance-right:9pt;mso-wrap-distance-bottom:0;mso-position-horizontal:absolute;mso-position-horizontal-relative:text;mso-position-vertical:absolute;mso-position-vertical-relative:text;mso-width-percent:0;mso-height-percent:0;mso-width-relative:margin;mso-height-relative:margin" o:gfxdata="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" strokecolor="#4579b8 [3044]">
+              <v:shape w14:anchorId="3F60218B" id="Connecteur droit avec flèche 17" o:spid="_x0000_s1026" type="#_x0000_t32" style="position:absolute;margin-left:100.9pt;margin-top:142.15pt;width:139.95pt;height:5.45pt;flip:y;z-index:251639296;visibility:visible;mso-wrap-style:square;mso-width-percent:0;mso-height-percent:0;mso-wrap-distance-left:9pt;mso-wrap-distance-top:0;mso-wrap-distance-right:9pt;mso-wrap-distance-bottom:0;mso-position-horizontal:absolute;mso-position-horizontal-relative:text;mso-position-vertical:absolute;mso-position-vertical-relative:text;mso-width-percent:0;mso-height-percent:0;mso-width-relative:margin;mso-height-relative:margin" o:gfxdata="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" strokecolor="#4579b8 [3044]">
                 <v:stroke endarrow="open"/>
               </v:shape>
             </w:pict>
@@ -4927,10 +5004,14 @@
         </mc:AlternateContent>
       </w:r>
       <w:r>
+        <w:rPr>
+          <w:noProof/>
+          <w:lang w:val="fr-FR" w:eastAsia="fr-FR"/>
+        </w:rPr>
         <mc:AlternateContent>
           <mc:Choice Requires="wps">
             <w:drawing>
-              <wp:anchor distT="0" distB="0" distL="114300" distR="114300" simplePos="0" relativeHeight="251607552" behindDoc="0" locked="0" layoutInCell="1" allowOverlap="1" wp14:anchorId="28585136" wp14:editId="5F3057C9">
+              <wp:anchor distT="0" distB="0" distL="114300" distR="114300" simplePos="0" relativeHeight="251638272" behindDoc="0" locked="0" layoutInCell="1" allowOverlap="1" wp14:anchorId="4615D8BB" wp14:editId="4F285B25">
                 <wp:simplePos x="0" y="0"/>
                 <wp:positionH relativeFrom="column">
                   <wp:posOffset>3384551</wp:posOffset>
@@ -5002,7 +5083,7 @@
           </mc:Choice>
           <mc:Fallback>
             <w:pict>
-              <v:shape w14:anchorId="28585136" id="_x0000_s1049" type="#_x0000_t202" style="position:absolute;margin-left:266.5pt;margin-top:99.55pt;width:102.9pt;height:46pt;rotation:299388fd;z-index:251607552;visibility:visible;mso-wrap-style:square;mso-width-percent:0;mso-height-percent:0;mso-wrap-distance-left:9pt;mso-wrap-distance-top:0;mso-wrap-distance-right:9pt;mso-wrap-distance-bottom:0;mso-position-horizontal:absolute;mso-position-horizontal-relative:text;mso-position-vertical:absolute;mso-position-vertical-relative:text;mso-width-percent:0;mso-height-percent:0;mso-width-relative:margin;mso-height-relative:margin;v-text-anchor:top" o:gfxdata="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" filled="f" stroked="f">
+              <v:shape w14:anchorId="4615D8BB" id="_x0000_s1049" type="#_x0000_t202" style="position:absolute;margin-left:266.5pt;margin-top:99.55pt;width:102.9pt;height:46pt;rotation:299388fd;z-index:251638272;visibility:visible;mso-wrap-style:square;mso-width-percent:0;mso-height-percent:0;mso-wrap-distance-left:9pt;mso-wrap-distance-top:0;mso-wrap-distance-right:9pt;mso-wrap-distance-bottom:0;mso-position-horizontal:absolute;mso-position-horizontal-relative:text;mso-position-vertical:absolute;mso-position-vertical-relative:text;mso-width-percent:0;mso-height-percent:0;mso-width-relative:margin;mso-height-relative:margin;v-text-anchor:top" o:gfxdata="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" filled="f" stroked="f">
                 <v:textbox>
                   <w:txbxContent>
                     <w:p>
@@ -5021,10 +5102,14 @@
         </mc:AlternateContent>
       </w:r>
       <w:r>
+        <w:rPr>
+          <w:noProof/>
+          <w:lang w:val="fr-FR" w:eastAsia="fr-FR"/>
+        </w:rPr>
         <mc:AlternateContent>
           <mc:Choice Requires="wps">
             <w:drawing>
-              <wp:anchor distT="0" distB="0" distL="114300" distR="114300" simplePos="0" relativeHeight="251578880" behindDoc="0" locked="0" layoutInCell="1" allowOverlap="1" wp14:anchorId="5CA4ABAF" wp14:editId="345B4778">
+              <wp:anchor distT="0" distB="0" distL="114300" distR="114300" simplePos="0" relativeHeight="251637248" behindDoc="0" locked="0" layoutInCell="1" allowOverlap="1" wp14:anchorId="5A3D72C8" wp14:editId="0269426B">
                 <wp:simplePos x="0" y="0"/>
                 <wp:positionH relativeFrom="column">
                   <wp:posOffset>3231091</wp:posOffset>
@@ -5082,7 +5167,7 @@
           </mc:Choice>
           <mc:Fallback>
             <w:pict>
-              <v:shape w14:anchorId="0E2C526C" id="Connecteur droit avec flèche 15" o:spid="_x0000_s1026" type="#_x0000_t32" style="position:absolute;margin-left:254.4pt;margin-top:74.55pt;width:121.35pt;height:72.75pt;rotation:9891532fd;flip:x y;z-index:251578880;visibility:visible;mso-wrap-style:square;mso-width-percent:0;mso-height-percent:0;mso-wrap-distance-left:9pt;mso-wrap-distance-top:0;mso-wrap-distance-right:9pt;mso-wrap-distance-bottom:0;mso-position-horizontal:absolute;mso-position-horizontal-relative:text;mso-position-vertical:absolute;mso-position-vertical-relative:text;mso-width-percent:0;mso-height-percent:0;mso-width-relative:margin;mso-height-relative:margin" o:gfxdata="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" strokecolor="#4579b8 [3044]">
+              <v:shape w14:anchorId="6545D9B0" id="Connecteur droit avec flèche 15" o:spid="_x0000_s1026" type="#_x0000_t32" style="position:absolute;margin-left:254.4pt;margin-top:74.55pt;width:121.35pt;height:72.75pt;rotation:9891532fd;flip:x y;z-index:251637248;visibility:visible;mso-wrap-style:square;mso-width-percent:0;mso-height-percent:0;mso-wrap-distance-left:9pt;mso-wrap-distance-top:0;mso-wrap-distance-right:9pt;mso-wrap-distance-bottom:0;mso-position-horizontal:absolute;mso-position-horizontal-relative:text;mso-position-vertical:absolute;mso-position-vertical-relative:text;mso-width-percent:0;mso-height-percent:0;mso-width-relative:margin;mso-height-relative:margin" o:gfxdata="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" strokecolor="#4579b8 [3044]">
                 <v:stroke endarrow="open"/>
               </v:shape>
             </w:pict>
@@ -5090,10 +5175,14 @@
         </mc:AlternateContent>
       </w:r>
       <w:r>
+        <w:rPr>
+          <w:noProof/>
+          <w:lang w:val="fr-FR" w:eastAsia="fr-FR"/>
+        </w:rPr>
         <mc:AlternateContent>
           <mc:Choice Requires="wps">
             <w:drawing>
-              <wp:anchor distT="0" distB="0" distL="114300" distR="114300" simplePos="0" relativeHeight="251428352" behindDoc="0" locked="0" layoutInCell="1" allowOverlap="1" wp14:anchorId="640C83EE" wp14:editId="4F2E2005">
+              <wp:anchor distT="0" distB="0" distL="114300" distR="114300" simplePos="0" relativeHeight="251632128" behindDoc="0" locked="0" layoutInCell="1" allowOverlap="1" wp14:anchorId="1B25BB98" wp14:editId="119A7CF5">
                 <wp:simplePos x="0" y="0"/>
                 <wp:positionH relativeFrom="column">
                   <wp:posOffset>1524635</wp:posOffset>
@@ -5162,7 +5251,7 @@
           </mc:Choice>
           <mc:Fallback>
             <w:pict>
-              <v:shape w14:anchorId="640C83EE" id="_x0000_s1050" type="#_x0000_t202" style="position:absolute;margin-left:120.05pt;margin-top:63.05pt;width:102.95pt;height:33.75pt;z-index:251428352;visibility:visible;mso-wrap-style:square;mso-width-percent:0;mso-height-percent:0;mso-wrap-distance-left:9pt;mso-wrap-distance-top:0;mso-wrap-distance-right:9pt;mso-wrap-distance-bottom:0;mso-position-horizontal:absolute;mso-position-horizontal-relative:text;mso-position-vertical:absolute;mso-position-vertical-relative:text;mso-width-percent:0;mso-height-percent:0;mso-width-relative:margin;mso-height-relative:margin;v-text-anchor:top" o:gfxdata="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" filled="f" stroked="f">
+              <v:shape w14:anchorId="1B25BB98" id="_x0000_s1050" type="#_x0000_t202" style="position:absolute;margin-left:120.05pt;margin-top:63.05pt;width:102.95pt;height:33.75pt;z-index:251632128;visibility:visible;mso-wrap-style:square;mso-width-percent:0;mso-height-percent:0;mso-wrap-distance-left:9pt;mso-wrap-distance-top:0;mso-wrap-distance-right:9pt;mso-wrap-distance-bottom:0;mso-position-horizontal:absolute;mso-position-horizontal-relative:text;mso-position-vertical:absolute;mso-position-vertical-relative:text;mso-width-percent:0;mso-height-percent:0;mso-width-relative:margin;mso-height-relative:margin;v-text-anchor:top" o:gfxdata="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" filled="f" stroked="f">
                 <v:textbox>
                   <w:txbxContent>
                     <w:p>
@@ -5178,10 +5267,14 @@
         </mc:AlternateContent>
       </w:r>
       <w:r>
+        <w:rPr>
+          <w:noProof/>
+          <w:lang w:val="fr-FR" w:eastAsia="fr-FR"/>
+        </w:rPr>
         <mc:AlternateContent>
           <mc:Choice Requires="wps">
             <w:drawing>
-              <wp:anchor distT="0" distB="0" distL="114300" distR="114300" simplePos="0" relativeHeight="251549184" behindDoc="0" locked="0" layoutInCell="1" allowOverlap="1" wp14:anchorId="378F427F" wp14:editId="0DF6E472">
+              <wp:anchor distT="0" distB="0" distL="114300" distR="114300" simplePos="0" relativeHeight="251636224" behindDoc="0" locked="0" layoutInCell="1" allowOverlap="1" wp14:anchorId="6EB8791A" wp14:editId="360AB9D4">
                 <wp:simplePos x="0" y="0"/>
                 <wp:positionH relativeFrom="column">
                   <wp:posOffset>1599280</wp:posOffset>
@@ -5253,7 +5346,7 @@
           </mc:Choice>
           <mc:Fallback>
             <w:pict>
-              <v:shape w14:anchorId="378F427F" id="_x0000_s1051" type="#_x0000_t202" style="position:absolute;margin-left:125.95pt;margin-top:100.95pt;width:102.9pt;height:46pt;rotation:250177fd;z-index:251549184;visibility:visible;mso-wrap-style:square;mso-width-percent:0;mso-height-percent:0;mso-wrap-distance-left:9pt;mso-wrap-distance-top:0;mso-wrap-distance-right:9pt;mso-wrap-distance-bottom:0;mso-position-horizontal:absolute;mso-position-horizontal-relative:text;mso-position-vertical:absolute;mso-position-vertical-relative:text;mso-width-percent:0;mso-height-percent:0;mso-width-relative:margin;mso-height-relative:margin;v-text-anchor:top" o:gfxdata="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" filled="f" stroked="f">
+              <v:shape w14:anchorId="6EB8791A" id="_x0000_s1051" type="#_x0000_t202" style="position:absolute;margin-left:125.95pt;margin-top:100.95pt;width:102.9pt;height:46pt;rotation:250177fd;z-index:251636224;visibility:visible;mso-wrap-style:square;mso-width-percent:0;mso-height-percent:0;mso-wrap-distance-left:9pt;mso-wrap-distance-top:0;mso-wrap-distance-right:9pt;mso-wrap-distance-bottom:0;mso-position-horizontal:absolute;mso-position-horizontal-relative:text;mso-position-vertical:absolute;mso-position-vertical-relative:text;mso-width-percent:0;mso-height-percent:0;mso-width-relative:margin;mso-height-relative:margin;v-text-anchor:top" o:gfxdata="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" filled="f" stroked="f">
                 <v:textbox>
                   <w:txbxContent>
                     <w:p>
@@ -5272,10 +5365,14 @@
         </mc:AlternateContent>
       </w:r>
       <w:r>
+        <w:rPr>
+          <w:noProof/>
+          <w:lang w:val="fr-FR" w:eastAsia="fr-FR"/>
+        </w:rPr>
         <mc:AlternateContent>
           <mc:Choice Requires="wps">
             <w:drawing>
-              <wp:anchor distT="0" distB="0" distL="114300" distR="114300" simplePos="0" relativeHeight="251399680" behindDoc="0" locked="0" layoutInCell="1" allowOverlap="1" wp14:anchorId="5DD580C8" wp14:editId="62BA6DEB">
+              <wp:anchor distT="0" distB="0" distL="114300" distR="114300" simplePos="0" relativeHeight="251631104" behindDoc="0" locked="0" layoutInCell="1" allowOverlap="1" wp14:anchorId="5487DCB2" wp14:editId="7B2A7AF7">
                 <wp:simplePos x="0" y="0"/>
                 <wp:positionH relativeFrom="column">
                   <wp:posOffset>1233055</wp:posOffset>
@@ -5333,7 +5430,7 @@
           </mc:Choice>
           <mc:Fallback>
             <w:pict>
-              <v:shape w14:anchorId="2F9FBF81" id="Connecteur droit avec flèche 1" o:spid="_x0000_s1026" type="#_x0000_t32" style="position:absolute;margin-left:97.1pt;margin-top:72.25pt;width:141.55pt;height:3.6pt;flip:y;z-index:251399680;visibility:visible;mso-wrap-style:square;mso-width-percent:0;mso-height-percent:0;mso-wrap-distance-left:9pt;mso-wrap-distance-top:0;mso-wrap-distance-right:9pt;mso-wrap-distance-bottom:0;mso-position-horizontal:absolute;mso-position-horizontal-relative:text;mso-position-vertical:absolute;mso-position-vertical-relative:text;mso-width-percent:0;mso-height-percent:0;mso-width-relative:margin;mso-height-relative:margin" o:gfxdata="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" strokecolor="#4579b8 [3044]">
+              <v:shape w14:anchorId="2949FD12" id="Connecteur droit avec flèche 1" o:spid="_x0000_s1026" type="#_x0000_t32" style="position:absolute;margin-left:97.1pt;margin-top:72.25pt;width:141.55pt;height:3.6pt;flip:y;z-index:251631104;visibility:visible;mso-wrap-style:square;mso-width-percent:0;mso-height-percent:0;mso-wrap-distance-left:9pt;mso-wrap-distance-top:0;mso-wrap-distance-right:9pt;mso-wrap-distance-bottom:0;mso-position-horizontal:absolute;mso-position-horizontal-relative:text;mso-position-vertical:absolute;mso-position-vertical-relative:text;mso-width-percent:0;mso-height-percent:0;mso-width-relative:margin;mso-height-relative:margin" o:gfxdata="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" strokecolor="#4579b8 [3044]">
                 <v:stroke endarrow="open"/>
               </v:shape>
             </w:pict>
@@ -5341,10 +5438,14 @@
         </mc:AlternateContent>
       </w:r>
       <w:r>
+        <w:rPr>
+          <w:noProof/>
+          <w:lang w:val="fr-FR" w:eastAsia="fr-FR"/>
+        </w:rPr>
         <mc:AlternateContent>
           <mc:Choice Requires="wps">
             <w:drawing>
-              <wp:anchor distT="0" distB="0" distL="114300" distR="114300" simplePos="0" relativeHeight="251487744" behindDoc="0" locked="0" layoutInCell="1" allowOverlap="1" wp14:anchorId="2517B47A" wp14:editId="19737993">
+              <wp:anchor distT="0" distB="0" distL="114300" distR="114300" simplePos="0" relativeHeight="251634176" behindDoc="0" locked="0" layoutInCell="1" allowOverlap="1" wp14:anchorId="27BC61EC" wp14:editId="01056EE2">
                 <wp:simplePos x="0" y="0"/>
                 <wp:positionH relativeFrom="column">
                   <wp:posOffset>3560156</wp:posOffset>
@@ -5413,7 +5514,7 @@
           </mc:Choice>
           <mc:Fallback>
             <w:pict>
-              <v:shape w14:anchorId="2517B47A" id="_x0000_s1052" type="#_x0000_t202" style="position:absolute;margin-left:280.35pt;margin-top:47.15pt;width:59.25pt;height:33.75pt;rotation:-708736fd;z-index:251487744;visibility:visible;mso-wrap-style:square;mso-width-percent:0;mso-height-percent:0;mso-wrap-distance-left:9pt;mso-wrap-distance-top:0;mso-wrap-distance-right:9pt;mso-wrap-distance-bottom:0;mso-position-horizontal:absolute;mso-position-horizontal-relative:text;mso-position-vertical:absolute;mso-position-vertical-relative:text;mso-width-percent:0;mso-height-percent:0;mso-width-relative:margin;mso-height-relative:margin;v-text-anchor:top" o:gfxdata="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" filled="f" stroked="f">
+              <v:shape w14:anchorId="27BC61EC" id="_x0000_s1052" type="#_x0000_t202" style="position:absolute;margin-left:280.35pt;margin-top:47.15pt;width:59.25pt;height:33.75pt;rotation:-708736fd;z-index:251634176;visibility:visible;mso-wrap-style:square;mso-width-percent:0;mso-height-percent:0;mso-wrap-distance-left:9pt;mso-wrap-distance-top:0;mso-wrap-distance-right:9pt;mso-wrap-distance-bottom:0;mso-position-horizontal:absolute;mso-position-horizontal-relative:text;mso-position-vertical:absolute;mso-position-vertical-relative:text;mso-width-percent:0;mso-height-percent:0;mso-width-relative:margin;mso-height-relative:margin;v-text-anchor:top" o:gfxdata="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" filled="f" stroked="f">
                 <v:textbox>
                   <w:txbxContent>
                     <w:p>
@@ -5429,10 +5530,14 @@
         </mc:AlternateContent>
       </w:r>
       <w:r>
+        <w:rPr>
+          <w:noProof/>
+          <w:lang w:val="fr-FR" w:eastAsia="fr-FR"/>
+        </w:rPr>
         <mc:AlternateContent>
           <mc:Choice Requires="wps">
             <w:drawing>
-              <wp:anchor distT="0" distB="0" distL="114300" distR="114300" simplePos="0" relativeHeight="251458048" behindDoc="0" locked="0" layoutInCell="1" allowOverlap="1" wp14:anchorId="7E0BBA4A" wp14:editId="22F6AA70">
+              <wp:anchor distT="0" distB="0" distL="114300" distR="114300" simplePos="0" relativeHeight="251633152" behindDoc="0" locked="0" layoutInCell="1" allowOverlap="1" wp14:anchorId="487B86E7" wp14:editId="45F32B9A">
                 <wp:simplePos x="0" y="0"/>
                 <wp:positionH relativeFrom="column">
                   <wp:posOffset>3335480</wp:posOffset>
@@ -5490,7 +5595,7 @@
           </mc:Choice>
           <mc:Fallback>
             <w:pict>
-              <v:shape w14:anchorId="6EEB8835" id="Connecteur droit avec flèche 10" o:spid="_x0000_s1026" type="#_x0000_t32" style="position:absolute;margin-left:262.65pt;margin-top:8.8pt;width:97pt;height:95.05pt;rotation:8391338fd;z-index:251458048;visibility:visible;mso-wrap-style:square;mso-width-percent:0;mso-height-percent:0;mso-wrap-distance-left:9pt;mso-wrap-distance-top:0;mso-wrap-distance-right:9pt;mso-wrap-distance-bottom:0;mso-position-horizontal:absolute;mso-position-horizontal-relative:text;mso-position-vertical:absolute;mso-position-vertical-relative:text;mso-width-percent:0;mso-height-percent:0;mso-width-relative:margin;mso-height-relative:margin" o:gfxdata="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" strokecolor="#4579b8 [3044]">
+              <v:shape w14:anchorId="665111FF" id="Connecteur droit avec flèche 10" o:spid="_x0000_s1026" type="#_x0000_t32" style="position:absolute;margin-left:262.65pt;margin-top:8.8pt;width:97pt;height:95.05pt;rotation:8391338fd;z-index:251633152;visibility:visible;mso-wrap-style:square;mso-width-percent:0;mso-height-percent:0;mso-wrap-distance-left:9pt;mso-wrap-distance-top:0;mso-wrap-distance-right:9pt;mso-wrap-distance-bottom:0;mso-position-horizontal:absolute;mso-position-horizontal-relative:text;mso-position-vertical:absolute;mso-position-vertical-relative:text;mso-width-percent:0;mso-height-percent:0;mso-width-relative:margin;mso-height-relative:margin" o:gfxdata="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" strokecolor="#4579b8 [3044]">
                 <v:stroke endarrow="open"/>
               </v:shape>
             </w:pict>
@@ -5505,7 +5610,7 @@
         <mc:AlternateContent>
           <mc:Choice Requires="wps">
             <w:drawing>
-              <wp:anchor distT="0" distB="0" distL="114300" distR="114300" simplePos="0" relativeHeight="251372032" behindDoc="0" locked="0" layoutInCell="1" allowOverlap="1" wp14:anchorId="6BF54069" wp14:editId="3AB4DF0D">
+              <wp:anchor distT="0" distB="0" distL="114300" distR="114300" simplePos="0" relativeHeight="251630080" behindDoc="0" locked="0" layoutInCell="1" allowOverlap="1" wp14:anchorId="1CDC9687" wp14:editId="55877BE1">
                 <wp:simplePos x="0" y="0"/>
                 <wp:positionH relativeFrom="column">
                   <wp:posOffset>1684193</wp:posOffset>
@@ -5574,7 +5679,7 @@
           </mc:Choice>
           <mc:Fallback>
             <w:pict>
-              <v:shape w14:anchorId="6BF54069" id="_x0000_s1053" type="#_x0000_t202" style="position:absolute;margin-left:132.6pt;margin-top:38.75pt;width:59.25pt;height:33.75pt;z-index:251372032;visibility:visible;mso-wrap-style:square;mso-width-percent:0;mso-height-percent:0;mso-wrap-distance-left:9pt;mso-wrap-distance-top:0;mso-wrap-distance-right:9pt;mso-wrap-distance-bottom:0;mso-position-horizontal:absolute;mso-position-horizontal-relative:text;mso-position-vertical:absolute;mso-position-vertical-relative:text;mso-width-percent:0;mso-height-percent:0;mso-width-relative:margin;mso-height-relative:margin;v-text-anchor:top" o:gfxdata="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" filled="f" stroked="f">
+              <v:shape w14:anchorId="1CDC9687" id="_x0000_s1053" type="#_x0000_t202" style="position:absolute;margin-left:132.6pt;margin-top:38.75pt;width:59.25pt;height:33.75pt;z-index:251630080;visibility:visible;mso-wrap-style:square;mso-width-percent:0;mso-height-percent:0;mso-wrap-distance-left:9pt;mso-wrap-distance-top:0;mso-wrap-distance-right:9pt;mso-wrap-distance-bottom:0;mso-position-horizontal:absolute;mso-position-horizontal-relative:text;mso-position-vertical:absolute;mso-position-vertical-relative:text;mso-width-percent:0;mso-height-percent:0;mso-width-relative:margin;mso-height-relative:margin;v-text-anchor:top" o:gfxdata="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" filled="f" stroked="f">
                 <v:textbox>
                   <w:txbxContent>
                     <w:p>
@@ -5597,7 +5702,7 @@
         <mc:AlternateContent>
           <mc:Choice Requires="wps">
             <w:drawing>
-              <wp:anchor distT="0" distB="0" distL="114300" distR="114300" simplePos="0" relativeHeight="251344384" behindDoc="0" locked="0" layoutInCell="1" allowOverlap="1" wp14:anchorId="47DDC692" wp14:editId="2217A881">
+              <wp:anchor distT="0" distB="0" distL="114300" distR="114300" simplePos="0" relativeHeight="251629056" behindDoc="0" locked="0" layoutInCell="1" allowOverlap="1" wp14:anchorId="49A8417A" wp14:editId="56E4BDE2">
                 <wp:simplePos x="0" y="0"/>
                 <wp:positionH relativeFrom="column">
                   <wp:posOffset>1246910</wp:posOffset>
@@ -5655,7 +5760,7 @@
           </mc:Choice>
           <mc:Fallback>
             <w:pict>
-              <v:shape w14:anchorId="60F65A81" id="Connecteur droit avec flèche 8" o:spid="_x0000_s1026" type="#_x0000_t32" style="position:absolute;margin-left:98.2pt;margin-top:51.8pt;width:140.45pt;height:3.6pt;flip:y;z-index:251344384;visibility:visible;mso-wrap-style:square;mso-width-percent:0;mso-height-percent:0;mso-wrap-distance-left:9pt;mso-wrap-distance-top:0;mso-wrap-distance-right:9pt;mso-wrap-distance-bottom:0;mso-position-horizontal:absolute;mso-position-horizontal-relative:text;mso-position-vertical:absolute;mso-position-vertical-relative:text;mso-width-percent:0;mso-height-percent:0;mso-width-relative:margin;mso-height-relative:margin" o:gfxdata="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" strokecolor="#4579b8 [3044]">
+              <v:shape w14:anchorId="197010BA" id="Connecteur droit avec flèche 8" o:spid="_x0000_s1026" type="#_x0000_t32" style="position:absolute;margin-left:98.2pt;margin-top:51.8pt;width:140.45pt;height:3.6pt;flip:y;z-index:251629056;visibility:visible;mso-wrap-style:square;mso-width-percent:0;mso-height-percent:0;mso-wrap-distance-left:9pt;mso-wrap-distance-top:0;mso-wrap-distance-right:9pt;mso-wrap-distance-bottom:0;mso-position-horizontal:absolute;mso-position-horizontal-relative:text;mso-position-vertical:absolute;mso-position-vertical-relative:text;mso-width-percent:0;mso-height-percent:0;mso-width-relative:margin;mso-height-relative:margin" o:gfxdata="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" strokecolor="#4579b8 [3044]">
                 <v:stroke endarrow="open"/>
               </v:shape>
             </w:pict>
@@ -5670,7 +5775,7 @@
         <mc:AlternateContent>
           <mc:Choice Requires="wps">
             <w:drawing>
-              <wp:anchor distT="0" distB="0" distL="114300" distR="114300" simplePos="0" relativeHeight="251316736" behindDoc="0" locked="0" layoutInCell="1" allowOverlap="1" wp14:anchorId="223F218F" wp14:editId="6AF72278">
+              <wp:anchor distT="0" distB="0" distL="114300" distR="114300" simplePos="0" relativeHeight="251628032" behindDoc="0" locked="0" layoutInCell="1" allowOverlap="1" wp14:anchorId="20557BC4" wp14:editId="0A79E0ED">
                 <wp:simplePos x="0" y="0"/>
                 <wp:positionH relativeFrom="column">
                   <wp:posOffset>4793673</wp:posOffset>
@@ -5747,7 +5852,7 @@
           </mc:Choice>
           <mc:Fallback>
             <w:pict>
-              <v:shapetype w14:anchorId="5A29E4B6" id="_x0000_t67" coordsize="21600,21600" o:spt="67" adj="16200,5400" path="m0@0l@1@0@1,0@2,0@2@0,21600@0,10800,21600xe">
+              <v:shapetype w14:anchorId="32D57441" id="_x0000_t67" coordsize="21600,21600" o:spt="67" adj="16200,5400" path="m0@0l@1@0@1,0@2,0@2@0,21600@0,10800,21600xe">
                 <v:stroke joinstyle="miter"/>
                 <v:formulas>
                   <v:f eqn="val #0"/>
@@ -5763,7 +5868,7 @@
                   <v:h position="#1,#0" xrange="0,10800" yrange="0,21600"/>
                 </v:handles>
               </v:shapetype>
-              <v:shape id="Flèche vers le bas 4" o:spid="_x0000_s1026" type="#_x0000_t67" style="position:absolute;margin-left:377.45pt;margin-top:28.65pt;width:8.45pt;height:440.2pt;z-index:251316736;visibility:visible;mso-wrap-style:square;mso-width-percent:0;mso-height-percent:0;mso-wrap-distance-left:9pt;mso-wrap-distance-top:0;mso-wrap-distance-right:9pt;mso-wrap-distance-bottom:0;mso-position-horizontal:absolute;mso-position-horizontal-relative:text;mso-position-vertical:absolute;mso-position-vertical-relative:text;mso-width-percent:0;mso-height-percent:0;mso-width-relative:margin;mso-height-relative:margin;v-text-anchor:middle" o:gfxdata="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" adj="21393" fillcolor="#3b98d1" stroked="f" strokeweight="2pt">
+              <v:shape id="Flèche vers le bas 4" o:spid="_x0000_s1026" type="#_x0000_t67" style="position:absolute;margin-left:377.45pt;margin-top:28.65pt;width:8.45pt;height:440.2pt;z-index:251628032;visibility:visible;mso-wrap-style:square;mso-width-percent:0;mso-height-percent:0;mso-wrap-distance-left:9pt;mso-wrap-distance-top:0;mso-wrap-distance-right:9pt;mso-wrap-distance-bottom:0;mso-position-horizontal:absolute;mso-position-horizontal-relative:text;mso-position-vertical:absolute;mso-position-vertical-relative:text;mso-width-percent:0;mso-height-percent:0;mso-width-relative:margin;mso-height-relative:margin;v-text-anchor:middle" o:gfxdata="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" adj="21393" fillcolor="#3b98d1" stroked="f" strokeweight="2pt">
                 <v:fill opacity="39321f"/>
                 <v:shadow on="t" color="black" opacity="26214f" origin="-.5,-.5" offset=".74836mm,.74836mm"/>
               </v:shape>
@@ -5779,7 +5884,7 @@
         <mc:AlternateContent>
           <mc:Choice Requires="wps">
             <w:drawing>
-              <wp:anchor distT="0" distB="0" distL="114300" distR="114300" simplePos="0" relativeHeight="251302400" behindDoc="0" locked="0" layoutInCell="1" allowOverlap="1" wp14:anchorId="25F2464A" wp14:editId="5A7F3F8D">
+              <wp:anchor distT="0" distB="0" distL="114300" distR="114300" simplePos="0" relativeHeight="251625984" behindDoc="0" locked="0" layoutInCell="1" allowOverlap="1" wp14:anchorId="00B6ABF5" wp14:editId="7AEF90E5">
                 <wp:simplePos x="0" y="0"/>
                 <wp:positionH relativeFrom="column">
                   <wp:posOffset>2985655</wp:posOffset>
@@ -5856,7 +5961,7 @@
           </mc:Choice>
           <mc:Fallback>
             <w:pict>
-              <v:shape w14:anchorId="58A646A1" id="Flèche vers le bas 2" o:spid="_x0000_s1026" type="#_x0000_t67" style="position:absolute;margin-left:235.1pt;margin-top:28.65pt;width:11.2pt;height:441.8pt;z-index:251302400;visibility:visible;mso-wrap-style:square;mso-width-percent:0;mso-height-percent:0;mso-wrap-distance-left:9pt;mso-wrap-distance-top:0;mso-wrap-distance-right:9pt;mso-wrap-distance-bottom:0;mso-position-horizontal:absolute;mso-position-horizontal-relative:text;mso-position-vertical:absolute;mso-position-vertical-relative:text;mso-width-percent:0;mso-height-percent:0;mso-width-relative:margin;mso-height-relative:margin;v-text-anchor:middle" o:gfxdata="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" adj="21327" fillcolor="#3b98d1" stroked="f" strokeweight="2pt">
+              <v:shape w14:anchorId="63CFB8C1" id="Flèche vers le bas 2" o:spid="_x0000_s1026" type="#_x0000_t67" style="position:absolute;margin-left:235.1pt;margin-top:28.65pt;width:11.2pt;height:441.8pt;z-index:251625984;visibility:visible;mso-wrap-style:square;mso-width-percent:0;mso-height-percent:0;mso-wrap-distance-left:9pt;mso-wrap-distance-top:0;mso-wrap-distance-right:9pt;mso-wrap-distance-bottom:0;mso-position-horizontal:absolute;mso-position-horizontal-relative:text;mso-position-vertical:absolute;mso-position-vertical-relative:text;mso-width-percent:0;mso-height-percent:0;mso-width-relative:margin;mso-height-relative:margin;v-text-anchor:middle" o:gfxdata="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" adj="21327" fillcolor="#3b98d1" stroked="f" strokeweight="2pt">
                 <v:fill opacity="39321f"/>
                 <v:shadow on="t" color="black" opacity="26214f" origin="-.5,-.5" offset=".74836mm,.74836mm"/>
               </v:shape>
@@ -5872,7 +5977,7 @@
         <mc:AlternateContent>
           <mc:Choice Requires="wps">
             <w:drawing>
-              <wp:anchor distT="0" distB="0" distL="114300" distR="114300" simplePos="0" relativeHeight="251309568" behindDoc="0" locked="0" layoutInCell="1" allowOverlap="1" wp14:anchorId="5EB5E6AD" wp14:editId="035F6E9E">
+              <wp:anchor distT="0" distB="0" distL="114300" distR="114300" simplePos="0" relativeHeight="251627008" behindDoc="0" locked="0" layoutInCell="1" allowOverlap="1" wp14:anchorId="5396988D" wp14:editId="53674C3D">
                 <wp:simplePos x="0" y="0"/>
                 <wp:positionH relativeFrom="column">
                   <wp:posOffset>1136073</wp:posOffset>
@@ -5949,9 +6054,2626 @@
           </mc:Choice>
           <mc:Fallback>
             <w:pict>
-              <v:shape w14:anchorId="5BCF77C5" id="Flèche vers le bas 3" o:spid="_x0000_s1026" type="#_x0000_t67" style="position:absolute;margin-left:89.45pt;margin-top:28.65pt;width:13.65pt;height:445.1pt;z-index:251309568;visibility:visible;mso-wrap-style:square;mso-width-percent:0;mso-height-percent:0;mso-wrap-distance-left:9pt;mso-wrap-distance-top:0;mso-wrap-distance-right:9pt;mso-wrap-distance-bottom:0;mso-position-horizontal:absolute;mso-position-horizontal-relative:text;mso-position-vertical:absolute;mso-position-vertical-relative:text;mso-width-percent:0;mso-height-percent:0;mso-width-relative:margin;mso-height-relative:margin;v-text-anchor:middle" o:gfxdata="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" adj="21269" fillcolor="#3b98d1" stroked="f" strokeweight="2pt">
+              <v:shape w14:anchorId="2D78FA04" id="Flèche vers le bas 3" o:spid="_x0000_s1026" type="#_x0000_t67" style="position:absolute;margin-left:89.45pt;margin-top:28.65pt;width:13.65pt;height:445.1pt;z-index:251627008;visibility:visible;mso-wrap-style:square;mso-width-percent:0;mso-height-percent:0;mso-wrap-distance-left:9pt;mso-wrap-distance-top:0;mso-wrap-distance-right:9pt;mso-wrap-distance-bottom:0;mso-position-horizontal:absolute;mso-position-horizontal-relative:text;mso-position-vertical:absolute;mso-position-vertical-relative:text;mso-width-percent:0;mso-height-percent:0;mso-width-relative:margin;mso-height-relative:margin;v-text-anchor:middle" o:gfxdata="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" adj="21269" fillcolor="#3b98d1" stroked="f" strokeweight="2pt">
                 <v:fill opacity="39321f"/>
                 <v:shadow on="t" color="black" opacity="26214f" origin="-.5,-.5" offset=".74836mm,.74836mm"/>
+              </v:shape>
+            </w:pict>
+          </mc:Fallback>
+        </mc:AlternateContent>
+      </w:r>
+      <w:proofErr w:type="gramStart"/>
+      <w:r>
+        <w:t>vue</w:t>
+      </w:r>
+      <w:proofErr w:type="gramEnd"/>
+      <w:r>
+        <w:t xml:space="preserve"> client</w:t>
+      </w:r>
+    </w:p>
+    <w:p/>
+    <w:p/>
+    <w:p/>
+    <w:p/>
+    <w:p/>
+    <w:p/>
+    <w:p/>
+    <w:p/>
+    <w:p/>
+    <w:p/>
+    <w:p/>
+    <w:p/>
+    <w:p/>
+    <w:p/>
+    <w:p/>
+    <w:p/>
+    <w:p/>
+    <w:p/>
+    <w:p/>
+    <w:p/>
+    <w:p/>
+    <w:p/>
+    <w:p>
+      <w:pPr>
+        <w:tabs>
+          <w:tab w:val="left" w:pos="3264"/>
+        </w:tabs>
+      </w:pPr>
+      <w:r>
+        <w:tab/>
+      </w:r>
+    </w:p>
+    <w:p>
+      <w:pPr>
+        <w:tabs>
+          <w:tab w:val="left" w:pos="3264"/>
+        </w:tabs>
+      </w:pPr>
+    </w:p>
+    <w:p>
+      <w:pPr>
+        <w:tabs>
+          <w:tab w:val="left" w:pos="3264"/>
+        </w:tabs>
+      </w:pPr>
+      <w:r>
+        <w:rPr>
+          <w:noProof/>
+          <w:lang w:val="fr-FR" w:eastAsia="fr-FR"/>
+        </w:rPr>
+        <w:lastRenderedPageBreak/>
+        <mc:AlternateContent>
+          <mc:Choice Requires="wps">
+            <w:drawing>
+              <wp:anchor distT="0" distB="0" distL="114300" distR="114300" simplePos="0" relativeHeight="251685376" behindDoc="0" locked="0" layoutInCell="1" allowOverlap="1" wp14:anchorId="0354A55C" wp14:editId="61586BCC">
+                <wp:simplePos x="0" y="0"/>
+                <wp:positionH relativeFrom="column">
+                  <wp:posOffset>2781300</wp:posOffset>
+                </wp:positionH>
+                <wp:positionV relativeFrom="paragraph">
+                  <wp:posOffset>41910</wp:posOffset>
+                </wp:positionV>
+                <wp:extent cx="1476375" cy="504825"/>
+                <wp:effectExtent l="57150" t="19050" r="85725" b="104775"/>
+                <wp:wrapNone/>
+                <wp:docPr id="196" name="Rectangle à coins arrondis 196"/>
+                <wp:cNvGraphicFramePr/>
+                <a:graphic xmlns:a="http://schemas.openxmlformats.org/drawingml/2006/main">
+                  <a:graphicData uri="http://schemas.microsoft.com/office/word/2010/wordprocessingShape">
+                    <wps:wsp>
+                      <wps:cNvSpPr/>
+                      <wps:spPr>
+                        <a:xfrm>
+                          <a:off x="0" y="0"/>
+                          <a:ext cx="1476375" cy="504825"/>
+                        </a:xfrm>
+                        <a:prstGeom prst="roundRect">
+                          <a:avLst/>
+                        </a:prstGeom>
+                        <a:ln/>
+                      </wps:spPr>
+                      <wps:style>
+                        <a:lnRef idx="1">
+                          <a:schemeClr val="accent2"/>
+                        </a:lnRef>
+                        <a:fillRef idx="3">
+                          <a:schemeClr val="accent2"/>
+                        </a:fillRef>
+                        <a:effectRef idx="2">
+                          <a:schemeClr val="accent2"/>
+                        </a:effectRef>
+                        <a:fontRef idx="minor">
+                          <a:schemeClr val="lt1"/>
+                        </a:fontRef>
+                      </wps:style>
+                      <wps:txbx>
+                        <w:txbxContent>
+                          <w:p>
+                            <w:pPr>
+                              <w:spacing w:before="0"/>
+                              <w:jc w:val="center"/>
+                              <w:rPr>
+                                <w:b/>
+                                <w:sz w:val="36"/>
+                                <w:szCs w:val="36"/>
+                              </w:rPr>
+                            </w:pPr>
+                            <w:r>
+                              <w:rPr>
+                                <w:b/>
+                                <w:sz w:val="36"/>
+                                <w:szCs w:val="36"/>
+                              </w:rPr>
+                              <w:t>SERVEUR</w:t>
+                            </w:r>
+                          </w:p>
+                        </w:txbxContent>
+                      </wps:txbx>
+                      <wps:bodyPr rot="0" spcFirstLastPara="0" vertOverflow="overflow" horzOverflow="overflow" vert="horz" wrap="square" lIns="91440" tIns="45720" rIns="91440" bIns="45720" numCol="1" spcCol="0" rtlCol="0" fromWordArt="0" anchor="ctr" anchorCtr="0" forceAA="0" compatLnSpc="1">
+                        <a:prstTxWarp prst="textNoShape">
+                          <a:avLst/>
+                        </a:prstTxWarp>
+                        <a:noAutofit/>
+                      </wps:bodyPr>
+                    </wps:wsp>
+                  </a:graphicData>
+                </a:graphic>
+              </wp:anchor>
+            </w:drawing>
+          </mc:Choice>
+          <mc:Fallback>
+            <w:pict>
+              <v:roundrect w14:anchorId="0354A55C" id="Rectangle à coins arrondis 196" o:spid="_x0000_s1054" style="position:absolute;margin-left:219pt;margin-top:3.3pt;width:116.25pt;height:39.75pt;z-index:251685376;visibility:visible;mso-wrap-style:square;mso-wrap-distance-left:9pt;mso-wrap-distance-top:0;mso-wrap-distance-right:9pt;mso-wrap-distance-bottom:0;mso-position-horizontal:absolute;mso-position-horizontal-relative:text;mso-position-vertical:absolute;mso-position-vertical-relative:text;v-text-anchor:middle" arcsize="10923f" o:gfxdata="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" fillcolor="#652523 [1637]" strokecolor="#bc4542 [3045]">
+                <v:fill color2="#ba4442 [3013]" rotate="t" angle="180" colors="0 #9b2d2a;52429f #cb3d3a;1 #ce3b37" focus="100%" type="gradient">
+                  <o:fill v:ext="view" type="gradientUnscaled"/>
+                </v:fill>
+                <v:shadow on="t" color="black" opacity="22937f" origin=",.5" offset="0,.63889mm"/>
+                <v:textbox>
+                  <w:txbxContent>
+                    <w:p>
+                      <w:pPr>
+                        <w:spacing w:before="0"/>
+                        <w:jc w:val="center"/>
+                        <w:rPr>
+                          <w:b/>
+                          <w:sz w:val="36"/>
+                          <w:szCs w:val="36"/>
+                        </w:rPr>
+                      </w:pPr>
+                      <w:r>
+                        <w:rPr>
+                          <w:b/>
+                          <w:sz w:val="36"/>
+                          <w:szCs w:val="36"/>
+                        </w:rPr>
+                        <w:t>SERVEUR</w:t>
+                      </w:r>
+                    </w:p>
+                  </w:txbxContent>
+                </v:textbox>
+              </v:roundrect>
+            </w:pict>
+          </mc:Fallback>
+        </mc:AlternateContent>
+      </w:r>
+      <w:r>
+        <w:rPr>
+          <w:noProof/>
+          <w:lang w:val="fr-FR" w:eastAsia="fr-FR"/>
+        </w:rPr>
+        <mc:AlternateContent>
+          <mc:Choice Requires="wps">
+            <w:drawing>
+              <wp:anchor distT="0" distB="0" distL="114300" distR="114300" simplePos="0" relativeHeight="251684352" behindDoc="0" locked="0" layoutInCell="1" allowOverlap="1" wp14:anchorId="182C65DA" wp14:editId="7A4C2685">
+                <wp:simplePos x="0" y="0"/>
+                <wp:positionH relativeFrom="column">
+                  <wp:posOffset>4552950</wp:posOffset>
+                </wp:positionH>
+                <wp:positionV relativeFrom="paragraph">
+                  <wp:posOffset>41910</wp:posOffset>
+                </wp:positionV>
+                <wp:extent cx="1476375" cy="504825"/>
+                <wp:effectExtent l="57150" t="19050" r="85725" b="104775"/>
+                <wp:wrapNone/>
+                <wp:docPr id="195" name="Rectangle à coins arrondis 195"/>
+                <wp:cNvGraphicFramePr/>
+                <a:graphic xmlns:a="http://schemas.openxmlformats.org/drawingml/2006/main">
+                  <a:graphicData uri="http://schemas.microsoft.com/office/word/2010/wordprocessingShape">
+                    <wps:wsp>
+                      <wps:cNvSpPr/>
+                      <wps:spPr>
+                        <a:xfrm>
+                          <a:off x="0" y="0"/>
+                          <a:ext cx="1476375" cy="504825"/>
+                        </a:xfrm>
+                        <a:prstGeom prst="roundRect">
+                          <a:avLst/>
+                        </a:prstGeom>
+                        <a:ln/>
+                      </wps:spPr>
+                      <wps:style>
+                        <a:lnRef idx="1">
+                          <a:schemeClr val="accent2"/>
+                        </a:lnRef>
+                        <a:fillRef idx="3">
+                          <a:schemeClr val="accent2"/>
+                        </a:fillRef>
+                        <a:effectRef idx="2">
+                          <a:schemeClr val="accent2"/>
+                        </a:effectRef>
+                        <a:fontRef idx="minor">
+                          <a:schemeClr val="lt1"/>
+                        </a:fontRef>
+                      </wps:style>
+                      <wps:txbx>
+                        <w:txbxContent>
+                          <w:p>
+                            <w:pPr>
+                              <w:spacing w:before="0"/>
+                              <w:jc w:val="center"/>
+                              <w:rPr>
+                                <w:b/>
+                                <w:sz w:val="36"/>
+                                <w:szCs w:val="36"/>
+                              </w:rPr>
+                            </w:pPr>
+                            <w:r>
+                              <w:rPr>
+                                <w:b/>
+                                <w:sz w:val="36"/>
+                                <w:szCs w:val="36"/>
+                              </w:rPr>
+                              <w:t>CLIENT B</w:t>
+                            </w:r>
+                          </w:p>
+                        </w:txbxContent>
+                      </wps:txbx>
+                      <wps:bodyPr rot="0" spcFirstLastPara="0" vertOverflow="overflow" horzOverflow="overflow" vert="horz" wrap="square" lIns="91440" tIns="45720" rIns="91440" bIns="45720" numCol="1" spcCol="0" rtlCol="0" fromWordArt="0" anchor="ctr" anchorCtr="0" forceAA="0" compatLnSpc="1">
+                        <a:prstTxWarp prst="textNoShape">
+                          <a:avLst/>
+                        </a:prstTxWarp>
+                        <a:noAutofit/>
+                      </wps:bodyPr>
+                    </wps:wsp>
+                  </a:graphicData>
+                </a:graphic>
+              </wp:anchor>
+            </w:drawing>
+          </mc:Choice>
+          <mc:Fallback>
+            <w:pict>
+              <v:roundrect w14:anchorId="182C65DA" id="Rectangle à coins arrondis 195" o:spid="_x0000_s1055" style="position:absolute;margin-left:358.5pt;margin-top:3.3pt;width:116.25pt;height:39.75pt;z-index:251684352;visibility:visible;mso-wrap-style:square;mso-wrap-distance-left:9pt;mso-wrap-distance-top:0;mso-wrap-distance-right:9pt;mso-wrap-distance-bottom:0;mso-position-horizontal:absolute;mso-position-horizontal-relative:text;mso-position-vertical:absolute;mso-position-vertical-relative:text;v-text-anchor:middle" arcsize="10923f" o:gfxdata="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" fillcolor="#652523 [1637]" strokecolor="#bc4542 [3045]">
+                <v:fill color2="#ba4442 [3013]" rotate="t" angle="180" colors="0 #9b2d2a;52429f #cb3d3a;1 #ce3b37" focus="100%" type="gradient">
+                  <o:fill v:ext="view" type="gradientUnscaled"/>
+                </v:fill>
+                <v:shadow on="t" color="black" opacity="22937f" origin=",.5" offset="0,.63889mm"/>
+                <v:textbox>
+                  <w:txbxContent>
+                    <w:p>
+                      <w:pPr>
+                        <w:spacing w:before="0"/>
+                        <w:jc w:val="center"/>
+                        <w:rPr>
+                          <w:b/>
+                          <w:sz w:val="36"/>
+                          <w:szCs w:val="36"/>
+                        </w:rPr>
+                      </w:pPr>
+                      <w:r>
+                        <w:rPr>
+                          <w:b/>
+                          <w:sz w:val="36"/>
+                          <w:szCs w:val="36"/>
+                        </w:rPr>
+                        <w:t>CLIENT B</w:t>
+                      </w:r>
+                    </w:p>
+                  </w:txbxContent>
+                </v:textbox>
+              </v:roundrect>
+            </w:pict>
+          </mc:Fallback>
+        </mc:AlternateContent>
+      </w:r>
+      <w:r>
+        <w:rPr>
+          <w:noProof/>
+          <w:lang w:val="fr-FR" w:eastAsia="fr-FR"/>
+        </w:rPr>
+        <mc:AlternateContent>
+          <mc:Choice Requires="wps">
+            <w:drawing>
+              <wp:anchor distT="0" distB="0" distL="114300" distR="114300" simplePos="0" relativeHeight="251683328" behindDoc="0" locked="0" layoutInCell="1" allowOverlap="1" wp14:anchorId="566EC3B6" wp14:editId="7256FFA5">
+                <wp:simplePos x="0" y="0"/>
+                <wp:positionH relativeFrom="column">
+                  <wp:posOffset>914400</wp:posOffset>
+                </wp:positionH>
+                <wp:positionV relativeFrom="paragraph">
+                  <wp:posOffset>41910</wp:posOffset>
+                </wp:positionV>
+                <wp:extent cx="1476375" cy="504825"/>
+                <wp:effectExtent l="57150" t="19050" r="85725" b="104775"/>
+                <wp:wrapNone/>
+                <wp:docPr id="194" name="Rectangle à coins arrondis 194"/>
+                <wp:cNvGraphicFramePr/>
+                <a:graphic xmlns:a="http://schemas.openxmlformats.org/drawingml/2006/main">
+                  <a:graphicData uri="http://schemas.microsoft.com/office/word/2010/wordprocessingShape">
+                    <wps:wsp>
+                      <wps:cNvSpPr/>
+                      <wps:spPr>
+                        <a:xfrm>
+                          <a:off x="0" y="0"/>
+                          <a:ext cx="1476375" cy="504825"/>
+                        </a:xfrm>
+                        <a:prstGeom prst="roundRect">
+                          <a:avLst/>
+                        </a:prstGeom>
+                        <a:ln/>
+                      </wps:spPr>
+                      <wps:style>
+                        <a:lnRef idx="1">
+                          <a:schemeClr val="accent2"/>
+                        </a:lnRef>
+                        <a:fillRef idx="3">
+                          <a:schemeClr val="accent2"/>
+                        </a:fillRef>
+                        <a:effectRef idx="2">
+                          <a:schemeClr val="accent2"/>
+                        </a:effectRef>
+                        <a:fontRef idx="minor">
+                          <a:schemeClr val="lt1"/>
+                        </a:fontRef>
+                      </wps:style>
+                      <wps:txbx>
+                        <w:txbxContent>
+                          <w:p>
+                            <w:pPr>
+                              <w:spacing w:before="0"/>
+                              <w:jc w:val="center"/>
+                              <w:rPr>
+                                <w:b/>
+                                <w:sz w:val="36"/>
+                                <w:szCs w:val="36"/>
+                              </w:rPr>
+                            </w:pPr>
+                            <w:r>
+                              <w:rPr>
+                                <w:b/>
+                                <w:sz w:val="36"/>
+                                <w:szCs w:val="36"/>
+                              </w:rPr>
+                              <w:t>CLIENT A</w:t>
+                            </w:r>
+                          </w:p>
+                        </w:txbxContent>
+                      </wps:txbx>
+                      <wps:bodyPr rot="0" spcFirstLastPara="0" vertOverflow="overflow" horzOverflow="overflow" vert="horz" wrap="square" lIns="91440" tIns="45720" rIns="91440" bIns="45720" numCol="1" spcCol="0" rtlCol="0" fromWordArt="0" anchor="ctr" anchorCtr="0" forceAA="0" compatLnSpc="1">
+                        <a:prstTxWarp prst="textNoShape">
+                          <a:avLst/>
+                        </a:prstTxWarp>
+                        <a:noAutofit/>
+                      </wps:bodyPr>
+                    </wps:wsp>
+                  </a:graphicData>
+                </a:graphic>
+              </wp:anchor>
+            </w:drawing>
+          </mc:Choice>
+          <mc:Fallback>
+            <w:pict>
+              <v:roundrect w14:anchorId="566EC3B6" id="Rectangle à coins arrondis 194" o:spid="_x0000_s1056" style="position:absolute;margin-left:1in;margin-top:3.3pt;width:116.25pt;height:39.75pt;z-index:251683328;visibility:visible;mso-wrap-style:square;mso-wrap-distance-left:9pt;mso-wrap-distance-top:0;mso-wrap-distance-right:9pt;mso-wrap-distance-bottom:0;mso-position-horizontal:absolute;mso-position-horizontal-relative:text;mso-position-vertical:absolute;mso-position-vertical-relative:text;v-text-anchor:middle" arcsize="10923f" o:gfxdata="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" fillcolor="#652523 [1637]" strokecolor="#bc4542 [3045]">
+                <v:fill color2="#ba4442 [3013]" rotate="t" angle="180" colors="0 #9b2d2a;52429f #cb3d3a;1 #ce3b37" focus="100%" type="gradient">
+                  <o:fill v:ext="view" type="gradientUnscaled"/>
+                </v:fill>
+                <v:shadow on="t" color="black" opacity="22937f" origin=",.5" offset="0,.63889mm"/>
+                <v:textbox>
+                  <w:txbxContent>
+                    <w:p>
+                      <w:pPr>
+                        <w:spacing w:before="0"/>
+                        <w:jc w:val="center"/>
+                        <w:rPr>
+                          <w:b/>
+                          <w:sz w:val="36"/>
+                          <w:szCs w:val="36"/>
+                        </w:rPr>
+                      </w:pPr>
+                      <w:r>
+                        <w:rPr>
+                          <w:b/>
+                          <w:sz w:val="36"/>
+                          <w:szCs w:val="36"/>
+                        </w:rPr>
+                        <w:t>CLIENT A</w:t>
+                      </w:r>
+                    </w:p>
+                  </w:txbxContent>
+                </v:textbox>
+              </v:roundrect>
+            </w:pict>
+          </mc:Fallback>
+        </mc:AlternateContent>
+      </w:r>
+      <w:r>
+        <w:rPr>
+          <w:noProof/>
+          <w:lang w:val="fr-FR" w:eastAsia="fr-FR"/>
+        </w:rPr>
+        <mc:AlternateContent>
+          <mc:Choice Requires="wps">
+            <w:drawing>
+              <wp:anchor distT="0" distB="0" distL="114300" distR="114300" simplePos="0" relativeHeight="251682304" behindDoc="0" locked="0" layoutInCell="1" allowOverlap="1" wp14:anchorId="0E9A57AD" wp14:editId="52224FB4">
+                <wp:simplePos x="0" y="0"/>
+                <wp:positionH relativeFrom="column">
+                  <wp:posOffset>3762375</wp:posOffset>
+                </wp:positionH>
+                <wp:positionV relativeFrom="paragraph">
+                  <wp:posOffset>353695</wp:posOffset>
+                </wp:positionV>
+                <wp:extent cx="1231900" cy="1207135"/>
+                <wp:effectExtent l="240982" t="0" r="266383" b="0"/>
+                <wp:wrapNone/>
+                <wp:docPr id="193" name="Connecteur droit avec flèche 193"/>
+                <wp:cNvGraphicFramePr/>
+                <a:graphic xmlns:a="http://schemas.openxmlformats.org/drawingml/2006/main">
+                  <a:graphicData uri="http://schemas.microsoft.com/office/word/2010/wordprocessingShape">
+                    <wps:wsp>
+                      <wps:cNvCnPr/>
+                      <wps:spPr>
+                        <a:xfrm rot="7682499">
+                          <a:off x="0" y="0"/>
+                          <a:ext cx="1231900" cy="1207135"/>
+                        </a:xfrm>
+                        <a:prstGeom prst="straightConnector1">
+                          <a:avLst/>
+                        </a:prstGeom>
+                        <a:ln>
+                          <a:tailEnd type="arrow"/>
+                        </a:ln>
+                      </wps:spPr>
+                      <wps:style>
+                        <a:lnRef idx="1">
+                          <a:schemeClr val="accent1"/>
+                        </a:lnRef>
+                        <a:fillRef idx="0">
+                          <a:schemeClr val="accent1"/>
+                        </a:fillRef>
+                        <a:effectRef idx="0">
+                          <a:schemeClr val="accent1"/>
+                        </a:effectRef>
+                        <a:fontRef idx="minor">
+                          <a:schemeClr val="tx1"/>
+                        </a:fontRef>
+                      </wps:style>
+                      <wps:bodyPr/>
+                    </wps:wsp>
+                  </a:graphicData>
+                </a:graphic>
+                <wp14:sizeRelH relativeFrom="margin">
+                  <wp14:pctWidth>0</wp14:pctWidth>
+                </wp14:sizeRelH>
+                <wp14:sizeRelV relativeFrom="margin">
+                  <wp14:pctHeight>0</wp14:pctHeight>
+                </wp14:sizeRelV>
+              </wp:anchor>
+            </w:drawing>
+          </mc:Choice>
+          <mc:Fallback>
+            <w:pict>
+              <v:shape w14:anchorId="6DEFEB64" id="Connecteur droit avec flèche 193" o:spid="_x0000_s1026" type="#_x0000_t32" style="position:absolute;margin-left:296.25pt;margin-top:27.85pt;width:97pt;height:95.05pt;rotation:8391338fd;z-index:251682304;visibility:visible;mso-wrap-style:square;mso-width-percent:0;mso-height-percent:0;mso-wrap-distance-left:9pt;mso-wrap-distance-top:0;mso-wrap-distance-right:9pt;mso-wrap-distance-bottom:0;mso-position-horizontal:absolute;mso-position-horizontal-relative:text;mso-position-vertical:absolute;mso-position-vertical-relative:text;mso-width-percent:0;mso-height-percent:0;mso-width-relative:margin;mso-height-relative:margin" o:gfxdata="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" strokecolor="#4579b8 [3044]">
+                <v:stroke endarrow="open"/>
+              </v:shape>
+            </w:pict>
+          </mc:Fallback>
+        </mc:AlternateContent>
+      </w:r>
+      <w:r>
+        <w:rPr>
+          <w:noProof/>
+          <w:lang w:val="fr-FR" w:eastAsia="fr-FR"/>
+        </w:rPr>
+        <mc:AlternateContent>
+          <mc:Choice Requires="wps">
+            <w:drawing>
+              <wp:anchor distT="0" distB="0" distL="114300" distR="114300" simplePos="0" relativeHeight="251681280" behindDoc="0" locked="0" layoutInCell="1" allowOverlap="1" wp14:anchorId="09588DA7" wp14:editId="253EEA4E">
+                <wp:simplePos x="0" y="0"/>
+                <wp:positionH relativeFrom="column">
+                  <wp:posOffset>1675130</wp:posOffset>
+                </wp:positionH>
+                <wp:positionV relativeFrom="paragraph">
+                  <wp:posOffset>977265</wp:posOffset>
+                </wp:positionV>
+                <wp:extent cx="1783715" cy="45085"/>
+                <wp:effectExtent l="0" t="76200" r="6985" b="69215"/>
+                <wp:wrapNone/>
+                <wp:docPr id="192" name="Connecteur droit avec flèche 192"/>
+                <wp:cNvGraphicFramePr/>
+                <a:graphic xmlns:a="http://schemas.openxmlformats.org/drawingml/2006/main">
+                  <a:graphicData uri="http://schemas.microsoft.com/office/word/2010/wordprocessingShape">
+                    <wps:wsp>
+                      <wps:cNvCnPr/>
+                      <wps:spPr>
+                        <a:xfrm flipV="1">
+                          <a:off x="0" y="0"/>
+                          <a:ext cx="1783715" cy="45085"/>
+                        </a:xfrm>
+                        <a:prstGeom prst="straightConnector1">
+                          <a:avLst/>
+                        </a:prstGeom>
+                        <a:ln>
+                          <a:tailEnd type="arrow"/>
+                        </a:ln>
+                      </wps:spPr>
+                      <wps:style>
+                        <a:lnRef idx="1">
+                          <a:schemeClr val="accent1"/>
+                        </a:lnRef>
+                        <a:fillRef idx="0">
+                          <a:schemeClr val="accent1"/>
+                        </a:fillRef>
+                        <a:effectRef idx="0">
+                          <a:schemeClr val="accent1"/>
+                        </a:effectRef>
+                        <a:fontRef idx="minor">
+                          <a:schemeClr val="tx1"/>
+                        </a:fontRef>
+                      </wps:style>
+                      <wps:bodyPr/>
+                    </wps:wsp>
+                  </a:graphicData>
+                </a:graphic>
+                <wp14:sizeRelH relativeFrom="margin">
+                  <wp14:pctWidth>0</wp14:pctWidth>
+                </wp14:sizeRelH>
+                <wp14:sizeRelV relativeFrom="margin">
+                  <wp14:pctHeight>0</wp14:pctHeight>
+                </wp14:sizeRelV>
+              </wp:anchor>
+            </w:drawing>
+          </mc:Choice>
+          <mc:Fallback>
+            <w:pict>
+              <v:shape w14:anchorId="36922AEB" id="Connecteur droit avec flèche 192" o:spid="_x0000_s1026" type="#_x0000_t32" style="position:absolute;margin-left:131.9pt;margin-top:76.95pt;width:140.45pt;height:3.55pt;flip:y;z-index:251681280;visibility:visible;mso-wrap-style:square;mso-width-percent:0;mso-height-percent:0;mso-wrap-distance-left:9pt;mso-wrap-distance-top:0;mso-wrap-distance-right:9pt;mso-wrap-distance-bottom:0;mso-position-horizontal:absolute;mso-position-horizontal-relative:text;mso-position-vertical:absolute;mso-position-vertical-relative:text;mso-width-percent:0;mso-height-percent:0;mso-width-relative:margin;mso-height-relative:margin" o:gfxdata="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" strokecolor="#4579b8 [3044]">
+                <v:stroke endarrow="open"/>
+              </v:shape>
+            </w:pict>
+          </mc:Fallback>
+        </mc:AlternateContent>
+      </w:r>
+    </w:p>
+    <w:p>
+      <w:pPr>
+        <w:tabs>
+          <w:tab w:val="left" w:pos="3264"/>
+        </w:tabs>
+      </w:pPr>
+      <w:r>
+        <w:rPr>
+          <w:noProof/>
+          <w:lang w:val="fr-FR" w:eastAsia="fr-FR"/>
+        </w:rPr>
+        <mc:AlternateContent>
+          <mc:Choice Requires="wps">
+            <w:drawing>
+              <wp:anchor distT="0" distB="0" distL="114300" distR="114300" simplePos="0" relativeHeight="251679232" behindDoc="0" locked="0" layoutInCell="1" allowOverlap="1" wp14:anchorId="79AF735F" wp14:editId="5AE9F6D3">
+                <wp:simplePos x="0" y="0"/>
+                <wp:positionH relativeFrom="column">
+                  <wp:posOffset>1577340</wp:posOffset>
+                </wp:positionH>
+                <wp:positionV relativeFrom="paragraph">
+                  <wp:posOffset>250826</wp:posOffset>
+                </wp:positionV>
+                <wp:extent cx="198120" cy="2971800"/>
+                <wp:effectExtent l="57150" t="19050" r="30480" b="95250"/>
+                <wp:wrapNone/>
+                <wp:docPr id="62" name="Flèche vers le bas 62"/>
+                <wp:cNvGraphicFramePr/>
+                <a:graphic xmlns:a="http://schemas.openxmlformats.org/drawingml/2006/main">
+                  <a:graphicData uri="http://schemas.microsoft.com/office/word/2010/wordprocessingShape">
+                    <wps:wsp>
+                      <wps:cNvSpPr/>
+                      <wps:spPr>
+                        <a:xfrm>
+                          <a:off x="0" y="0"/>
+                          <a:ext cx="198120" cy="2971800"/>
+                        </a:xfrm>
+                        <a:prstGeom prst="downArrow">
+                          <a:avLst/>
+                        </a:prstGeom>
+                        <a:ln/>
+                      </wps:spPr>
+                      <wps:style>
+                        <a:lnRef idx="1">
+                          <a:schemeClr val="accent2"/>
+                        </a:lnRef>
+                        <a:fillRef idx="3">
+                          <a:schemeClr val="accent2"/>
+                        </a:fillRef>
+                        <a:effectRef idx="2">
+                          <a:schemeClr val="accent2"/>
+                        </a:effectRef>
+                        <a:fontRef idx="minor">
+                          <a:schemeClr val="lt1"/>
+                        </a:fontRef>
+                      </wps:style>
+                      <wps:bodyPr rot="0" spcFirstLastPara="0" vertOverflow="overflow" horzOverflow="overflow" vert="horz" wrap="square" lIns="91440" tIns="45720" rIns="91440" bIns="45720" numCol="1" spcCol="0" rtlCol="0" fromWordArt="0" anchor="ctr" anchorCtr="0" forceAA="0" compatLnSpc="1">
+                        <a:prstTxWarp prst="textNoShape">
+                          <a:avLst/>
+                        </a:prstTxWarp>
+                        <a:noAutofit/>
+                      </wps:bodyPr>
+                    </wps:wsp>
+                  </a:graphicData>
+                </a:graphic>
+                <wp14:sizeRelH relativeFrom="margin">
+                  <wp14:pctWidth>0</wp14:pctWidth>
+                </wp14:sizeRelH>
+                <wp14:sizeRelV relativeFrom="margin">
+                  <wp14:pctHeight>0</wp14:pctHeight>
+                </wp14:sizeRelV>
+              </wp:anchor>
+            </w:drawing>
+          </mc:Choice>
+          <mc:Fallback>
+            <w:pict>
+              <v:shape w14:anchorId="336C01E9" id="Flèche vers le bas 62" o:spid="_x0000_s1026" type="#_x0000_t67" style="position:absolute;margin-left:124.2pt;margin-top:19.75pt;width:15.6pt;height:234pt;z-index:251679232;visibility:visible;mso-wrap-style:square;mso-width-percent:0;mso-height-percent:0;mso-wrap-distance-left:9pt;mso-wrap-distance-top:0;mso-wrap-distance-right:9pt;mso-wrap-distance-bottom:0;mso-position-horizontal:absolute;mso-position-horizontal-relative:text;mso-position-vertical:absolute;mso-position-vertical-relative:text;mso-width-percent:0;mso-height-percent:0;mso-width-relative:margin;mso-height-relative:margin;v-text-anchor:middle" o:gfxdata="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" adj="20880" fillcolor="#652523 [1637]" strokecolor="#bc4542 [3045]">
+                <v:fill color2="#ba4442 [3013]" rotate="t" angle="180" colors="0 #9b2d2a;52429f #cb3d3a;1 #ce3b37" focus="100%" type="gradient">
+                  <o:fill v:ext="view" type="gradientUnscaled"/>
+                </v:fill>
+                <v:shadow on="t" color="black" opacity="22937f" origin=",.5" offset="0,.63889mm"/>
+              </v:shape>
+            </w:pict>
+          </mc:Fallback>
+        </mc:AlternateContent>
+      </w:r>
+      <w:r>
+        <w:rPr>
+          <w:noProof/>
+          <w:lang w:val="fr-FR" w:eastAsia="fr-FR"/>
+        </w:rPr>
+        <mc:AlternateContent>
+          <mc:Choice Requires="wps">
+            <w:drawing>
+              <wp:anchor distT="0" distB="0" distL="114300" distR="114300" simplePos="0" relativeHeight="251678208" behindDoc="0" locked="0" layoutInCell="1" allowOverlap="1" wp14:anchorId="5CAEEB78" wp14:editId="3D8C4D3C">
+                <wp:simplePos x="0" y="0"/>
+                <wp:positionH relativeFrom="column">
+                  <wp:posOffset>3444240</wp:posOffset>
+                </wp:positionH>
+                <wp:positionV relativeFrom="paragraph">
+                  <wp:posOffset>250826</wp:posOffset>
+                </wp:positionV>
+                <wp:extent cx="160020" cy="2918460"/>
+                <wp:effectExtent l="57150" t="19050" r="30480" b="91440"/>
+                <wp:wrapNone/>
+                <wp:docPr id="61" name="Flèche vers le bas 61"/>
+                <wp:cNvGraphicFramePr/>
+                <a:graphic xmlns:a="http://schemas.openxmlformats.org/drawingml/2006/main">
+                  <a:graphicData uri="http://schemas.microsoft.com/office/word/2010/wordprocessingShape">
+                    <wps:wsp>
+                      <wps:cNvSpPr/>
+                      <wps:spPr>
+                        <a:xfrm>
+                          <a:off x="0" y="0"/>
+                          <a:ext cx="160020" cy="2918460"/>
+                        </a:xfrm>
+                        <a:prstGeom prst="downArrow">
+                          <a:avLst/>
+                        </a:prstGeom>
+                        <a:ln/>
+                      </wps:spPr>
+                      <wps:style>
+                        <a:lnRef idx="1">
+                          <a:schemeClr val="accent2"/>
+                        </a:lnRef>
+                        <a:fillRef idx="3">
+                          <a:schemeClr val="accent2"/>
+                        </a:fillRef>
+                        <a:effectRef idx="2">
+                          <a:schemeClr val="accent2"/>
+                        </a:effectRef>
+                        <a:fontRef idx="minor">
+                          <a:schemeClr val="lt1"/>
+                        </a:fontRef>
+                      </wps:style>
+                      <wps:bodyPr rot="0" spcFirstLastPara="0" vertOverflow="overflow" horzOverflow="overflow" vert="horz" wrap="square" lIns="91440" tIns="45720" rIns="91440" bIns="45720" numCol="1" spcCol="0" rtlCol="0" fromWordArt="0" anchor="ctr" anchorCtr="0" forceAA="0" compatLnSpc="1">
+                        <a:prstTxWarp prst="textNoShape">
+                          <a:avLst/>
+                        </a:prstTxWarp>
+                        <a:noAutofit/>
+                      </wps:bodyPr>
+                    </wps:wsp>
+                  </a:graphicData>
+                </a:graphic>
+                <wp14:sizeRelH relativeFrom="margin">
+                  <wp14:pctWidth>0</wp14:pctWidth>
+                </wp14:sizeRelH>
+                <wp14:sizeRelV relativeFrom="margin">
+                  <wp14:pctHeight>0</wp14:pctHeight>
+                </wp14:sizeRelV>
+              </wp:anchor>
+            </w:drawing>
+          </mc:Choice>
+          <mc:Fallback>
+            <w:pict>
+              <v:shape w14:anchorId="1869B26D" id="Flèche vers le bas 61" o:spid="_x0000_s1026" type="#_x0000_t67" style="position:absolute;margin-left:271.2pt;margin-top:19.75pt;width:12.6pt;height:229.8pt;z-index:251678208;visibility:visible;mso-wrap-style:square;mso-width-percent:0;mso-height-percent:0;mso-wrap-distance-left:9pt;mso-wrap-distance-top:0;mso-wrap-distance-right:9pt;mso-wrap-distance-bottom:0;mso-position-horizontal:absolute;mso-position-horizontal-relative:text;mso-position-vertical:absolute;mso-position-vertical-relative:text;mso-width-percent:0;mso-height-percent:0;mso-width-relative:margin;mso-height-relative:margin;v-text-anchor:middle" o:gfxdata="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" adj="21008" fillcolor="#652523 [1637]" strokecolor="#bc4542 [3045]">
+                <v:fill color2="#ba4442 [3013]" rotate="t" angle="180" colors="0 #9b2d2a;52429f #cb3d3a;1 #ce3b37" focus="100%" type="gradient">
+                  <o:fill v:ext="view" type="gradientUnscaled"/>
+                </v:fill>
+                <v:shadow on="t" color="black" opacity="22937f" origin=",.5" offset="0,.63889mm"/>
+              </v:shape>
+            </w:pict>
+          </mc:Fallback>
+        </mc:AlternateContent>
+      </w:r>
+      <w:r>
+        <w:rPr>
+          <w:noProof/>
+          <w:lang w:val="fr-FR" w:eastAsia="fr-FR"/>
+        </w:rPr>
+        <mc:AlternateContent>
+          <mc:Choice Requires="wps">
+            <w:drawing>
+              <wp:anchor distT="0" distB="0" distL="114300" distR="114300" simplePos="0" relativeHeight="251680256" behindDoc="0" locked="0" layoutInCell="1" allowOverlap="1" wp14:anchorId="4A7BCD30" wp14:editId="0A7B94D7">
+                <wp:simplePos x="0" y="0"/>
+                <wp:positionH relativeFrom="column">
+                  <wp:posOffset>5234940</wp:posOffset>
+                </wp:positionH>
+                <wp:positionV relativeFrom="paragraph">
+                  <wp:posOffset>227966</wp:posOffset>
+                </wp:positionV>
+                <wp:extent cx="144780" cy="2994660"/>
+                <wp:effectExtent l="57150" t="19050" r="45720" b="91440"/>
+                <wp:wrapNone/>
+                <wp:docPr id="63" name="Flèche vers le bas 63"/>
+                <wp:cNvGraphicFramePr/>
+                <a:graphic xmlns:a="http://schemas.openxmlformats.org/drawingml/2006/main">
+                  <a:graphicData uri="http://schemas.microsoft.com/office/word/2010/wordprocessingShape">
+                    <wps:wsp>
+                      <wps:cNvSpPr/>
+                      <wps:spPr>
+                        <a:xfrm>
+                          <a:off x="0" y="0"/>
+                          <a:ext cx="144780" cy="2994660"/>
+                        </a:xfrm>
+                        <a:prstGeom prst="downArrow">
+                          <a:avLst/>
+                        </a:prstGeom>
+                        <a:ln/>
+                      </wps:spPr>
+                      <wps:style>
+                        <a:lnRef idx="1">
+                          <a:schemeClr val="accent2"/>
+                        </a:lnRef>
+                        <a:fillRef idx="3">
+                          <a:schemeClr val="accent2"/>
+                        </a:fillRef>
+                        <a:effectRef idx="2">
+                          <a:schemeClr val="accent2"/>
+                        </a:effectRef>
+                        <a:fontRef idx="minor">
+                          <a:schemeClr val="lt1"/>
+                        </a:fontRef>
+                      </wps:style>
+                      <wps:bodyPr rot="0" spcFirstLastPara="0" vertOverflow="overflow" horzOverflow="overflow" vert="horz" wrap="square" lIns="91440" tIns="45720" rIns="91440" bIns="45720" numCol="1" spcCol="0" rtlCol="0" fromWordArt="0" anchor="ctr" anchorCtr="0" forceAA="0" compatLnSpc="1">
+                        <a:prstTxWarp prst="textNoShape">
+                          <a:avLst/>
+                        </a:prstTxWarp>
+                        <a:noAutofit/>
+                      </wps:bodyPr>
+                    </wps:wsp>
+                  </a:graphicData>
+                </a:graphic>
+                <wp14:sizeRelH relativeFrom="margin">
+                  <wp14:pctWidth>0</wp14:pctWidth>
+                </wp14:sizeRelH>
+                <wp14:sizeRelV relativeFrom="margin">
+                  <wp14:pctHeight>0</wp14:pctHeight>
+                </wp14:sizeRelV>
+              </wp:anchor>
+            </w:drawing>
+          </mc:Choice>
+          <mc:Fallback>
+            <w:pict>
+              <v:shape w14:anchorId="3F388948" id="Flèche vers le bas 63" o:spid="_x0000_s1026" type="#_x0000_t67" style="position:absolute;margin-left:412.2pt;margin-top:17.95pt;width:11.4pt;height:235.8pt;z-index:251680256;visibility:visible;mso-wrap-style:square;mso-width-percent:0;mso-height-percent:0;mso-wrap-distance-left:9pt;mso-wrap-distance-top:0;mso-wrap-distance-right:9pt;mso-wrap-distance-bottom:0;mso-position-horizontal:absolute;mso-position-horizontal-relative:text;mso-position-vertical:absolute;mso-position-vertical-relative:text;mso-width-percent:0;mso-height-percent:0;mso-width-relative:margin;mso-height-relative:margin;v-text-anchor:middle" o:gfxdata="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" adj="21078" fillcolor="#652523 [1637]" strokecolor="#bc4542 [3045]">
+                <v:fill color2="#ba4442 [3013]" rotate="t" angle="180" colors="0 #9b2d2a;52429f #cb3d3a;1 #ce3b37" focus="100%" type="gradient">
+                  <o:fill v:ext="view" type="gradientUnscaled"/>
+                </v:fill>
+                <v:shadow on="t" color="black" opacity="22937f" origin=",.5" offset="0,.63889mm"/>
+              </v:shape>
+            </w:pict>
+          </mc:Fallback>
+        </mc:AlternateContent>
+      </w:r>
+      <w:r>
+        <w:t>Vue serveur</w:t>
+      </w:r>
+    </w:p>
+    <w:p>
+      <w:pPr>
+        <w:tabs>
+          <w:tab w:val="left" w:pos="3264"/>
+        </w:tabs>
+      </w:pPr>
+      <w:bookmarkStart w:id="0" w:name="_GoBack"/>
+      <w:bookmarkEnd w:id="0"/>
+      <w:r>
+        <w:rPr>
+          <w:noProof/>
+          <w:lang w:val="fr-FR" w:eastAsia="fr-FR"/>
+        </w:rPr>
+        <mc:AlternateContent>
+          <mc:Choice Requires="wps">
+            <w:drawing>
+              <wp:anchor distT="0" distB="0" distL="114300" distR="114300" simplePos="0" relativeHeight="252062208" behindDoc="0" locked="0" layoutInCell="1" allowOverlap="1">
+                <wp:simplePos x="0" y="0"/>
+                <wp:positionH relativeFrom="column">
+                  <wp:posOffset>2989692</wp:posOffset>
+                </wp:positionH>
+                <wp:positionV relativeFrom="paragraph">
+                  <wp:posOffset>1912433</wp:posOffset>
+                </wp:positionV>
+                <wp:extent cx="866290" cy="197224"/>
+                <wp:effectExtent l="0" t="0" r="10160" b="12700"/>
+                <wp:wrapNone/>
+                <wp:docPr id="29" name="Zone de texte 29"/>
+                <wp:cNvGraphicFramePr/>
+                <a:graphic xmlns:a="http://schemas.openxmlformats.org/drawingml/2006/main">
+                  <a:graphicData uri="http://schemas.microsoft.com/office/word/2010/wordprocessingShape">
+                    <wps:wsp>
+                      <wps:cNvSpPr txBox="1"/>
+                      <wps:spPr>
+                        <a:xfrm>
+                          <a:off x="0" y="0"/>
+                          <a:ext cx="866290" cy="197224"/>
+                        </a:xfrm>
+                        <a:prstGeom prst="rect">
+                          <a:avLst/>
+                        </a:prstGeom>
+                        <a:solidFill>
+                          <a:schemeClr val="lt1"/>
+                        </a:solidFill>
+                        <a:ln w="6350">
+                          <a:solidFill>
+                            <a:prstClr val="black"/>
+                          </a:solidFill>
+                        </a:ln>
+                      </wps:spPr>
+                      <wps:txbx>
+                        <w:txbxContent>
+                          <w:p>
+                            <w:pPr>
+                              <w:spacing w:before="0" w:line="240" w:lineRule="auto"/>
+                              <w:rPr>
+                                <w:sz w:val="16"/>
+                                <w:lang w:val="en-CA"/>
+                              </w:rPr>
+                            </w:pPr>
+                            <w:r>
+                              <w:rPr>
+                                <w:sz w:val="16"/>
+                                <w:lang w:val="en-CA"/>
+                              </w:rPr>
+                              <w:t>tester collision</w:t>
+                            </w:r>
+                          </w:p>
+                        </w:txbxContent>
+                      </wps:txbx>
+                      <wps:bodyPr rot="0" spcFirstLastPara="0" vertOverflow="overflow" horzOverflow="overflow" vert="horz" wrap="square" lIns="91440" tIns="45720" rIns="91440" bIns="45720" numCol="1" spcCol="0" rtlCol="0" fromWordArt="0" anchor="t" anchorCtr="0" forceAA="0" compatLnSpc="1">
+                        <a:prstTxWarp prst="textNoShape">
+                          <a:avLst/>
+                        </a:prstTxWarp>
+                        <a:noAutofit/>
+                      </wps:bodyPr>
+                    </wps:wsp>
+                  </a:graphicData>
+                </a:graphic>
+                <wp14:sizeRelH relativeFrom="margin">
+                  <wp14:pctWidth>0</wp14:pctWidth>
+                </wp14:sizeRelH>
+                <wp14:sizeRelV relativeFrom="margin">
+                  <wp14:pctHeight>0</wp14:pctHeight>
+                </wp14:sizeRelV>
+              </wp:anchor>
+            </w:drawing>
+          </mc:Choice>
+          <mc:Fallback>
+            <w:pict>
+              <v:shape id="Zone de texte 29" o:spid="_x0000_s1057" type="#_x0000_t202" style="position:absolute;margin-left:235.4pt;margin-top:150.6pt;width:68.2pt;height:15.55pt;z-index:252062208;visibility:visible;mso-wrap-style:square;mso-width-percent:0;mso-height-percent:0;mso-wrap-distance-left:9pt;mso-wrap-distance-top:0;mso-wrap-distance-right:9pt;mso-wrap-distance-bottom:0;mso-position-horizontal:absolute;mso-position-horizontal-relative:text;mso-position-vertical:absolute;mso-position-vertical-relative:text;mso-width-percent:0;mso-height-percent:0;mso-width-relative:margin;mso-height-relative:margin;v-text-anchor:top" o:gfxdata="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" fillcolor="white [3201]" strokeweight=".5pt">
+                <v:textbox>
+                  <w:txbxContent>
+                    <w:p>
+                      <w:pPr>
+                        <w:spacing w:before="0" w:line="240" w:lineRule="auto"/>
+                        <w:rPr>
+                          <w:sz w:val="16"/>
+                          <w:lang w:val="en-CA"/>
+                        </w:rPr>
+                      </w:pPr>
+                      <w:r>
+                        <w:rPr>
+                          <w:sz w:val="16"/>
+                          <w:lang w:val="en-CA"/>
+                        </w:rPr>
+                        <w:t>tester collision</w:t>
+                      </w:r>
+                    </w:p>
+                  </w:txbxContent>
+                </v:textbox>
+              </v:shape>
+            </w:pict>
+          </mc:Fallback>
+        </mc:AlternateContent>
+      </w:r>
+      <w:r>
+        <w:rPr>
+          <w:noProof/>
+          <w:lang w:val="fr-FR" w:eastAsia="fr-FR"/>
+        </w:rPr>
+        <mc:AlternateContent>
+          <mc:Choice Requires="wps">
+            <w:drawing>
+              <wp:anchor distT="0" distB="0" distL="114300" distR="114300" simplePos="0" relativeHeight="252058112" behindDoc="0" locked="0" layoutInCell="1" allowOverlap="1" wp14:anchorId="6B127DE1" wp14:editId="3F7405AB">
+                <wp:simplePos x="0" y="0"/>
+                <wp:positionH relativeFrom="column">
+                  <wp:posOffset>3558540</wp:posOffset>
+                </wp:positionH>
+                <wp:positionV relativeFrom="paragraph">
+                  <wp:posOffset>2658111</wp:posOffset>
+                </wp:positionV>
+                <wp:extent cx="1767840" cy="45719"/>
+                <wp:effectExtent l="38100" t="76200" r="22860" b="69215"/>
+                <wp:wrapNone/>
+                <wp:docPr id="220" name="Connecteur droit avec flèche 220"/>
+                <wp:cNvGraphicFramePr/>
+                <a:graphic xmlns:a="http://schemas.openxmlformats.org/drawingml/2006/main">
+                  <a:graphicData uri="http://schemas.microsoft.com/office/word/2010/wordprocessingShape">
+                    <wps:wsp>
+                      <wps:cNvCnPr/>
+                      <wps:spPr>
+                        <a:xfrm flipH="1" flipV="1">
+                          <a:off x="0" y="0"/>
+                          <a:ext cx="1767840" cy="45719"/>
+                        </a:xfrm>
+                        <a:prstGeom prst="straightConnector1">
+                          <a:avLst/>
+                        </a:prstGeom>
+                        <a:ln>
+                          <a:tailEnd type="arrow"/>
+                        </a:ln>
+                      </wps:spPr>
+                      <wps:style>
+                        <a:lnRef idx="1">
+                          <a:schemeClr val="accent1"/>
+                        </a:lnRef>
+                        <a:fillRef idx="0">
+                          <a:schemeClr val="accent1"/>
+                        </a:fillRef>
+                        <a:effectRef idx="0">
+                          <a:schemeClr val="accent1"/>
+                        </a:effectRef>
+                        <a:fontRef idx="minor">
+                          <a:schemeClr val="tx1"/>
+                        </a:fontRef>
+                      </wps:style>
+                      <wps:bodyPr/>
+                    </wps:wsp>
+                  </a:graphicData>
+                </a:graphic>
+                <wp14:sizeRelH relativeFrom="margin">
+                  <wp14:pctWidth>0</wp14:pctWidth>
+                </wp14:sizeRelH>
+                <wp14:sizeRelV relativeFrom="margin">
+                  <wp14:pctHeight>0</wp14:pctHeight>
+                </wp14:sizeRelV>
+              </wp:anchor>
+            </w:drawing>
+          </mc:Choice>
+          <mc:Fallback>
+            <w:pict>
+              <v:shape w14:anchorId="0F90109F" id="Connecteur droit avec flèche 220" o:spid="_x0000_s1026" type="#_x0000_t32" style="position:absolute;margin-left:280.2pt;margin-top:209.3pt;width:139.2pt;height:3.6pt;flip:x y;z-index:252058112;visibility:visible;mso-wrap-style:square;mso-width-percent:0;mso-height-percent:0;mso-wrap-distance-left:9pt;mso-wrap-distance-top:0;mso-wrap-distance-right:9pt;mso-wrap-distance-bottom:0;mso-position-horizontal:absolute;mso-position-horizontal-relative:text;mso-position-vertical:absolute;mso-position-vertical-relative:text;mso-width-percent:0;mso-height-percent:0;mso-width-relative:margin;mso-height-relative:margin" o:gfxdata="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" strokecolor="#4579b8 [3044]">
+                <v:stroke endarrow="open"/>
+              </v:shape>
+            </w:pict>
+          </mc:Fallback>
+        </mc:AlternateContent>
+      </w:r>
+      <w:r>
+        <w:rPr>
+          <w:noProof/>
+          <w:lang w:val="fr-FR" w:eastAsia="fr-FR"/>
+        </w:rPr>
+        <mc:AlternateContent>
+          <mc:Choice Requires="wps">
+            <w:drawing>
+              <wp:anchor distT="0" distB="0" distL="114300" distR="114300" simplePos="0" relativeHeight="252059136" behindDoc="0" locked="0" layoutInCell="1" allowOverlap="1" wp14:anchorId="6107A6C4" wp14:editId="7D958863">
+                <wp:simplePos x="0" y="0"/>
+                <wp:positionH relativeFrom="column">
+                  <wp:posOffset>3739943</wp:posOffset>
+                </wp:positionH>
+                <wp:positionV relativeFrom="paragraph">
+                  <wp:posOffset>2281555</wp:posOffset>
+                </wp:positionV>
+                <wp:extent cx="1323340" cy="542925"/>
+                <wp:effectExtent l="0" t="19050" r="0" b="9525"/>
+                <wp:wrapNone/>
+                <wp:docPr id="221" name="Zone de texte 2"/>
+                <wp:cNvGraphicFramePr>
+                  <a:graphicFrameLocks xmlns:a="http://schemas.openxmlformats.org/drawingml/2006/main"/>
+                </wp:cNvGraphicFramePr>
+                <a:graphic xmlns:a="http://schemas.openxmlformats.org/drawingml/2006/main">
+                  <a:graphicData uri="http://schemas.microsoft.com/office/word/2010/wordprocessingShape">
+                    <wps:wsp>
+                      <wps:cNvSpPr txBox="1">
+                        <a:spLocks noChangeArrowheads="1"/>
+                      </wps:cNvSpPr>
+                      <wps:spPr bwMode="auto">
+                        <a:xfrm>
+                          <a:off x="0" y="0"/>
+                          <a:ext cx="1323340" cy="542925"/>
+                        </a:xfrm>
+                        <a:prstGeom prst="rect">
+                          <a:avLst/>
+                        </a:prstGeom>
+                        <a:noFill/>
+                        <a:ln w="9525">
+                          <a:noFill/>
+                          <a:miter lim="800000"/>
+                          <a:headEnd/>
+                          <a:tailEnd/>
+                        </a:ln>
+                        <a:scene3d>
+                          <a:camera prst="orthographicFront">
+                            <a:rot lat="0" lon="2400000" rev="0"/>
+                          </a:camera>
+                          <a:lightRig rig="threePt" dir="t"/>
+                        </a:scene3d>
+                      </wps:spPr>
+                      <wps:txbx>
+                        <w:txbxContent>
+                          <w:p>
+                            <w:pPr>
+                              <w:rPr>
+                                <w:lang w:val="en-CA"/>
+                              </w:rPr>
+                            </w:pPr>
+                            <w:proofErr w:type="spellStart"/>
+                            <w:r>
+                              <w:rPr>
+                                <w:lang w:val="en-CA"/>
+                              </w:rPr>
+                              <w:t>deconnexion</w:t>
+                            </w:r>
+                            <w:proofErr w:type="spellEnd"/>
+                            <w:r>
+                              <w:rPr>
+                                <w:lang w:val="en-CA"/>
+                              </w:rPr>
+                              <w:t>(nom)</w:t>
+                            </w:r>
+                          </w:p>
+                        </w:txbxContent>
+                      </wps:txbx>
+                      <wps:bodyPr rot="0" vert="horz" wrap="square" lIns="91440" tIns="45720" rIns="91440" bIns="45720" anchor="t" anchorCtr="0">
+                        <a:noAutofit/>
+                      </wps:bodyPr>
+                    </wps:wsp>
+                  </a:graphicData>
+                </a:graphic>
+                <wp14:sizeRelH relativeFrom="margin">
+                  <wp14:pctWidth>0</wp14:pctWidth>
+                </wp14:sizeRelH>
+                <wp14:sizeRelV relativeFrom="margin">
+                  <wp14:pctHeight>0</wp14:pctHeight>
+                </wp14:sizeRelV>
+              </wp:anchor>
+            </w:drawing>
+          </mc:Choice>
+          <mc:Fallback>
+            <w:pict>
+              <v:shape w14:anchorId="6107A6C4" id="_x0000_s1058" type="#_x0000_t202" style="position:absolute;margin-left:294.5pt;margin-top:179.65pt;width:104.2pt;height:42.75pt;z-index:252059136;visibility:visible;mso-wrap-style:square;mso-width-percent:0;mso-height-percent:0;mso-wrap-distance-left:9pt;mso-wrap-distance-top:0;mso-wrap-distance-right:9pt;mso-wrap-distance-bottom:0;mso-position-horizontal:absolute;mso-position-horizontal-relative:text;mso-position-vertical:absolute;mso-position-vertical-relative:text;mso-width-percent:0;mso-height-percent:0;mso-width-relative:margin;mso-height-relative:margin;v-text-anchor:top" o:gfxdata="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" filled="f" stroked="f">
+                <v:textbox>
+                  <w:txbxContent>
+                    <w:p>
+                      <w:pPr>
+                        <w:rPr>
+                          <w:lang w:val="en-CA"/>
+                        </w:rPr>
+                      </w:pPr>
+                      <w:proofErr w:type="spellStart"/>
+                      <w:r>
+                        <w:rPr>
+                          <w:lang w:val="en-CA"/>
+                        </w:rPr>
+                        <w:t>deconnexion</w:t>
+                      </w:r>
+                      <w:proofErr w:type="spellEnd"/>
+                      <w:r>
+                        <w:rPr>
+                          <w:lang w:val="en-CA"/>
+                        </w:rPr>
+                        <w:t>(nom)</w:t>
+                      </w:r>
+                    </w:p>
+                  </w:txbxContent>
+                </v:textbox>
+              </v:shape>
+            </w:pict>
+          </mc:Fallback>
+        </mc:AlternateContent>
+      </w:r>
+      <w:r>
+        <w:rPr>
+          <w:noProof/>
+          <w:lang w:val="fr-FR" w:eastAsia="fr-FR"/>
+        </w:rPr>
+        <mc:AlternateContent>
+          <mc:Choice Requires="wps">
+            <w:drawing>
+              <wp:anchor distT="0" distB="0" distL="114300" distR="114300" simplePos="0" relativeHeight="251780608" behindDoc="0" locked="0" layoutInCell="1" allowOverlap="1" wp14:anchorId="3ED3F0E5" wp14:editId="63CD6777">
+                <wp:simplePos x="0" y="0"/>
+                <wp:positionH relativeFrom="column">
+                  <wp:posOffset>1898650</wp:posOffset>
+                </wp:positionH>
+                <wp:positionV relativeFrom="paragraph">
+                  <wp:posOffset>2326640</wp:posOffset>
+                </wp:positionV>
+                <wp:extent cx="1323340" cy="542925"/>
+                <wp:effectExtent l="0" t="19050" r="0" b="9525"/>
+                <wp:wrapNone/>
+                <wp:docPr id="219" name="Zone de texte 2"/>
+                <wp:cNvGraphicFramePr>
+                  <a:graphicFrameLocks xmlns:a="http://schemas.openxmlformats.org/drawingml/2006/main"/>
+                </wp:cNvGraphicFramePr>
+                <a:graphic xmlns:a="http://schemas.openxmlformats.org/drawingml/2006/main">
+                  <a:graphicData uri="http://schemas.microsoft.com/office/word/2010/wordprocessingShape">
+                    <wps:wsp>
+                      <wps:cNvSpPr txBox="1">
+                        <a:spLocks noChangeArrowheads="1"/>
+                      </wps:cNvSpPr>
+                      <wps:spPr bwMode="auto">
+                        <a:xfrm>
+                          <a:off x="0" y="0"/>
+                          <a:ext cx="1323340" cy="542925"/>
+                        </a:xfrm>
+                        <a:prstGeom prst="rect">
+                          <a:avLst/>
+                        </a:prstGeom>
+                        <a:noFill/>
+                        <a:ln w="9525">
+                          <a:noFill/>
+                          <a:miter lim="800000"/>
+                          <a:headEnd/>
+                          <a:tailEnd/>
+                        </a:ln>
+                        <a:scene3d>
+                          <a:camera prst="orthographicFront">
+                            <a:rot lat="0" lon="2400000" rev="0"/>
+                          </a:camera>
+                          <a:lightRig rig="threePt" dir="t"/>
+                        </a:scene3d>
+                      </wps:spPr>
+                      <wps:txbx>
+                        <w:txbxContent>
+                          <w:p>
+                            <w:pPr>
+                              <w:rPr>
+                                <w:lang w:val="en-CA"/>
+                              </w:rPr>
+                            </w:pPr>
+                            <w:proofErr w:type="spellStart"/>
+                            <w:r>
+                              <w:rPr>
+                                <w:lang w:val="en-CA"/>
+                              </w:rPr>
+                              <w:t>deconnexion</w:t>
+                            </w:r>
+                            <w:proofErr w:type="spellEnd"/>
+                            <w:r>
+                              <w:rPr>
+                                <w:lang w:val="en-CA"/>
+                              </w:rPr>
+                              <w:t>(nom)</w:t>
+                            </w:r>
+                          </w:p>
+                        </w:txbxContent>
+                      </wps:txbx>
+                      <wps:bodyPr rot="0" vert="horz" wrap="square" lIns="91440" tIns="45720" rIns="91440" bIns="45720" anchor="t" anchorCtr="0">
+                        <a:noAutofit/>
+                      </wps:bodyPr>
+                    </wps:wsp>
+                  </a:graphicData>
+                </a:graphic>
+                <wp14:sizeRelH relativeFrom="margin">
+                  <wp14:pctWidth>0</wp14:pctWidth>
+                </wp14:sizeRelH>
+                <wp14:sizeRelV relativeFrom="margin">
+                  <wp14:pctHeight>0</wp14:pctHeight>
+                </wp14:sizeRelV>
+              </wp:anchor>
+            </w:drawing>
+          </mc:Choice>
+          <mc:Fallback>
+            <w:pict>
+              <v:shape w14:anchorId="3ED3F0E5" id="_x0000_s1059" type="#_x0000_t202" style="position:absolute;margin-left:149.5pt;margin-top:183.2pt;width:104.2pt;height:42.75pt;z-index:251780608;visibility:visible;mso-wrap-style:square;mso-width-percent:0;mso-height-percent:0;mso-wrap-distance-left:9pt;mso-wrap-distance-top:0;mso-wrap-distance-right:9pt;mso-wrap-distance-bottom:0;mso-position-horizontal:absolute;mso-position-horizontal-relative:text;mso-position-vertical:absolute;mso-position-vertical-relative:text;mso-width-percent:0;mso-height-percent:0;mso-width-relative:margin;mso-height-relative:margin;v-text-anchor:top" o:gfxdata="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" filled="f" stroked="f">
+                <v:textbox>
+                  <w:txbxContent>
+                    <w:p>
+                      <w:pPr>
+                        <w:rPr>
+                          <w:lang w:val="en-CA"/>
+                        </w:rPr>
+                      </w:pPr>
+                      <w:proofErr w:type="spellStart"/>
+                      <w:r>
+                        <w:rPr>
+                          <w:lang w:val="en-CA"/>
+                        </w:rPr>
+                        <w:t>deconnexion</w:t>
+                      </w:r>
+                      <w:proofErr w:type="spellEnd"/>
+                      <w:r>
+                        <w:rPr>
+                          <w:lang w:val="en-CA"/>
+                        </w:rPr>
+                        <w:t>(nom)</w:t>
+                      </w:r>
+                    </w:p>
+                  </w:txbxContent>
+                </v:textbox>
+              </v:shape>
+            </w:pict>
+          </mc:Fallback>
+        </mc:AlternateContent>
+      </w:r>
+      <w:r>
+        <w:rPr>
+          <w:noProof/>
+          <w:lang w:val="fr-FR" w:eastAsia="fr-FR"/>
+        </w:rPr>
+        <mc:AlternateContent>
+          <mc:Choice Requires="wps">
+            <w:drawing>
+              <wp:anchor distT="0" distB="0" distL="114300" distR="114300" simplePos="0" relativeHeight="251778560" behindDoc="0" locked="0" layoutInCell="1" allowOverlap="1" wp14:anchorId="7D4D8664" wp14:editId="2229AB5B">
+                <wp:simplePos x="0" y="0"/>
+                <wp:positionH relativeFrom="column">
+                  <wp:posOffset>1684020</wp:posOffset>
+                </wp:positionH>
+                <wp:positionV relativeFrom="paragraph">
+                  <wp:posOffset>2677160</wp:posOffset>
+                </wp:positionV>
+                <wp:extent cx="1783715" cy="45085"/>
+                <wp:effectExtent l="0" t="76200" r="6985" b="69215"/>
+                <wp:wrapNone/>
+                <wp:docPr id="218" name="Connecteur droit avec flèche 218"/>
+                <wp:cNvGraphicFramePr/>
+                <a:graphic xmlns:a="http://schemas.openxmlformats.org/drawingml/2006/main">
+                  <a:graphicData uri="http://schemas.microsoft.com/office/word/2010/wordprocessingShape">
+                    <wps:wsp>
+                      <wps:cNvCnPr/>
+                      <wps:spPr>
+                        <a:xfrm flipV="1">
+                          <a:off x="0" y="0"/>
+                          <a:ext cx="1783715" cy="45085"/>
+                        </a:xfrm>
+                        <a:prstGeom prst="straightConnector1">
+                          <a:avLst/>
+                        </a:prstGeom>
+                        <a:ln>
+                          <a:tailEnd type="arrow"/>
+                        </a:ln>
+                      </wps:spPr>
+                      <wps:style>
+                        <a:lnRef idx="1">
+                          <a:schemeClr val="accent1"/>
+                        </a:lnRef>
+                        <a:fillRef idx="0">
+                          <a:schemeClr val="accent1"/>
+                        </a:fillRef>
+                        <a:effectRef idx="0">
+                          <a:schemeClr val="accent1"/>
+                        </a:effectRef>
+                        <a:fontRef idx="minor">
+                          <a:schemeClr val="tx1"/>
+                        </a:fontRef>
+                      </wps:style>
+                      <wps:bodyPr/>
+                    </wps:wsp>
+                  </a:graphicData>
+                </a:graphic>
+                <wp14:sizeRelH relativeFrom="margin">
+                  <wp14:pctWidth>0</wp14:pctWidth>
+                </wp14:sizeRelH>
+                <wp14:sizeRelV relativeFrom="margin">
+                  <wp14:pctHeight>0</wp14:pctHeight>
+                </wp14:sizeRelV>
+              </wp:anchor>
+            </w:drawing>
+          </mc:Choice>
+          <mc:Fallback>
+            <w:pict>
+              <v:shape w14:anchorId="175BEF9D" id="Connecteur droit avec flèche 218" o:spid="_x0000_s1026" type="#_x0000_t32" style="position:absolute;margin-left:132.6pt;margin-top:210.8pt;width:140.45pt;height:3.55pt;flip:y;z-index:251778560;visibility:visible;mso-wrap-style:square;mso-width-percent:0;mso-height-percent:0;mso-wrap-distance-left:9pt;mso-wrap-distance-top:0;mso-wrap-distance-right:9pt;mso-wrap-distance-bottom:0;mso-position-horizontal:absolute;mso-position-horizontal-relative:text;mso-position-vertical:absolute;mso-position-vertical-relative:text;mso-width-percent:0;mso-height-percent:0;mso-width-relative:margin;mso-height-relative:margin" o:gfxdata="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" strokecolor="#4579b8 [3044]">
+                <v:stroke endarrow="open"/>
+              </v:shape>
+            </w:pict>
+          </mc:Fallback>
+        </mc:AlternateContent>
+      </w:r>
+      <w:r>
+        <w:rPr>
+          <w:noProof/>
+          <w:lang w:val="fr-FR" w:eastAsia="fr-FR"/>
+        </w:rPr>
+        <mc:AlternateContent>
+          <mc:Choice Requires="wps">
+            <w:drawing>
+              <wp:anchor distT="0" distB="0" distL="114300" distR="114300" simplePos="0" relativeHeight="251709952" behindDoc="0" locked="0" layoutInCell="1" allowOverlap="1" wp14:anchorId="045C16B2" wp14:editId="5BDF4CE8">
+                <wp:simplePos x="0" y="0"/>
+                <wp:positionH relativeFrom="column">
+                  <wp:posOffset>3733800</wp:posOffset>
+                </wp:positionH>
+                <wp:positionV relativeFrom="paragraph">
+                  <wp:posOffset>7142</wp:posOffset>
+                </wp:positionV>
+                <wp:extent cx="1323340" cy="542925"/>
+                <wp:effectExtent l="0" t="57150" r="0" b="66675"/>
+                <wp:wrapNone/>
+                <wp:docPr id="202" name="Zone de texte 2"/>
+                <wp:cNvGraphicFramePr>
+                  <a:graphicFrameLocks xmlns:a="http://schemas.openxmlformats.org/drawingml/2006/main"/>
+                </wp:cNvGraphicFramePr>
+                <a:graphic xmlns:a="http://schemas.openxmlformats.org/drawingml/2006/main">
+                  <a:graphicData uri="http://schemas.microsoft.com/office/word/2010/wordprocessingShape">
+                    <wps:wsp>
+                      <wps:cNvSpPr txBox="1">
+                        <a:spLocks noChangeArrowheads="1"/>
+                      </wps:cNvSpPr>
+                      <wps:spPr bwMode="auto">
+                        <a:xfrm rot="21107997">
+                          <a:off x="0" y="0"/>
+                          <a:ext cx="1323340" cy="542925"/>
+                        </a:xfrm>
+                        <a:prstGeom prst="rect">
+                          <a:avLst/>
+                        </a:prstGeom>
+                        <a:noFill/>
+                        <a:ln w="9525">
+                          <a:noFill/>
+                          <a:miter lim="800000"/>
+                          <a:headEnd/>
+                          <a:tailEnd/>
+                        </a:ln>
+                        <a:scene3d>
+                          <a:camera prst="orthographicFront">
+                            <a:rot lat="0" lon="2400000" rev="0"/>
+                          </a:camera>
+                          <a:lightRig rig="threePt" dir="t"/>
+                        </a:scene3d>
+                      </wps:spPr>
+                      <wps:txbx>
+                        <w:txbxContent>
+                          <w:p>
+                            <w:pPr>
+                              <w:rPr>
+                                <w:lang w:val="en-CA"/>
+                              </w:rPr>
+                            </w:pPr>
+                            <w:r>
+                              <w:rPr>
+                                <w:lang w:val="en-CA"/>
+                              </w:rPr>
+                              <w:t>Connection(nom)</w:t>
+                            </w:r>
+                          </w:p>
+                        </w:txbxContent>
+                      </wps:txbx>
+                      <wps:bodyPr rot="0" vert="horz" wrap="square" lIns="91440" tIns="45720" rIns="91440" bIns="45720" anchor="t" anchorCtr="0">
+                        <a:noAutofit/>
+                      </wps:bodyPr>
+                    </wps:wsp>
+                  </a:graphicData>
+                </a:graphic>
+                <wp14:sizeRelH relativeFrom="margin">
+                  <wp14:pctWidth>0</wp14:pctWidth>
+                </wp14:sizeRelH>
+                <wp14:sizeRelV relativeFrom="margin">
+                  <wp14:pctHeight>0</wp14:pctHeight>
+                </wp14:sizeRelV>
+              </wp:anchor>
+            </w:drawing>
+          </mc:Choice>
+          <mc:Fallback>
+            <w:pict>
+              <v:shape w14:anchorId="045C16B2" id="_x0000_s1060" type="#_x0000_t202" style="position:absolute;margin-left:294pt;margin-top:.55pt;width:104.2pt;height:42.75pt;rotation:-537398fd;z-index:251709952;visibility:visible;mso-wrap-style:square;mso-width-percent:0;mso-height-percent:0;mso-wrap-distance-left:9pt;mso-wrap-distance-top:0;mso-wrap-distance-right:9pt;mso-wrap-distance-bottom:0;mso-position-horizontal:absolute;mso-position-horizontal-relative:text;mso-position-vertical:absolute;mso-position-vertical-relative:text;mso-width-percent:0;mso-height-percent:0;mso-width-relative:margin;mso-height-relative:margin;v-text-anchor:top" o:gfxdata="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" filled="f" stroked="f">
+                <v:textbox>
+                  <w:txbxContent>
+                    <w:p>
+                      <w:pPr>
+                        <w:rPr>
+                          <w:lang w:val="en-CA"/>
+                        </w:rPr>
+                      </w:pPr>
+                      <w:r>
+                        <w:rPr>
+                          <w:lang w:val="en-CA"/>
+                        </w:rPr>
+                        <w:t>Connection(nom)</w:t>
+                      </w:r>
+                    </w:p>
+                  </w:txbxContent>
+                </v:textbox>
+              </v:shape>
+            </w:pict>
+          </mc:Fallback>
+        </mc:AlternateContent>
+      </w:r>
+      <w:r>
+        <w:rPr>
+          <w:noProof/>
+          <w:lang w:val="fr-FR" w:eastAsia="fr-FR"/>
+        </w:rPr>
+        <mc:AlternateContent>
+          <mc:Choice Requires="wps">
+            <w:drawing>
+              <wp:anchor distT="0" distB="0" distL="114300" distR="114300" simplePos="0" relativeHeight="251704832" behindDoc="0" locked="0" layoutInCell="1" allowOverlap="1" wp14:anchorId="20963A7F" wp14:editId="3E4EE84A">
+                <wp:simplePos x="0" y="0"/>
+                <wp:positionH relativeFrom="column">
+                  <wp:posOffset>1882140</wp:posOffset>
+                </wp:positionH>
+                <wp:positionV relativeFrom="paragraph">
+                  <wp:posOffset>12065</wp:posOffset>
+                </wp:positionV>
+                <wp:extent cx="1323340" cy="542925"/>
+                <wp:effectExtent l="0" t="19050" r="0" b="9525"/>
+                <wp:wrapNone/>
+                <wp:docPr id="201" name="Zone de texte 2"/>
+                <wp:cNvGraphicFramePr>
+                  <a:graphicFrameLocks xmlns:a="http://schemas.openxmlformats.org/drawingml/2006/main"/>
+                </wp:cNvGraphicFramePr>
+                <a:graphic xmlns:a="http://schemas.openxmlformats.org/drawingml/2006/main">
+                  <a:graphicData uri="http://schemas.microsoft.com/office/word/2010/wordprocessingShape">
+                    <wps:wsp>
+                      <wps:cNvSpPr txBox="1">
+                        <a:spLocks noChangeArrowheads="1"/>
+                      </wps:cNvSpPr>
+                      <wps:spPr bwMode="auto">
+                        <a:xfrm>
+                          <a:off x="0" y="0"/>
+                          <a:ext cx="1323340" cy="542925"/>
+                        </a:xfrm>
+                        <a:prstGeom prst="rect">
+                          <a:avLst/>
+                        </a:prstGeom>
+                        <a:noFill/>
+                        <a:ln w="9525">
+                          <a:noFill/>
+                          <a:miter lim="800000"/>
+                          <a:headEnd/>
+                          <a:tailEnd/>
+                        </a:ln>
+                        <a:scene3d>
+                          <a:camera prst="orthographicFront">
+                            <a:rot lat="0" lon="2400000" rev="0"/>
+                          </a:camera>
+                          <a:lightRig rig="threePt" dir="t"/>
+                        </a:scene3d>
+                      </wps:spPr>
+                      <wps:txbx>
+                        <w:txbxContent>
+                          <w:p>
+                            <w:pPr>
+                              <w:rPr>
+                                <w:lang w:val="en-CA"/>
+                              </w:rPr>
+                            </w:pPr>
+                            <w:r>
+                              <w:rPr>
+                                <w:lang w:val="en-CA"/>
+                              </w:rPr>
+                              <w:t>Connection(nom)</w:t>
+                            </w:r>
+                          </w:p>
+                        </w:txbxContent>
+                      </wps:txbx>
+                      <wps:bodyPr rot="0" vert="horz" wrap="square" lIns="91440" tIns="45720" rIns="91440" bIns="45720" anchor="t" anchorCtr="0">
+                        <a:noAutofit/>
+                      </wps:bodyPr>
+                    </wps:wsp>
+                  </a:graphicData>
+                </a:graphic>
+                <wp14:sizeRelH relativeFrom="margin">
+                  <wp14:pctWidth>0</wp14:pctWidth>
+                </wp14:sizeRelH>
+                <wp14:sizeRelV relativeFrom="margin">
+                  <wp14:pctHeight>0</wp14:pctHeight>
+                </wp14:sizeRelV>
+              </wp:anchor>
+            </w:drawing>
+          </mc:Choice>
+          <mc:Fallback>
+            <w:pict>
+              <v:shape w14:anchorId="20963A7F" id="_x0000_s1061" type="#_x0000_t202" style="position:absolute;margin-left:148.2pt;margin-top:.95pt;width:104.2pt;height:42.75pt;z-index:251704832;visibility:visible;mso-wrap-style:square;mso-width-percent:0;mso-height-percent:0;mso-wrap-distance-left:9pt;mso-wrap-distance-top:0;mso-wrap-distance-right:9pt;mso-wrap-distance-bottom:0;mso-position-horizontal:absolute;mso-position-horizontal-relative:text;mso-position-vertical:absolute;mso-position-vertical-relative:text;mso-width-percent:0;mso-height-percent:0;mso-width-relative:margin;mso-height-relative:margin;v-text-anchor:top" o:gfxdata="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" filled="f" stroked="f">
+                <v:textbox>
+                  <w:txbxContent>
+                    <w:p>
+                      <w:pPr>
+                        <w:rPr>
+                          <w:lang w:val="en-CA"/>
+                        </w:rPr>
+                      </w:pPr>
+                      <w:r>
+                        <w:rPr>
+                          <w:lang w:val="en-CA"/>
+                        </w:rPr>
+                        <w:t>Connection(nom)</w:t>
+                      </w:r>
+                    </w:p>
+                  </w:txbxContent>
+                </v:textbox>
+              </v:shape>
+            </w:pict>
+          </mc:Fallback>
+        </mc:AlternateContent>
+      </w:r>
+      <w:r>
+        <w:rPr>
+          <w:noProof/>
+          <w:lang w:val="fr-FR" w:eastAsia="fr-FR"/>
+        </w:rPr>
+        <mc:AlternateContent>
+          <mc:Choice Requires="wps">
+            <w:drawing>
+              <wp:anchor distT="0" distB="0" distL="114300" distR="114300" simplePos="0" relativeHeight="251776512" behindDoc="0" locked="0" layoutInCell="1" allowOverlap="1" wp14:anchorId="5B50B5B8" wp14:editId="425843C9">
+                <wp:simplePos x="0" y="0"/>
+                <wp:positionH relativeFrom="column">
+                  <wp:posOffset>1973581</wp:posOffset>
+                </wp:positionH>
+                <wp:positionV relativeFrom="paragraph">
+                  <wp:posOffset>1895475</wp:posOffset>
+                </wp:positionV>
+                <wp:extent cx="1323340" cy="542925"/>
+                <wp:effectExtent l="0" t="38100" r="0" b="28575"/>
+                <wp:wrapNone/>
+                <wp:docPr id="216" name="Zone de texte 2"/>
+                <wp:cNvGraphicFramePr>
+                  <a:graphicFrameLocks xmlns:a="http://schemas.openxmlformats.org/drawingml/2006/main"/>
+                </wp:cNvGraphicFramePr>
+                <a:graphic xmlns:a="http://schemas.openxmlformats.org/drawingml/2006/main">
+                  <a:graphicData uri="http://schemas.microsoft.com/office/word/2010/wordprocessingShape">
+                    <wps:wsp>
+                      <wps:cNvSpPr txBox="1">
+                        <a:spLocks noChangeArrowheads="1"/>
+                      </wps:cNvSpPr>
+                      <wps:spPr bwMode="auto">
+                        <a:xfrm rot="21324031">
+                          <a:off x="0" y="0"/>
+                          <a:ext cx="1323340" cy="542925"/>
+                        </a:xfrm>
+                        <a:prstGeom prst="rect">
+                          <a:avLst/>
+                        </a:prstGeom>
+                        <a:noFill/>
+                        <a:ln w="9525">
+                          <a:noFill/>
+                          <a:miter lim="800000"/>
+                          <a:headEnd/>
+                          <a:tailEnd/>
+                        </a:ln>
+                        <a:scene3d>
+                          <a:camera prst="orthographicFront">
+                            <a:rot lat="0" lon="2400000" rev="0"/>
+                          </a:camera>
+                          <a:lightRig rig="threePt" dir="t"/>
+                        </a:scene3d>
+                      </wps:spPr>
+                      <wps:txbx>
+                        <w:txbxContent>
+                          <w:p>
+                            <w:pPr>
+                              <w:rPr>
+                                <w:lang w:val="en-CA"/>
+                              </w:rPr>
+                            </w:pPr>
+                            <w:r>
+                              <w:rPr>
+                                <w:lang w:val="en-CA"/>
+                              </w:rPr>
+                              <w:t>mortJoueur2</w:t>
+                            </w:r>
+                          </w:p>
+                        </w:txbxContent>
+                      </wps:txbx>
+                      <wps:bodyPr rot="0" vert="horz" wrap="square" lIns="91440" tIns="45720" rIns="91440" bIns="45720" anchor="t" anchorCtr="0">
+                        <a:noAutofit/>
+                      </wps:bodyPr>
+                    </wps:wsp>
+                  </a:graphicData>
+                </a:graphic>
+                <wp14:sizeRelH relativeFrom="margin">
+                  <wp14:pctWidth>0</wp14:pctWidth>
+                </wp14:sizeRelH>
+                <wp14:sizeRelV relativeFrom="margin">
+                  <wp14:pctHeight>0</wp14:pctHeight>
+                </wp14:sizeRelV>
+              </wp:anchor>
+            </w:drawing>
+          </mc:Choice>
+          <mc:Fallback>
+            <w:pict>
+              <v:shape w14:anchorId="5B50B5B8" id="_x0000_s1062" type="#_x0000_t202" style="position:absolute;margin-left:155.4pt;margin-top:149.25pt;width:104.2pt;height:42.75pt;rotation:-301432fd;z-index:251776512;visibility:visible;mso-wrap-style:square;mso-width-percent:0;mso-height-percent:0;mso-wrap-distance-left:9pt;mso-wrap-distance-top:0;mso-wrap-distance-right:9pt;mso-wrap-distance-bottom:0;mso-position-horizontal:absolute;mso-position-horizontal-relative:text;mso-position-vertical:absolute;mso-position-vertical-relative:text;mso-width-percent:0;mso-height-percent:0;mso-width-relative:margin;mso-height-relative:margin;v-text-anchor:top" o:gfxdata="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" filled="f" stroked="f">
+                <v:textbox>
+                  <w:txbxContent>
+                    <w:p>
+                      <w:pPr>
+                        <w:rPr>
+                          <w:lang w:val="en-CA"/>
+                        </w:rPr>
+                      </w:pPr>
+                      <w:r>
+                        <w:rPr>
+                          <w:lang w:val="en-CA"/>
+                        </w:rPr>
+                        <w:t>mortJoueur2</w:t>
+                      </w:r>
+                    </w:p>
+                  </w:txbxContent>
+                </v:textbox>
+              </v:shape>
+            </w:pict>
+          </mc:Fallback>
+        </mc:AlternateContent>
+      </w:r>
+      <w:r>
+        <w:rPr>
+          <w:noProof/>
+          <w:lang w:val="fr-FR" w:eastAsia="fr-FR"/>
+        </w:rPr>
+        <mc:AlternateContent>
+          <mc:Choice Requires="wps">
+            <w:drawing>
+              <wp:anchor distT="0" distB="0" distL="114300" distR="114300" simplePos="0" relativeHeight="251773440" behindDoc="0" locked="0" layoutInCell="1" allowOverlap="1" wp14:anchorId="4F2D5E18" wp14:editId="1A7FA406">
+                <wp:simplePos x="0" y="0"/>
+                <wp:positionH relativeFrom="column">
+                  <wp:posOffset>1688254</wp:posOffset>
+                </wp:positionH>
+                <wp:positionV relativeFrom="paragraph">
+                  <wp:posOffset>2036052</wp:posOffset>
+                </wp:positionV>
+                <wp:extent cx="1788545" cy="397637"/>
+                <wp:effectExtent l="0" t="0" r="21590" b="0"/>
+                <wp:wrapNone/>
+                <wp:docPr id="215" name="Connecteur droit avec flèche 215"/>
+                <wp:cNvGraphicFramePr/>
+                <a:graphic xmlns:a="http://schemas.openxmlformats.org/drawingml/2006/main">
+                  <a:graphicData uri="http://schemas.microsoft.com/office/word/2010/wordprocessingShape">
+                    <wps:wsp>
+                      <wps:cNvCnPr/>
+                      <wps:spPr>
+                        <a:xfrm rot="505182" flipH="1">
+                          <a:off x="0" y="0"/>
+                          <a:ext cx="1788545" cy="397637"/>
+                        </a:xfrm>
+                        <a:prstGeom prst="straightConnector1">
+                          <a:avLst/>
+                        </a:prstGeom>
+                        <a:ln>
+                          <a:tailEnd type="arrow"/>
+                        </a:ln>
+                      </wps:spPr>
+                      <wps:style>
+                        <a:lnRef idx="1">
+                          <a:schemeClr val="accent1"/>
+                        </a:lnRef>
+                        <a:fillRef idx="0">
+                          <a:schemeClr val="accent1"/>
+                        </a:fillRef>
+                        <a:effectRef idx="0">
+                          <a:schemeClr val="accent1"/>
+                        </a:effectRef>
+                        <a:fontRef idx="minor">
+                          <a:schemeClr val="tx1"/>
+                        </a:fontRef>
+                      </wps:style>
+                      <wps:bodyPr/>
+                    </wps:wsp>
+                  </a:graphicData>
+                </a:graphic>
+                <wp14:sizeRelH relativeFrom="margin">
+                  <wp14:pctWidth>0</wp14:pctWidth>
+                </wp14:sizeRelH>
+                <wp14:sizeRelV relativeFrom="margin">
+                  <wp14:pctHeight>0</wp14:pctHeight>
+                </wp14:sizeRelV>
+              </wp:anchor>
+            </w:drawing>
+          </mc:Choice>
+          <mc:Fallback>
+            <w:pict>
+              <v:shape w14:anchorId="799074C4" id="Connecteur droit avec flèche 215" o:spid="_x0000_s1026" type="#_x0000_t32" style="position:absolute;margin-left:132.95pt;margin-top:160.3pt;width:140.85pt;height:31.3pt;rotation:-551793fd;flip:x;z-index:251773440;visibility:visible;mso-wrap-style:square;mso-width-percent:0;mso-height-percent:0;mso-wrap-distance-left:9pt;mso-wrap-distance-top:0;mso-wrap-distance-right:9pt;mso-wrap-distance-bottom:0;mso-position-horizontal:absolute;mso-position-horizontal-relative:text;mso-position-vertical:absolute;mso-position-vertical-relative:text;mso-width-percent:0;mso-height-percent:0;mso-width-relative:margin;mso-height-relative:margin" o:gfxdata="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" strokecolor="#4579b8 [3044]">
+                <v:stroke endarrow="open"/>
+              </v:shape>
+            </w:pict>
+          </mc:Fallback>
+        </mc:AlternateContent>
+      </w:r>
+      <w:r>
+        <w:rPr>
+          <w:noProof/>
+          <w:lang w:val="fr-FR" w:eastAsia="fr-FR"/>
+        </w:rPr>
+        <mc:AlternateContent>
+          <mc:Choice Requires="wps">
+            <w:drawing>
+              <wp:anchor distT="0" distB="0" distL="114300" distR="114300" simplePos="0" relativeHeight="251769344" behindDoc="0" locked="0" layoutInCell="1" allowOverlap="1" wp14:anchorId="2DC443D6" wp14:editId="5D6B316C">
+                <wp:simplePos x="0" y="0"/>
+                <wp:positionH relativeFrom="column">
+                  <wp:posOffset>3873233</wp:posOffset>
+                </wp:positionH>
+                <wp:positionV relativeFrom="paragraph">
+                  <wp:posOffset>1940032</wp:posOffset>
+                </wp:positionV>
+                <wp:extent cx="1323340" cy="542925"/>
+                <wp:effectExtent l="0" t="57150" r="0" b="47625"/>
+                <wp:wrapNone/>
+                <wp:docPr id="213" name="Zone de texte 2"/>
+                <wp:cNvGraphicFramePr>
+                  <a:graphicFrameLocks xmlns:a="http://schemas.openxmlformats.org/drawingml/2006/main"/>
+                </wp:cNvGraphicFramePr>
+                <a:graphic xmlns:a="http://schemas.openxmlformats.org/drawingml/2006/main">
+                  <a:graphicData uri="http://schemas.microsoft.com/office/word/2010/wordprocessingShape">
+                    <wps:wsp>
+                      <wps:cNvSpPr txBox="1">
+                        <a:spLocks noChangeArrowheads="1"/>
+                      </wps:cNvSpPr>
+                      <wps:spPr bwMode="auto">
+                        <a:xfrm rot="456396">
+                          <a:off x="0" y="0"/>
+                          <a:ext cx="1323340" cy="542925"/>
+                        </a:xfrm>
+                        <a:prstGeom prst="rect">
+                          <a:avLst/>
+                        </a:prstGeom>
+                        <a:noFill/>
+                        <a:ln w="9525">
+                          <a:noFill/>
+                          <a:miter lim="800000"/>
+                          <a:headEnd/>
+                          <a:tailEnd/>
+                        </a:ln>
+                        <a:scene3d>
+                          <a:camera prst="orthographicFront">
+                            <a:rot lat="0" lon="2400000" rev="0"/>
+                          </a:camera>
+                          <a:lightRig rig="threePt" dir="t"/>
+                        </a:scene3d>
+                      </wps:spPr>
+                      <wps:txbx>
+                        <w:txbxContent>
+                          <w:p>
+                            <w:pPr>
+                              <w:rPr>
+                                <w:lang w:val="en-CA"/>
+                              </w:rPr>
+                            </w:pPr>
+                            <w:r>
+                              <w:rPr>
+                                <w:lang w:val="en-CA"/>
+                              </w:rPr>
+                              <w:t>mortJoueur2</w:t>
+                            </w:r>
+                          </w:p>
+                        </w:txbxContent>
+                      </wps:txbx>
+                      <wps:bodyPr rot="0" vert="horz" wrap="square" lIns="91440" tIns="45720" rIns="91440" bIns="45720" anchor="t" anchorCtr="0">
+                        <a:noAutofit/>
+                      </wps:bodyPr>
+                    </wps:wsp>
+                  </a:graphicData>
+                </a:graphic>
+                <wp14:sizeRelH relativeFrom="margin">
+                  <wp14:pctWidth>0</wp14:pctWidth>
+                </wp14:sizeRelH>
+                <wp14:sizeRelV relativeFrom="margin">
+                  <wp14:pctHeight>0</wp14:pctHeight>
+                </wp14:sizeRelV>
+              </wp:anchor>
+            </w:drawing>
+          </mc:Choice>
+          <mc:Fallback>
+            <w:pict>
+              <v:shape w14:anchorId="2DC443D6" id="_x0000_s1063" type="#_x0000_t202" style="position:absolute;margin-left:305pt;margin-top:152.75pt;width:104.2pt;height:42.75pt;rotation:498506fd;z-index:251769344;visibility:visible;mso-wrap-style:square;mso-width-percent:0;mso-height-percent:0;mso-wrap-distance-left:9pt;mso-wrap-distance-top:0;mso-wrap-distance-right:9pt;mso-wrap-distance-bottom:0;mso-position-horizontal:absolute;mso-position-horizontal-relative:text;mso-position-vertical:absolute;mso-position-vertical-relative:text;mso-width-percent:0;mso-height-percent:0;mso-width-relative:margin;mso-height-relative:margin;v-text-anchor:top" o:gfxdata="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" filled="f" stroked="f">
+                <v:textbox>
+                  <w:txbxContent>
+                    <w:p>
+                      <w:pPr>
+                        <w:rPr>
+                          <w:lang w:val="en-CA"/>
+                        </w:rPr>
+                      </w:pPr>
+                      <w:r>
+                        <w:rPr>
+                          <w:lang w:val="en-CA"/>
+                        </w:rPr>
+                        <w:t>mortJoueur2</w:t>
+                      </w:r>
+                    </w:p>
+                  </w:txbxContent>
+                </v:textbox>
+              </v:shape>
+            </w:pict>
+          </mc:Fallback>
+        </mc:AlternateContent>
+      </w:r>
+      <w:r>
+        <w:rPr>
+          <w:noProof/>
+          <w:lang w:val="fr-FR" w:eastAsia="fr-FR"/>
+        </w:rPr>
+        <mc:AlternateContent>
+          <mc:Choice Requires="wps">
+            <w:drawing>
+              <wp:anchor distT="0" distB="0" distL="114300" distR="114300" simplePos="0" relativeHeight="251763200" behindDoc="0" locked="0" layoutInCell="1" allowOverlap="1" wp14:anchorId="7453DD6A" wp14:editId="50621BE6">
+                <wp:simplePos x="0" y="0"/>
+                <wp:positionH relativeFrom="column">
+                  <wp:posOffset>3503295</wp:posOffset>
+                </wp:positionH>
+                <wp:positionV relativeFrom="paragraph">
+                  <wp:posOffset>2213610</wp:posOffset>
+                </wp:positionV>
+                <wp:extent cx="1783715" cy="45085"/>
+                <wp:effectExtent l="0" t="95250" r="45085" b="183515"/>
+                <wp:wrapNone/>
+                <wp:docPr id="212" name="Connecteur droit avec flèche 212"/>
+                <wp:cNvGraphicFramePr/>
+                <a:graphic xmlns:a="http://schemas.openxmlformats.org/drawingml/2006/main">
+                  <a:graphicData uri="http://schemas.microsoft.com/office/word/2010/wordprocessingShape">
+                    <wps:wsp>
+                      <wps:cNvCnPr/>
+                      <wps:spPr>
+                        <a:xfrm rot="505182" flipV="1">
+                          <a:off x="0" y="0"/>
+                          <a:ext cx="1783715" cy="45085"/>
+                        </a:xfrm>
+                        <a:prstGeom prst="straightConnector1">
+                          <a:avLst/>
+                        </a:prstGeom>
+                        <a:ln>
+                          <a:tailEnd type="arrow"/>
+                        </a:ln>
+                      </wps:spPr>
+                      <wps:style>
+                        <a:lnRef idx="1">
+                          <a:schemeClr val="accent1"/>
+                        </a:lnRef>
+                        <a:fillRef idx="0">
+                          <a:schemeClr val="accent1"/>
+                        </a:fillRef>
+                        <a:effectRef idx="0">
+                          <a:schemeClr val="accent1"/>
+                        </a:effectRef>
+                        <a:fontRef idx="minor">
+                          <a:schemeClr val="tx1"/>
+                        </a:fontRef>
+                      </wps:style>
+                      <wps:bodyPr/>
+                    </wps:wsp>
+                  </a:graphicData>
+                </a:graphic>
+                <wp14:sizeRelH relativeFrom="margin">
+                  <wp14:pctWidth>0</wp14:pctWidth>
+                </wp14:sizeRelH>
+                <wp14:sizeRelV relativeFrom="margin">
+                  <wp14:pctHeight>0</wp14:pctHeight>
+                </wp14:sizeRelV>
+              </wp:anchor>
+            </w:drawing>
+          </mc:Choice>
+          <mc:Fallback>
+            <w:pict>
+              <v:shape w14:anchorId="1EB1D334" id="Connecteur droit avec flèche 212" o:spid="_x0000_s1026" type="#_x0000_t32" style="position:absolute;margin-left:275.85pt;margin-top:174.3pt;width:140.45pt;height:3.55pt;rotation:-551793fd;flip:y;z-index:251763200;visibility:visible;mso-wrap-style:square;mso-width-percent:0;mso-height-percent:0;mso-wrap-distance-left:9pt;mso-wrap-distance-top:0;mso-wrap-distance-right:9pt;mso-wrap-distance-bottom:0;mso-position-horizontal:absolute;mso-position-horizontal-relative:text;mso-position-vertical:absolute;mso-position-vertical-relative:text;mso-width-percent:0;mso-height-percent:0;mso-width-relative:margin;mso-height-relative:margin" o:gfxdata="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" strokecolor="#4579b8 [3044]">
+                <v:stroke endarrow="open"/>
+              </v:shape>
+            </w:pict>
+          </mc:Fallback>
+        </mc:AlternateContent>
+      </w:r>
+      <w:r>
+        <w:rPr>
+          <w:noProof/>
+          <w:lang w:val="fr-FR" w:eastAsia="fr-FR"/>
+        </w:rPr>
+        <mc:AlternateContent>
+          <mc:Choice Requires="wps">
+            <w:drawing>
+              <wp:anchor distT="0" distB="0" distL="114300" distR="114300" simplePos="0" relativeHeight="251758080" behindDoc="0" locked="0" layoutInCell="1" allowOverlap="1" wp14:anchorId="5ED53213" wp14:editId="33EEF5D8">
+                <wp:simplePos x="0" y="0"/>
+                <wp:positionH relativeFrom="column">
+                  <wp:posOffset>3445612</wp:posOffset>
+                </wp:positionH>
+                <wp:positionV relativeFrom="paragraph">
+                  <wp:posOffset>1546225</wp:posOffset>
+                </wp:positionV>
+                <wp:extent cx="1811020" cy="429576"/>
+                <wp:effectExtent l="0" t="19050" r="0" b="27940"/>
+                <wp:wrapNone/>
+                <wp:docPr id="211" name="Zone de texte 2"/>
+                <wp:cNvGraphicFramePr>
+                  <a:graphicFrameLocks xmlns:a="http://schemas.openxmlformats.org/drawingml/2006/main"/>
+                </wp:cNvGraphicFramePr>
+                <a:graphic xmlns:a="http://schemas.openxmlformats.org/drawingml/2006/main">
+                  <a:graphicData uri="http://schemas.microsoft.com/office/word/2010/wordprocessingShape">
+                    <wps:wsp>
+                      <wps:cNvSpPr txBox="1">
+                        <a:spLocks noChangeArrowheads="1"/>
+                      </wps:cNvSpPr>
+                      <wps:spPr bwMode="auto">
+                        <a:xfrm rot="159750">
+                          <a:off x="0" y="0"/>
+                          <a:ext cx="1811020" cy="429576"/>
+                        </a:xfrm>
+                        <a:prstGeom prst="rect">
+                          <a:avLst/>
+                        </a:prstGeom>
+                        <a:noFill/>
+                        <a:ln w="9525">
+                          <a:noFill/>
+                          <a:miter lim="800000"/>
+                          <a:headEnd/>
+                          <a:tailEnd/>
+                        </a:ln>
+                        <a:scene3d>
+                          <a:camera prst="orthographicFront">
+                            <a:rot lat="0" lon="2400000" rev="0"/>
+                          </a:camera>
+                          <a:lightRig rig="threePt" dir="t"/>
+                        </a:scene3d>
+                      </wps:spPr>
+                      <wps:txbx>
+                        <w:txbxContent>
+                          <w:p>
+                            <w:pPr>
+                              <w:rPr>
+                                <w:lang w:val="en-CA"/>
+                              </w:rPr>
+                            </w:pPr>
+                            <w:proofErr w:type="spellStart"/>
+                            <w:proofErr w:type="gramStart"/>
+                            <w:r>
+                              <w:rPr>
+                                <w:lang w:val="en-CA"/>
+                              </w:rPr>
+                              <w:t>envoyerVariable</w:t>
+                            </w:r>
+                            <w:proofErr w:type="spellEnd"/>
+                            <w:r>
+                              <w:rPr>
+                                <w:lang w:val="en-CA"/>
+                              </w:rPr>
+                              <w:t>(</w:t>
+                            </w:r>
+                            <w:proofErr w:type="gramEnd"/>
+                            <w:r>
+                              <w:rPr>
+                                <w:lang w:val="en-CA"/>
+                              </w:rPr>
+                              <w:t xml:space="preserve">nom, </w:t>
+                            </w:r>
+                            <w:proofErr w:type="spellStart"/>
+                            <w:r>
+                              <w:rPr>
+                                <w:lang w:val="en-CA"/>
+                              </w:rPr>
+                              <w:t>valeur</w:t>
+                            </w:r>
+                            <w:proofErr w:type="spellEnd"/>
+                            <w:r>
+                              <w:rPr>
+                                <w:lang w:val="en-CA"/>
+                              </w:rPr>
+                              <w:t>)</w:t>
+                            </w:r>
+                          </w:p>
+                        </w:txbxContent>
+                      </wps:txbx>
+                      <wps:bodyPr rot="0" vert="horz" wrap="square" lIns="91440" tIns="45720" rIns="91440" bIns="45720" anchor="t" anchorCtr="0">
+                        <a:noAutofit/>
+                      </wps:bodyPr>
+                    </wps:wsp>
+                  </a:graphicData>
+                </a:graphic>
+                <wp14:sizeRelH relativeFrom="margin">
+                  <wp14:pctWidth>0</wp14:pctWidth>
+                </wp14:sizeRelH>
+                <wp14:sizeRelV relativeFrom="margin">
+                  <wp14:pctHeight>0</wp14:pctHeight>
+                </wp14:sizeRelV>
+              </wp:anchor>
+            </w:drawing>
+          </mc:Choice>
+          <mc:Fallback>
+            <w:pict>
+              <v:shape w14:anchorId="5ED53213" id="_x0000_s1064" type="#_x0000_t202" style="position:absolute;margin-left:271.3pt;margin-top:121.75pt;width:142.6pt;height:33.8pt;rotation:174490fd;z-index:251758080;visibility:visible;mso-wrap-style:square;mso-width-percent:0;mso-height-percent:0;mso-wrap-distance-left:9pt;mso-wrap-distance-top:0;mso-wrap-distance-right:9pt;mso-wrap-distance-bottom:0;mso-position-horizontal:absolute;mso-position-horizontal-relative:text;mso-position-vertical:absolute;mso-position-vertical-relative:text;mso-width-percent:0;mso-height-percent:0;mso-width-relative:margin;mso-height-relative:margin;v-text-anchor:top" o:gfxdata="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" filled="f" stroked="f">
+                <v:textbox>
+                  <w:txbxContent>
+                    <w:p>
+                      <w:pPr>
+                        <w:rPr>
+                          <w:lang w:val="en-CA"/>
+                        </w:rPr>
+                      </w:pPr>
+                      <w:proofErr w:type="spellStart"/>
+                      <w:proofErr w:type="gramStart"/>
+                      <w:r>
+                        <w:rPr>
+                          <w:lang w:val="en-CA"/>
+                        </w:rPr>
+                        <w:t>envoyerVariable</w:t>
+                      </w:r>
+                      <w:proofErr w:type="spellEnd"/>
+                      <w:r>
+                        <w:rPr>
+                          <w:lang w:val="en-CA"/>
+                        </w:rPr>
+                        <w:t>(</w:t>
+                      </w:r>
+                      <w:proofErr w:type="gramEnd"/>
+                      <w:r>
+                        <w:rPr>
+                          <w:lang w:val="en-CA"/>
+                        </w:rPr>
+                        <w:t xml:space="preserve">nom, </w:t>
+                      </w:r>
+                      <w:proofErr w:type="spellStart"/>
+                      <w:r>
+                        <w:rPr>
+                          <w:lang w:val="en-CA"/>
+                        </w:rPr>
+                        <w:t>valeur</w:t>
+                      </w:r>
+                      <w:proofErr w:type="spellEnd"/>
+                      <w:r>
+                        <w:rPr>
+                          <w:lang w:val="en-CA"/>
+                        </w:rPr>
+                        <w:t>)</w:t>
+                      </w:r>
+                    </w:p>
+                  </w:txbxContent>
+                </v:textbox>
+              </v:shape>
+            </w:pict>
+          </mc:Fallback>
+        </mc:AlternateContent>
+      </w:r>
+      <w:r>
+        <w:rPr>
+          <w:noProof/>
+          <w:lang w:val="fr-FR" w:eastAsia="fr-FR"/>
+        </w:rPr>
+        <mc:AlternateContent>
+          <mc:Choice Requires="wps">
+            <w:drawing>
+              <wp:anchor distT="0" distB="0" distL="114300" distR="114300" simplePos="0" relativeHeight="251753984" behindDoc="0" locked="0" layoutInCell="1" allowOverlap="1" wp14:anchorId="715A2B5E" wp14:editId="2B3EB56D">
+                <wp:simplePos x="0" y="0"/>
+                <wp:positionH relativeFrom="column">
+                  <wp:posOffset>3566160</wp:posOffset>
+                </wp:positionH>
+                <wp:positionV relativeFrom="paragraph">
+                  <wp:posOffset>1858645</wp:posOffset>
+                </wp:positionV>
+                <wp:extent cx="1661160" cy="83820"/>
+                <wp:effectExtent l="0" t="57150" r="15240" b="30480"/>
+                <wp:wrapNone/>
+                <wp:docPr id="210" name="Connecteur droit avec flèche 210"/>
+                <wp:cNvGraphicFramePr/>
+                <a:graphic xmlns:a="http://schemas.openxmlformats.org/drawingml/2006/main">
+                  <a:graphicData uri="http://schemas.microsoft.com/office/word/2010/wordprocessingShape">
+                    <wps:wsp>
+                      <wps:cNvCnPr/>
+                      <wps:spPr>
+                        <a:xfrm flipH="1" flipV="1">
+                          <a:off x="0" y="0"/>
+                          <a:ext cx="1661160" cy="83820"/>
+                        </a:xfrm>
+                        <a:prstGeom prst="straightConnector1">
+                          <a:avLst/>
+                        </a:prstGeom>
+                        <a:ln>
+                          <a:tailEnd type="triangle"/>
+                        </a:ln>
+                      </wps:spPr>
+                      <wps:style>
+                        <a:lnRef idx="1">
+                          <a:schemeClr val="accent1"/>
+                        </a:lnRef>
+                        <a:fillRef idx="0">
+                          <a:schemeClr val="accent1"/>
+                        </a:fillRef>
+                        <a:effectRef idx="0">
+                          <a:schemeClr val="accent1"/>
+                        </a:effectRef>
+                        <a:fontRef idx="minor">
+                          <a:schemeClr val="tx1"/>
+                        </a:fontRef>
+                      </wps:style>
+                      <wps:bodyPr/>
+                    </wps:wsp>
+                  </a:graphicData>
+                </a:graphic>
+                <wp14:sizeRelH relativeFrom="margin">
+                  <wp14:pctWidth>0</wp14:pctWidth>
+                </wp14:sizeRelH>
+                <wp14:sizeRelV relativeFrom="margin">
+                  <wp14:pctHeight>0</wp14:pctHeight>
+                </wp14:sizeRelV>
+              </wp:anchor>
+            </w:drawing>
+          </mc:Choice>
+          <mc:Fallback>
+            <w:pict>
+              <v:shape w14:anchorId="3D2F22A0" id="Connecteur droit avec flèche 210" o:spid="_x0000_s1026" type="#_x0000_t32" style="position:absolute;margin-left:280.8pt;margin-top:146.35pt;width:130.8pt;height:6.6pt;flip:x y;z-index:251753984;visibility:visible;mso-wrap-style:square;mso-width-percent:0;mso-height-percent:0;mso-wrap-distance-left:9pt;mso-wrap-distance-top:0;mso-wrap-distance-right:9pt;mso-wrap-distance-bottom:0;mso-position-horizontal:absolute;mso-position-horizontal-relative:text;mso-position-vertical:absolute;mso-position-vertical-relative:text;mso-width-percent:0;mso-height-percent:0;mso-width-relative:margin;mso-height-relative:margin" o:gfxdata="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" strokecolor="#4579b8 [3044]">
+                <v:stroke endarrow="block"/>
+              </v:shape>
+            </w:pict>
+          </mc:Fallback>
+        </mc:AlternateContent>
+      </w:r>
+      <w:r>
+        <w:rPr>
+          <w:noProof/>
+          <w:lang w:val="fr-FR" w:eastAsia="fr-FR"/>
+        </w:rPr>
+        <mc:AlternateContent>
+          <mc:Choice Requires="wps">
+            <w:drawing>
+              <wp:anchor distT="0" distB="0" distL="114300" distR="114300" simplePos="0" relativeHeight="251741696" behindDoc="0" locked="0" layoutInCell="1" allowOverlap="1" wp14:anchorId="1FC2EF3D" wp14:editId="1460CC6E">
+                <wp:simplePos x="0" y="0"/>
+                <wp:positionH relativeFrom="column">
+                  <wp:posOffset>3469744</wp:posOffset>
+                </wp:positionH>
+                <wp:positionV relativeFrom="paragraph">
+                  <wp:posOffset>1042219</wp:posOffset>
+                </wp:positionV>
+                <wp:extent cx="1811020" cy="429576"/>
+                <wp:effectExtent l="0" t="19050" r="0" b="27940"/>
+                <wp:wrapNone/>
+                <wp:docPr id="208" name="Zone de texte 2"/>
+                <wp:cNvGraphicFramePr>
+                  <a:graphicFrameLocks xmlns:a="http://schemas.openxmlformats.org/drawingml/2006/main"/>
+                </wp:cNvGraphicFramePr>
+                <a:graphic xmlns:a="http://schemas.openxmlformats.org/drawingml/2006/main">
+                  <a:graphicData uri="http://schemas.microsoft.com/office/word/2010/wordprocessingShape">
+                    <wps:wsp>
+                      <wps:cNvSpPr txBox="1">
+                        <a:spLocks noChangeArrowheads="1"/>
+                      </wps:cNvSpPr>
+                      <wps:spPr bwMode="auto">
+                        <a:xfrm rot="159750">
+                          <a:off x="0" y="0"/>
+                          <a:ext cx="1811020" cy="429576"/>
+                        </a:xfrm>
+                        <a:prstGeom prst="rect">
+                          <a:avLst/>
+                        </a:prstGeom>
+                        <a:noFill/>
+                        <a:ln w="9525">
+                          <a:noFill/>
+                          <a:miter lim="800000"/>
+                          <a:headEnd/>
+                          <a:tailEnd/>
+                        </a:ln>
+                        <a:scene3d>
+                          <a:camera prst="orthographicFront">
+                            <a:rot lat="0" lon="2400000" rev="0"/>
+                          </a:camera>
+                          <a:lightRig rig="threePt" dir="t"/>
+                        </a:scene3d>
+                      </wps:spPr>
+                      <wps:txbx>
+                        <w:txbxContent>
+                          <w:p>
+                            <w:pPr>
+                              <w:rPr>
+                                <w:lang w:val="en-CA"/>
+                              </w:rPr>
+                            </w:pPr>
+                            <w:proofErr w:type="spellStart"/>
+                            <w:proofErr w:type="gramStart"/>
+                            <w:r>
+                              <w:rPr>
+                                <w:lang w:val="en-CA"/>
+                              </w:rPr>
+                              <w:t>recevoirVariable</w:t>
+                            </w:r>
+                            <w:proofErr w:type="spellEnd"/>
+                            <w:r>
+                              <w:rPr>
+                                <w:lang w:val="en-CA"/>
+                              </w:rPr>
+                              <w:t>(</w:t>
+                            </w:r>
+                            <w:proofErr w:type="gramEnd"/>
+                            <w:r>
+                              <w:rPr>
+                                <w:lang w:val="en-CA"/>
+                              </w:rPr>
+                              <w:t xml:space="preserve">nom, </w:t>
+                            </w:r>
+                            <w:proofErr w:type="spellStart"/>
+                            <w:r>
+                              <w:rPr>
+                                <w:lang w:val="en-CA"/>
+                              </w:rPr>
+                              <w:t>valeur</w:t>
+                            </w:r>
+                            <w:proofErr w:type="spellEnd"/>
+                            <w:r>
+                              <w:rPr>
+                                <w:lang w:val="en-CA"/>
+                              </w:rPr>
+                              <w:t>)</w:t>
+                            </w:r>
+                          </w:p>
+                        </w:txbxContent>
+                      </wps:txbx>
+                      <wps:bodyPr rot="0" vert="horz" wrap="square" lIns="91440" tIns="45720" rIns="91440" bIns="45720" anchor="t" anchorCtr="0">
+                        <a:noAutofit/>
+                      </wps:bodyPr>
+                    </wps:wsp>
+                  </a:graphicData>
+                </a:graphic>
+                <wp14:sizeRelH relativeFrom="margin">
+                  <wp14:pctWidth>0</wp14:pctWidth>
+                </wp14:sizeRelH>
+                <wp14:sizeRelV relativeFrom="margin">
+                  <wp14:pctHeight>0</wp14:pctHeight>
+                </wp14:sizeRelV>
+              </wp:anchor>
+            </w:drawing>
+          </mc:Choice>
+          <mc:Fallback>
+            <w:pict>
+              <v:shape w14:anchorId="1FC2EF3D" id="_x0000_s1065" type="#_x0000_t202" style="position:absolute;margin-left:273.2pt;margin-top:82.05pt;width:142.6pt;height:33.8pt;rotation:174490fd;z-index:251741696;visibility:visible;mso-wrap-style:square;mso-width-percent:0;mso-height-percent:0;mso-wrap-distance-left:9pt;mso-wrap-distance-top:0;mso-wrap-distance-right:9pt;mso-wrap-distance-bottom:0;mso-position-horizontal:absolute;mso-position-horizontal-relative:text;mso-position-vertical:absolute;mso-position-vertical-relative:text;mso-width-percent:0;mso-height-percent:0;mso-width-relative:margin;mso-height-relative:margin;v-text-anchor:top" o:gfxdata="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" filled="f" stroked="f">
+                <v:textbox>
+                  <w:txbxContent>
+                    <w:p>
+                      <w:pPr>
+                        <w:rPr>
+                          <w:lang w:val="en-CA"/>
+                        </w:rPr>
+                      </w:pPr>
+                      <w:proofErr w:type="spellStart"/>
+                      <w:proofErr w:type="gramStart"/>
+                      <w:r>
+                        <w:rPr>
+                          <w:lang w:val="en-CA"/>
+                        </w:rPr>
+                        <w:t>recevoirVariable</w:t>
+                      </w:r>
+                      <w:proofErr w:type="spellEnd"/>
+                      <w:r>
+                        <w:rPr>
+                          <w:lang w:val="en-CA"/>
+                        </w:rPr>
+                        <w:t>(</w:t>
+                      </w:r>
+                      <w:proofErr w:type="gramEnd"/>
+                      <w:r>
+                        <w:rPr>
+                          <w:lang w:val="en-CA"/>
+                        </w:rPr>
+                        <w:t xml:space="preserve">nom, </w:t>
+                      </w:r>
+                      <w:proofErr w:type="spellStart"/>
+                      <w:r>
+                        <w:rPr>
+                          <w:lang w:val="en-CA"/>
+                        </w:rPr>
+                        <w:t>valeur</w:t>
+                      </w:r>
+                      <w:proofErr w:type="spellEnd"/>
+                      <w:r>
+                        <w:rPr>
+                          <w:lang w:val="en-CA"/>
+                        </w:rPr>
+                        <w:t>)</w:t>
+                      </w:r>
+                    </w:p>
+                  </w:txbxContent>
+                </v:textbox>
+              </v:shape>
+            </w:pict>
+          </mc:Fallback>
+        </mc:AlternateContent>
+      </w:r>
+      <w:r>
+        <w:rPr>
+          <w:noProof/>
+          <w:lang w:val="fr-FR" w:eastAsia="fr-FR"/>
+        </w:rPr>
+        <mc:AlternateContent>
+          <mc:Choice Requires="wps">
+            <w:drawing>
+              <wp:anchor distT="0" distB="0" distL="114300" distR="114300" simplePos="0" relativeHeight="251732480" behindDoc="0" locked="0" layoutInCell="1" allowOverlap="1" wp14:anchorId="608F668F" wp14:editId="785E6A8A">
+                <wp:simplePos x="0" y="0"/>
+                <wp:positionH relativeFrom="column">
+                  <wp:posOffset>1597659</wp:posOffset>
+                </wp:positionH>
+                <wp:positionV relativeFrom="paragraph">
+                  <wp:posOffset>906780</wp:posOffset>
+                </wp:positionV>
+                <wp:extent cx="1811020" cy="429576"/>
+                <wp:effectExtent l="0" t="19050" r="0" b="27940"/>
+                <wp:wrapNone/>
+                <wp:docPr id="204" name="Zone de texte 2"/>
+                <wp:cNvGraphicFramePr>
+                  <a:graphicFrameLocks xmlns:a="http://schemas.openxmlformats.org/drawingml/2006/main"/>
+                </wp:cNvGraphicFramePr>
+                <a:graphic xmlns:a="http://schemas.openxmlformats.org/drawingml/2006/main">
+                  <a:graphicData uri="http://schemas.microsoft.com/office/word/2010/wordprocessingShape">
+                    <wps:wsp>
+                      <wps:cNvSpPr txBox="1">
+                        <a:spLocks noChangeArrowheads="1"/>
+                      </wps:cNvSpPr>
+                      <wps:spPr bwMode="auto">
+                        <a:xfrm rot="159750">
+                          <a:off x="0" y="0"/>
+                          <a:ext cx="1811020" cy="429576"/>
+                        </a:xfrm>
+                        <a:prstGeom prst="rect">
+                          <a:avLst/>
+                        </a:prstGeom>
+                        <a:noFill/>
+                        <a:ln w="9525">
+                          <a:noFill/>
+                          <a:miter lim="800000"/>
+                          <a:headEnd/>
+                          <a:tailEnd/>
+                        </a:ln>
+                        <a:scene3d>
+                          <a:camera prst="orthographicFront">
+                            <a:rot lat="0" lon="2400000" rev="0"/>
+                          </a:camera>
+                          <a:lightRig rig="threePt" dir="t"/>
+                        </a:scene3d>
+                      </wps:spPr>
+                      <wps:txbx>
+                        <w:txbxContent>
+                          <w:p>
+                            <w:pPr>
+                              <w:rPr>
+                                <w:lang w:val="en-CA"/>
+                              </w:rPr>
+                            </w:pPr>
+                            <w:proofErr w:type="spellStart"/>
+                            <w:proofErr w:type="gramStart"/>
+                            <w:r>
+                              <w:rPr>
+                                <w:lang w:val="en-CA"/>
+                              </w:rPr>
+                              <w:t>envoyerVariable</w:t>
+                            </w:r>
+                            <w:proofErr w:type="spellEnd"/>
+                            <w:r>
+                              <w:rPr>
+                                <w:lang w:val="en-CA"/>
+                              </w:rPr>
+                              <w:t>(</w:t>
+                            </w:r>
+                            <w:proofErr w:type="gramEnd"/>
+                            <w:r>
+                              <w:rPr>
+                                <w:lang w:val="en-CA"/>
+                              </w:rPr>
+                              <w:t xml:space="preserve">nom, </w:t>
+                            </w:r>
+                            <w:proofErr w:type="spellStart"/>
+                            <w:r>
+                              <w:rPr>
+                                <w:lang w:val="en-CA"/>
+                              </w:rPr>
+                              <w:t>valeur</w:t>
+                            </w:r>
+                            <w:proofErr w:type="spellEnd"/>
+                            <w:r>
+                              <w:rPr>
+                                <w:lang w:val="en-CA"/>
+                              </w:rPr>
+                              <w:t>)</w:t>
+                            </w:r>
+                          </w:p>
+                        </w:txbxContent>
+                      </wps:txbx>
+                      <wps:bodyPr rot="0" vert="horz" wrap="square" lIns="91440" tIns="45720" rIns="91440" bIns="45720" anchor="t" anchorCtr="0">
+                        <a:noAutofit/>
+                      </wps:bodyPr>
+                    </wps:wsp>
+                  </a:graphicData>
+                </a:graphic>
+                <wp14:sizeRelH relativeFrom="margin">
+                  <wp14:pctWidth>0</wp14:pctWidth>
+                </wp14:sizeRelH>
+                <wp14:sizeRelV relativeFrom="margin">
+                  <wp14:pctHeight>0</wp14:pctHeight>
+                </wp14:sizeRelV>
+              </wp:anchor>
+            </w:drawing>
+          </mc:Choice>
+          <mc:Fallback>
+            <w:pict>
+              <v:shape w14:anchorId="608F668F" id="_x0000_s1066" type="#_x0000_t202" style="position:absolute;margin-left:125.8pt;margin-top:71.4pt;width:142.6pt;height:33.8pt;rotation:174490fd;z-index:251732480;visibility:visible;mso-wrap-style:square;mso-width-percent:0;mso-height-percent:0;mso-wrap-distance-left:9pt;mso-wrap-distance-top:0;mso-wrap-distance-right:9pt;mso-wrap-distance-bottom:0;mso-position-horizontal:absolute;mso-position-horizontal-relative:text;mso-position-vertical:absolute;mso-position-vertical-relative:text;mso-width-percent:0;mso-height-percent:0;mso-width-relative:margin;mso-height-relative:margin;v-text-anchor:top" o:gfxdata="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" filled="f" stroked="f">
+                <v:textbox>
+                  <w:txbxContent>
+                    <w:p>
+                      <w:pPr>
+                        <w:rPr>
+                          <w:lang w:val="en-CA"/>
+                        </w:rPr>
+                      </w:pPr>
+                      <w:proofErr w:type="spellStart"/>
+                      <w:proofErr w:type="gramStart"/>
+                      <w:r>
+                        <w:rPr>
+                          <w:lang w:val="en-CA"/>
+                        </w:rPr>
+                        <w:t>envoyerVariable</w:t>
+                      </w:r>
+                      <w:proofErr w:type="spellEnd"/>
+                      <w:r>
+                        <w:rPr>
+                          <w:lang w:val="en-CA"/>
+                        </w:rPr>
+                        <w:t>(</w:t>
+                      </w:r>
+                      <w:proofErr w:type="gramEnd"/>
+                      <w:r>
+                        <w:rPr>
+                          <w:lang w:val="en-CA"/>
+                        </w:rPr>
+                        <w:t xml:space="preserve">nom, </w:t>
+                      </w:r>
+                      <w:proofErr w:type="spellStart"/>
+                      <w:r>
+                        <w:rPr>
+                          <w:lang w:val="en-CA"/>
+                        </w:rPr>
+                        <w:t>valeur</w:t>
+                      </w:r>
+                      <w:proofErr w:type="spellEnd"/>
+                      <w:r>
+                        <w:rPr>
+                          <w:lang w:val="en-CA"/>
+                        </w:rPr>
+                        <w:t>)</w:t>
+                      </w:r>
+                    </w:p>
+                  </w:txbxContent>
+                </v:textbox>
+              </v:shape>
+            </w:pict>
+          </mc:Fallback>
+        </mc:AlternateContent>
+      </w:r>
+      <w:r>
+        <w:rPr>
+          <w:noProof/>
+          <w:lang w:val="fr-FR" w:eastAsia="fr-FR"/>
+        </w:rPr>
+        <mc:AlternateContent>
+          <mc:Choice Requires="wps">
+            <w:drawing>
+              <wp:anchor distT="0" distB="0" distL="114300" distR="114300" simplePos="0" relativeHeight="251748864" behindDoc="0" locked="0" layoutInCell="1" allowOverlap="1" wp14:anchorId="592A343B" wp14:editId="43229E44">
+                <wp:simplePos x="0" y="0"/>
+                <wp:positionH relativeFrom="column">
+                  <wp:posOffset>3512820</wp:posOffset>
+                </wp:positionH>
+                <wp:positionV relativeFrom="paragraph">
+                  <wp:posOffset>1370965</wp:posOffset>
+                </wp:positionV>
+                <wp:extent cx="1699260" cy="68580"/>
+                <wp:effectExtent l="0" t="0" r="72390" b="83820"/>
+                <wp:wrapNone/>
+                <wp:docPr id="209" name="Connecteur droit avec flèche 209"/>
+                <wp:cNvGraphicFramePr/>
+                <a:graphic xmlns:a="http://schemas.openxmlformats.org/drawingml/2006/main">
+                  <a:graphicData uri="http://schemas.microsoft.com/office/word/2010/wordprocessingShape">
+                    <wps:wsp>
+                      <wps:cNvCnPr/>
+                      <wps:spPr>
+                        <a:xfrm>
+                          <a:off x="0" y="0"/>
+                          <a:ext cx="1699260" cy="68580"/>
+                        </a:xfrm>
+                        <a:prstGeom prst="straightConnector1">
+                          <a:avLst/>
+                        </a:prstGeom>
+                        <a:ln>
+                          <a:tailEnd type="triangle"/>
+                        </a:ln>
+                      </wps:spPr>
+                      <wps:style>
+                        <a:lnRef idx="1">
+                          <a:schemeClr val="accent1"/>
+                        </a:lnRef>
+                        <a:fillRef idx="0">
+                          <a:schemeClr val="accent1"/>
+                        </a:fillRef>
+                        <a:effectRef idx="0">
+                          <a:schemeClr val="accent1"/>
+                        </a:effectRef>
+                        <a:fontRef idx="minor">
+                          <a:schemeClr val="tx1"/>
+                        </a:fontRef>
+                      </wps:style>
+                      <wps:bodyPr/>
+                    </wps:wsp>
+                  </a:graphicData>
+                </a:graphic>
+                <wp14:sizeRelH relativeFrom="margin">
+                  <wp14:pctWidth>0</wp14:pctWidth>
+                </wp14:sizeRelH>
+                <wp14:sizeRelV relativeFrom="margin">
+                  <wp14:pctHeight>0</wp14:pctHeight>
+                </wp14:sizeRelV>
+              </wp:anchor>
+            </w:drawing>
+          </mc:Choice>
+          <mc:Fallback>
+            <w:pict>
+              <v:shape w14:anchorId="2284B7F8" id="Connecteur droit avec flèche 209" o:spid="_x0000_s1026" type="#_x0000_t32" style="position:absolute;margin-left:276.6pt;margin-top:107.95pt;width:133.8pt;height:5.4pt;z-index:251748864;visibility:visible;mso-wrap-style:square;mso-width-percent:0;mso-height-percent:0;mso-wrap-distance-left:9pt;mso-wrap-distance-top:0;mso-wrap-distance-right:9pt;mso-wrap-distance-bottom:0;mso-position-horizontal:absolute;mso-position-horizontal-relative:text;mso-position-vertical:absolute;mso-position-vertical-relative:text;mso-width-percent:0;mso-height-percent:0;mso-width-relative:margin;mso-height-relative:margin" o:gfxdata="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" strokecolor="#4579b8 [3044]">
+                <v:stroke endarrow="block"/>
+              </v:shape>
+            </w:pict>
+          </mc:Fallback>
+        </mc:AlternateContent>
+      </w:r>
+      <w:r>
+        <w:rPr>
+          <w:noProof/>
+          <w:lang w:val="fr-FR" w:eastAsia="fr-FR"/>
+        </w:rPr>
+        <mc:AlternateContent>
+          <mc:Choice Requires="wps">
+            <w:drawing>
+              <wp:anchor distT="0" distB="0" distL="114300" distR="114300" simplePos="0" relativeHeight="251717120" behindDoc="0" locked="0" layoutInCell="1" allowOverlap="1" wp14:anchorId="221E6096" wp14:editId="026C11B8">
+                <wp:simplePos x="0" y="0"/>
+                <wp:positionH relativeFrom="column">
+                  <wp:posOffset>1706880</wp:posOffset>
+                </wp:positionH>
+                <wp:positionV relativeFrom="paragraph">
+                  <wp:posOffset>1226185</wp:posOffset>
+                </wp:positionV>
+                <wp:extent cx="1699260" cy="68580"/>
+                <wp:effectExtent l="0" t="0" r="72390" b="83820"/>
+                <wp:wrapNone/>
+                <wp:docPr id="203" name="Connecteur droit avec flèche 203"/>
+                <wp:cNvGraphicFramePr/>
+                <a:graphic xmlns:a="http://schemas.openxmlformats.org/drawingml/2006/main">
+                  <a:graphicData uri="http://schemas.microsoft.com/office/word/2010/wordprocessingShape">
+                    <wps:wsp>
+                      <wps:cNvCnPr/>
+                      <wps:spPr>
+                        <a:xfrm>
+                          <a:off x="0" y="0"/>
+                          <a:ext cx="1699260" cy="68580"/>
+                        </a:xfrm>
+                        <a:prstGeom prst="straightConnector1">
+                          <a:avLst/>
+                        </a:prstGeom>
+                        <a:ln>
+                          <a:tailEnd type="triangle"/>
+                        </a:ln>
+                      </wps:spPr>
+                      <wps:style>
+                        <a:lnRef idx="1">
+                          <a:schemeClr val="accent1"/>
+                        </a:lnRef>
+                        <a:fillRef idx="0">
+                          <a:schemeClr val="accent1"/>
+                        </a:fillRef>
+                        <a:effectRef idx="0">
+                          <a:schemeClr val="accent1"/>
+                        </a:effectRef>
+                        <a:fontRef idx="minor">
+                          <a:schemeClr val="tx1"/>
+                        </a:fontRef>
+                      </wps:style>
+                      <wps:bodyPr/>
+                    </wps:wsp>
+                  </a:graphicData>
+                </a:graphic>
+                <wp14:sizeRelH relativeFrom="margin">
+                  <wp14:pctWidth>0</wp14:pctWidth>
+                </wp14:sizeRelH>
+                <wp14:sizeRelV relativeFrom="margin">
+                  <wp14:pctHeight>0</wp14:pctHeight>
+                </wp14:sizeRelV>
+              </wp:anchor>
+            </w:drawing>
+          </mc:Choice>
+          <mc:Fallback>
+            <w:pict>
+              <v:shape w14:anchorId="2AF4FE09" id="Connecteur droit avec flèche 203" o:spid="_x0000_s1026" type="#_x0000_t32" style="position:absolute;margin-left:134.4pt;margin-top:96.55pt;width:133.8pt;height:5.4pt;z-index:251717120;visibility:visible;mso-wrap-style:square;mso-width-percent:0;mso-height-percent:0;mso-wrap-distance-left:9pt;mso-wrap-distance-top:0;mso-wrap-distance-right:9pt;mso-wrap-distance-bottom:0;mso-position-horizontal:absolute;mso-position-horizontal-relative:text;mso-position-vertical:absolute;mso-position-vertical-relative:text;mso-width-percent:0;mso-height-percent:0;mso-width-relative:margin;mso-height-relative:margin" o:gfxdata="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" strokecolor="#4579b8 [3044]">
+                <v:stroke endarrow="block"/>
               </v:shape>
             </w:pict>
           </mc:Fallback>
@@ -7590,10 +10312,22 @@
 </CoverPageProperties>
 </file>
 
+<file path=customXml/item2.xml><?xml version="1.0" encoding="utf-8"?>
+<b:Sources xmlns:b="http://schemas.openxmlformats.org/officeDocument/2006/bibliography" xmlns="http://schemas.openxmlformats.org/officeDocument/2006/bibliography" SelectedStyle="\APASixthEditionOfficeOnline.xsl" StyleName="APA" Version="6"/>
+</file>
+
 <file path=customXml/itemProps1.xml><?xml version="1.0" encoding="utf-8"?>
 <ds:datastoreItem xmlns:ds="http://schemas.openxmlformats.org/officeDocument/2006/customXml" ds:itemID="{55AF091B-3C7A-41E3-B477-F2FDAA23CFDA}">
   <ds:schemaRefs>
     <ds:schemaRef ds:uri="http://schemas.microsoft.com/office/2006/coverPageProps"/>
   </ds:schemaRefs>
 </ds:datastoreItem>
+</file>
+
+<file path=customXml/itemProps2.xml><?xml version="1.0" encoding="utf-8"?>
+<ds:datastoreItem xmlns:ds="http://schemas.openxmlformats.org/officeDocument/2006/customXml" ds:itemID="{76BB4237-D74B-4981-AE8E-6D678BAC5CC7}">
+  <ds:schemaRefs>
+    <ds:schemaRef ds:uri="http://schemas.openxmlformats.org/officeDocument/2006/bibliography"/>
+  </ds:schemaRefs>
+</ds:datastoreItem>
 </file>
</xml_diff>